<commit_message>
Added newest Documentation and deleted the old one.
</commit_message>
<xml_diff>
--- a/Dokumentation Modul 141 Datenbank.docx
+++ b/Dokumentation Modul 141 Datenbank.docx
@@ -254,7 +254,23 @@
           <w:sz w:val="24"/>
           <w:szCs w:val="24"/>
         </w:rPr>
-        <w:t>, Paulo Lalicata, Noah Isenschmid, Simeon Aeberli</w:t>
+        <w:t xml:space="preserve">, Paulo </w:t>
+      </w:r>
+      <w:proofErr w:type="spellStart"/>
+      <w:r>
+        <w:rPr>
+          <w:sz w:val="24"/>
+          <w:szCs w:val="24"/>
+        </w:rPr>
+        <w:t>Lalicata</w:t>
+      </w:r>
+      <w:proofErr w:type="spellEnd"/>
+      <w:r>
+        <w:rPr>
+          <w:sz w:val="24"/>
+          <w:szCs w:val="24"/>
+        </w:rPr>
+        <w:t>, Noah Isenschmid, Simeon Aeberli</w:t>
       </w:r>
     </w:p>
     <w:p>
@@ -741,46 +757,420 @@
           <w:szCs w:val="24"/>
           <w:lang w:val="fr-CH"/>
         </w:rPr>
-        <w:t xml:space="preserve">Als erstes mussten wir </w:t>
-      </w:r>
-      <w:r>
-        <w:rPr>
-          <w:sz w:val="24"/>
-          <w:szCs w:val="24"/>
-          <w:lang w:val="fr-CH"/>
-        </w:rPr>
-        <w:t xml:space="preserve">unsere VMs "taggen", um sicher zu gehen, dass wir die VMs nicht von anderen übernehmen. </w:t>
-      </w:r>
-    </w:p>
-    <w:p>
-      <w:pPr>
-        <w:rPr>
-          <w:sz w:val="24"/>
-          <w:szCs w:val="24"/>
-          <w:u w:val="single"/>
-          <w:lang w:val="fr-CH"/>
-        </w:rPr>
-      </w:pPr>
-      <w:r>
-        <w:rPr>
-          <w:sz w:val="24"/>
-          <w:szCs w:val="24"/>
-          <w:u w:val="single"/>
-          <w:lang w:val="fr-CH"/>
-        </w:rPr>
-        <w:t>Das habe ich einmal für die Linux VM gemacht:</w:t>
-      </w:r>
-    </w:p>
-    <w:p>
-      <w:pPr>
-        <w:rPr>
-          <w:sz w:val="24"/>
-          <w:szCs w:val="24"/>
-          <w:lang w:val="fr-CH"/>
-        </w:rPr>
-      </w:pPr>
-      <w:r>
-        <w:rPr>
+        <w:t xml:space="preserve">Als </w:t>
+      </w:r>
+      <w:proofErr w:type="spellStart"/>
+      <w:r>
+        <w:rPr>
+          <w:sz w:val="24"/>
+          <w:szCs w:val="24"/>
+          <w:lang w:val="fr-CH"/>
+        </w:rPr>
+        <w:t>erstes</w:t>
+      </w:r>
+      <w:proofErr w:type="spellEnd"/>
+      <w:r>
+        <w:rPr>
+          <w:sz w:val="24"/>
+          <w:szCs w:val="24"/>
+          <w:lang w:val="fr-CH"/>
+        </w:rPr>
+        <w:t xml:space="preserve"> </w:t>
+      </w:r>
+      <w:proofErr w:type="spellStart"/>
+      <w:r>
+        <w:rPr>
+          <w:sz w:val="24"/>
+          <w:szCs w:val="24"/>
+          <w:lang w:val="fr-CH"/>
+        </w:rPr>
+        <w:t>mussten</w:t>
+      </w:r>
+      <w:proofErr w:type="spellEnd"/>
+      <w:r>
+        <w:rPr>
+          <w:sz w:val="24"/>
+          <w:szCs w:val="24"/>
+          <w:lang w:val="fr-CH"/>
+        </w:rPr>
+        <w:t xml:space="preserve"> </w:t>
+      </w:r>
+      <w:proofErr w:type="spellStart"/>
+      <w:r>
+        <w:rPr>
+          <w:sz w:val="24"/>
+          <w:szCs w:val="24"/>
+          <w:lang w:val="fr-CH"/>
+        </w:rPr>
+        <w:t>wir</w:t>
+      </w:r>
+      <w:proofErr w:type="spellEnd"/>
+      <w:r>
+        <w:rPr>
+          <w:sz w:val="24"/>
+          <w:szCs w:val="24"/>
+          <w:lang w:val="fr-CH"/>
+        </w:rPr>
+        <w:t xml:space="preserve"> </w:t>
+      </w:r>
+      <w:proofErr w:type="spellStart"/>
+      <w:r>
+        <w:rPr>
+          <w:sz w:val="24"/>
+          <w:szCs w:val="24"/>
+          <w:lang w:val="fr-CH"/>
+        </w:rPr>
+        <w:t>unsere</w:t>
+      </w:r>
+      <w:proofErr w:type="spellEnd"/>
+      <w:r>
+        <w:rPr>
+          <w:sz w:val="24"/>
+          <w:szCs w:val="24"/>
+          <w:lang w:val="fr-CH"/>
+        </w:rPr>
+        <w:t xml:space="preserve"> </w:t>
+      </w:r>
+      <w:proofErr w:type="spellStart"/>
+      <w:r>
+        <w:rPr>
+          <w:sz w:val="24"/>
+          <w:szCs w:val="24"/>
+          <w:lang w:val="fr-CH"/>
+        </w:rPr>
+        <w:t>VMs</w:t>
+      </w:r>
+      <w:proofErr w:type="spellEnd"/>
+      <w:r>
+        <w:rPr>
+          <w:sz w:val="24"/>
+          <w:szCs w:val="24"/>
+          <w:lang w:val="fr-CH"/>
+        </w:rPr>
+        <w:t xml:space="preserve"> "</w:t>
+      </w:r>
+      <w:proofErr w:type="spellStart"/>
+      <w:r>
+        <w:rPr>
+          <w:sz w:val="24"/>
+          <w:szCs w:val="24"/>
+          <w:lang w:val="fr-CH"/>
+        </w:rPr>
+        <w:t>taggen</w:t>
+      </w:r>
+      <w:proofErr w:type="spellEnd"/>
+      <w:r>
+        <w:rPr>
+          <w:sz w:val="24"/>
+          <w:szCs w:val="24"/>
+          <w:lang w:val="fr-CH"/>
+        </w:rPr>
+        <w:t xml:space="preserve">", um </w:t>
+      </w:r>
+      <w:proofErr w:type="spellStart"/>
+      <w:r>
+        <w:rPr>
+          <w:sz w:val="24"/>
+          <w:szCs w:val="24"/>
+          <w:lang w:val="fr-CH"/>
+        </w:rPr>
+        <w:t>sicher</w:t>
+      </w:r>
+      <w:proofErr w:type="spellEnd"/>
+      <w:r>
+        <w:rPr>
+          <w:sz w:val="24"/>
+          <w:szCs w:val="24"/>
+          <w:lang w:val="fr-CH"/>
+        </w:rPr>
+        <w:t xml:space="preserve"> </w:t>
+      </w:r>
+      <w:proofErr w:type="spellStart"/>
+      <w:r>
+        <w:rPr>
+          <w:sz w:val="24"/>
+          <w:szCs w:val="24"/>
+          <w:lang w:val="fr-CH"/>
+        </w:rPr>
+        <w:t>zu</w:t>
+      </w:r>
+      <w:proofErr w:type="spellEnd"/>
+      <w:r>
+        <w:rPr>
+          <w:sz w:val="24"/>
+          <w:szCs w:val="24"/>
+          <w:lang w:val="fr-CH"/>
+        </w:rPr>
+        <w:t xml:space="preserve"> </w:t>
+      </w:r>
+      <w:proofErr w:type="spellStart"/>
+      <w:r>
+        <w:rPr>
+          <w:sz w:val="24"/>
+          <w:szCs w:val="24"/>
+          <w:lang w:val="fr-CH"/>
+        </w:rPr>
+        <w:t>gehen</w:t>
+      </w:r>
+      <w:proofErr w:type="spellEnd"/>
+      <w:r>
+        <w:rPr>
+          <w:sz w:val="24"/>
+          <w:szCs w:val="24"/>
+          <w:lang w:val="fr-CH"/>
+        </w:rPr>
+        <w:t xml:space="preserve">, </w:t>
+      </w:r>
+      <w:proofErr w:type="spellStart"/>
+      <w:r>
+        <w:rPr>
+          <w:sz w:val="24"/>
+          <w:szCs w:val="24"/>
+          <w:lang w:val="fr-CH"/>
+        </w:rPr>
+        <w:t>dass</w:t>
+      </w:r>
+      <w:proofErr w:type="spellEnd"/>
+      <w:r>
+        <w:rPr>
+          <w:sz w:val="24"/>
+          <w:szCs w:val="24"/>
+          <w:lang w:val="fr-CH"/>
+        </w:rPr>
+        <w:t xml:space="preserve"> </w:t>
+      </w:r>
+      <w:proofErr w:type="spellStart"/>
+      <w:r>
+        <w:rPr>
+          <w:sz w:val="24"/>
+          <w:szCs w:val="24"/>
+          <w:lang w:val="fr-CH"/>
+        </w:rPr>
+        <w:t>wir</w:t>
+      </w:r>
+      <w:proofErr w:type="spellEnd"/>
+      <w:r>
+        <w:rPr>
+          <w:sz w:val="24"/>
+          <w:szCs w:val="24"/>
+          <w:lang w:val="fr-CH"/>
+        </w:rPr>
+        <w:t xml:space="preserve"> die </w:t>
+      </w:r>
+      <w:proofErr w:type="spellStart"/>
+      <w:r>
+        <w:rPr>
+          <w:sz w:val="24"/>
+          <w:szCs w:val="24"/>
+          <w:lang w:val="fr-CH"/>
+        </w:rPr>
+        <w:t>VMs</w:t>
+      </w:r>
+      <w:proofErr w:type="spellEnd"/>
+      <w:r>
+        <w:rPr>
+          <w:sz w:val="24"/>
+          <w:szCs w:val="24"/>
+          <w:lang w:val="fr-CH"/>
+        </w:rPr>
+        <w:t xml:space="preserve"> </w:t>
+      </w:r>
+      <w:proofErr w:type="spellStart"/>
+      <w:r>
+        <w:rPr>
+          <w:sz w:val="24"/>
+          <w:szCs w:val="24"/>
+          <w:lang w:val="fr-CH"/>
+        </w:rPr>
+        <w:t>nicht</w:t>
+      </w:r>
+      <w:proofErr w:type="spellEnd"/>
+      <w:r>
+        <w:rPr>
+          <w:sz w:val="24"/>
+          <w:szCs w:val="24"/>
+          <w:lang w:val="fr-CH"/>
+        </w:rPr>
+        <w:t xml:space="preserve"> von </w:t>
+      </w:r>
+      <w:proofErr w:type="spellStart"/>
+      <w:r>
+        <w:rPr>
+          <w:sz w:val="24"/>
+          <w:szCs w:val="24"/>
+          <w:lang w:val="fr-CH"/>
+        </w:rPr>
+        <w:t>anderen</w:t>
+      </w:r>
+      <w:proofErr w:type="spellEnd"/>
+      <w:r>
+        <w:rPr>
+          <w:sz w:val="24"/>
+          <w:szCs w:val="24"/>
+          <w:lang w:val="fr-CH"/>
+        </w:rPr>
+        <w:t xml:space="preserve"> </w:t>
+      </w:r>
+      <w:proofErr w:type="spellStart"/>
+      <w:r>
+        <w:rPr>
+          <w:sz w:val="24"/>
+          <w:szCs w:val="24"/>
+          <w:lang w:val="fr-CH"/>
+        </w:rPr>
+        <w:t>übernehmen</w:t>
+      </w:r>
+      <w:proofErr w:type="spellEnd"/>
+      <w:r>
+        <w:rPr>
+          <w:sz w:val="24"/>
+          <w:szCs w:val="24"/>
+          <w:lang w:val="fr-CH"/>
+        </w:rPr>
+        <w:t xml:space="preserve">. </w:t>
+      </w:r>
+    </w:p>
+    <w:p>
+      <w:pPr>
+        <w:rPr>
+          <w:sz w:val="24"/>
+          <w:szCs w:val="24"/>
+          <w:u w:val="single"/>
+          <w:lang w:val="fr-CH"/>
+        </w:rPr>
+      </w:pPr>
+      <w:proofErr w:type="spellStart"/>
+      <w:r>
+        <w:rPr>
+          <w:sz w:val="24"/>
+          <w:szCs w:val="24"/>
+          <w:u w:val="single"/>
+          <w:lang w:val="fr-CH"/>
+        </w:rPr>
+        <w:t>Das</w:t>
+      </w:r>
+      <w:proofErr w:type="spellEnd"/>
+      <w:r>
+        <w:rPr>
+          <w:sz w:val="24"/>
+          <w:szCs w:val="24"/>
+          <w:u w:val="single"/>
+          <w:lang w:val="fr-CH"/>
+        </w:rPr>
+        <w:t xml:space="preserve"> </w:t>
+      </w:r>
+      <w:proofErr w:type="spellStart"/>
+      <w:r>
+        <w:rPr>
+          <w:sz w:val="24"/>
+          <w:szCs w:val="24"/>
+          <w:u w:val="single"/>
+          <w:lang w:val="fr-CH"/>
+        </w:rPr>
+        <w:t>habe</w:t>
+      </w:r>
+      <w:proofErr w:type="spellEnd"/>
+      <w:r>
+        <w:rPr>
+          <w:sz w:val="24"/>
+          <w:szCs w:val="24"/>
+          <w:u w:val="single"/>
+          <w:lang w:val="fr-CH"/>
+        </w:rPr>
+        <w:t xml:space="preserve"> </w:t>
+      </w:r>
+      <w:proofErr w:type="spellStart"/>
+      <w:r>
+        <w:rPr>
+          <w:sz w:val="24"/>
+          <w:szCs w:val="24"/>
+          <w:u w:val="single"/>
+          <w:lang w:val="fr-CH"/>
+        </w:rPr>
+        <w:t>ich</w:t>
+      </w:r>
+      <w:proofErr w:type="spellEnd"/>
+      <w:r>
+        <w:rPr>
+          <w:sz w:val="24"/>
+          <w:szCs w:val="24"/>
+          <w:u w:val="single"/>
+          <w:lang w:val="fr-CH"/>
+        </w:rPr>
+        <w:t xml:space="preserve"> </w:t>
+      </w:r>
+      <w:proofErr w:type="spellStart"/>
+      <w:r>
+        <w:rPr>
+          <w:sz w:val="24"/>
+          <w:szCs w:val="24"/>
+          <w:u w:val="single"/>
+          <w:lang w:val="fr-CH"/>
+        </w:rPr>
+        <w:t>einmal</w:t>
+      </w:r>
+      <w:proofErr w:type="spellEnd"/>
+      <w:r>
+        <w:rPr>
+          <w:sz w:val="24"/>
+          <w:szCs w:val="24"/>
+          <w:u w:val="single"/>
+          <w:lang w:val="fr-CH"/>
+        </w:rPr>
+        <w:t xml:space="preserve"> </w:t>
+      </w:r>
+      <w:proofErr w:type="spellStart"/>
+      <w:r>
+        <w:rPr>
+          <w:sz w:val="24"/>
+          <w:szCs w:val="24"/>
+          <w:u w:val="single"/>
+          <w:lang w:val="fr-CH"/>
+        </w:rPr>
+        <w:t>für</w:t>
+      </w:r>
+      <w:proofErr w:type="spellEnd"/>
+      <w:r>
+        <w:rPr>
+          <w:sz w:val="24"/>
+          <w:szCs w:val="24"/>
+          <w:u w:val="single"/>
+          <w:lang w:val="fr-CH"/>
+        </w:rPr>
+        <w:t xml:space="preserve"> die Linux VM </w:t>
+      </w:r>
+      <w:proofErr w:type="spellStart"/>
+      <w:r>
+        <w:rPr>
+          <w:sz w:val="24"/>
+          <w:szCs w:val="24"/>
+          <w:u w:val="single"/>
+          <w:lang w:val="fr-CH"/>
+        </w:rPr>
+        <w:t>gemacht</w:t>
+      </w:r>
+      <w:proofErr w:type="spellEnd"/>
+      <w:r>
+        <w:rPr>
+          <w:sz w:val="24"/>
+          <w:szCs w:val="24"/>
+          <w:u w:val="single"/>
+          <w:lang w:val="fr-CH"/>
+        </w:rPr>
+        <w:t>:</w:t>
+      </w:r>
+    </w:p>
+    <w:p>
+      <w:pPr>
+        <w:rPr>
+          <w:sz w:val="24"/>
+          <w:szCs w:val="24"/>
+          <w:lang w:val="fr-CH"/>
+        </w:rPr>
+      </w:pPr>
+      <w:r>
+        <w:rPr>
+          <w:noProof/>
           <w:sz w:val="24"/>
           <w:szCs w:val="24"/>
           <w:lang w:val="fr-CH"/>
@@ -831,27 +1221,159 @@
           <w:lang w:val="fr-CH"/>
         </w:rPr>
       </w:pPr>
-      <w:r>
-        <w:rPr>
-          <w:sz w:val="24"/>
-          <w:szCs w:val="24"/>
-          <w:u w:val="single"/>
-          <w:lang w:val="fr-CH"/>
-        </w:rPr>
-        <w:t>Und für die Linux VM habe ich das auch gemacht:</w:t>
-      </w:r>
-    </w:p>
-    <w:p>
-      <w:pPr>
-        <w:rPr>
-          <w:sz w:val="24"/>
-          <w:szCs w:val="24"/>
-          <w:u w:val="single"/>
-          <w:lang w:val="fr-CH"/>
-        </w:rPr>
-      </w:pPr>
-      <w:r>
-        <w:rPr>
+      <w:proofErr w:type="spellStart"/>
+      <w:r>
+        <w:rPr>
+          <w:sz w:val="24"/>
+          <w:szCs w:val="24"/>
+          <w:u w:val="single"/>
+          <w:lang w:val="fr-CH"/>
+        </w:rPr>
+        <w:t>Und</w:t>
+      </w:r>
+      <w:proofErr w:type="spellEnd"/>
+      <w:r>
+        <w:rPr>
+          <w:sz w:val="24"/>
+          <w:szCs w:val="24"/>
+          <w:u w:val="single"/>
+          <w:lang w:val="fr-CH"/>
+        </w:rPr>
+        <w:t xml:space="preserve"> </w:t>
+      </w:r>
+      <w:proofErr w:type="spellStart"/>
+      <w:r>
+        <w:rPr>
+          <w:sz w:val="24"/>
+          <w:szCs w:val="24"/>
+          <w:u w:val="single"/>
+          <w:lang w:val="fr-CH"/>
+        </w:rPr>
+        <w:t>für</w:t>
+      </w:r>
+      <w:proofErr w:type="spellEnd"/>
+      <w:r>
+        <w:rPr>
+          <w:sz w:val="24"/>
+          <w:szCs w:val="24"/>
+          <w:u w:val="single"/>
+          <w:lang w:val="fr-CH"/>
+        </w:rPr>
+        <w:t xml:space="preserve"> die Linux VM </w:t>
+      </w:r>
+      <w:proofErr w:type="spellStart"/>
+      <w:r>
+        <w:rPr>
+          <w:sz w:val="24"/>
+          <w:szCs w:val="24"/>
+          <w:u w:val="single"/>
+          <w:lang w:val="fr-CH"/>
+        </w:rPr>
+        <w:t>habe</w:t>
+      </w:r>
+      <w:proofErr w:type="spellEnd"/>
+      <w:r>
+        <w:rPr>
+          <w:sz w:val="24"/>
+          <w:szCs w:val="24"/>
+          <w:u w:val="single"/>
+          <w:lang w:val="fr-CH"/>
+        </w:rPr>
+        <w:t xml:space="preserve"> </w:t>
+      </w:r>
+      <w:proofErr w:type="spellStart"/>
+      <w:r>
+        <w:rPr>
+          <w:sz w:val="24"/>
+          <w:szCs w:val="24"/>
+          <w:u w:val="single"/>
+          <w:lang w:val="fr-CH"/>
+        </w:rPr>
+        <w:t>ich</w:t>
+      </w:r>
+      <w:proofErr w:type="spellEnd"/>
+      <w:r>
+        <w:rPr>
+          <w:sz w:val="24"/>
+          <w:szCs w:val="24"/>
+          <w:u w:val="single"/>
+          <w:lang w:val="fr-CH"/>
+        </w:rPr>
+        <w:t xml:space="preserve"> </w:t>
+      </w:r>
+      <w:proofErr w:type="spellStart"/>
+      <w:r>
+        <w:rPr>
+          <w:sz w:val="24"/>
+          <w:szCs w:val="24"/>
+          <w:u w:val="single"/>
+          <w:lang w:val="fr-CH"/>
+        </w:rPr>
+        <w:t>das</w:t>
+      </w:r>
+      <w:proofErr w:type="spellEnd"/>
+      <w:r>
+        <w:rPr>
+          <w:sz w:val="24"/>
+          <w:szCs w:val="24"/>
+          <w:u w:val="single"/>
+          <w:lang w:val="fr-CH"/>
+        </w:rPr>
+        <w:t xml:space="preserve"> </w:t>
+      </w:r>
+      <w:proofErr w:type="spellStart"/>
+      <w:r>
+        <w:rPr>
+          <w:sz w:val="24"/>
+          <w:szCs w:val="24"/>
+          <w:u w:val="single"/>
+          <w:lang w:val="fr-CH"/>
+        </w:rPr>
+        <w:t>auch</w:t>
+      </w:r>
+      <w:proofErr w:type="spellEnd"/>
+      <w:r>
+        <w:rPr>
+          <w:sz w:val="24"/>
+          <w:szCs w:val="24"/>
+          <w:u w:val="single"/>
+          <w:lang w:val="fr-CH"/>
+        </w:rPr>
+        <w:t xml:space="preserve"> </w:t>
+      </w:r>
+      <w:proofErr w:type="spellStart"/>
+      <w:r>
+        <w:rPr>
+          <w:sz w:val="24"/>
+          <w:szCs w:val="24"/>
+          <w:u w:val="single"/>
+          <w:lang w:val="fr-CH"/>
+        </w:rPr>
+        <w:t>gemacht</w:t>
+      </w:r>
+      <w:proofErr w:type="spellEnd"/>
+      <w:r>
+        <w:rPr>
+          <w:sz w:val="24"/>
+          <w:szCs w:val="24"/>
+          <w:u w:val="single"/>
+          <w:lang w:val="fr-CH"/>
+        </w:rPr>
+        <w:t>:</w:t>
+      </w:r>
+    </w:p>
+    <w:p>
+      <w:pPr>
+        <w:rPr>
+          <w:sz w:val="24"/>
+          <w:szCs w:val="24"/>
+          <w:u w:val="single"/>
+          <w:lang w:val="fr-CH"/>
+        </w:rPr>
+      </w:pPr>
+      <w:r>
+        <w:rPr>
+          <w:noProof/>
           <w:sz w:val="24"/>
           <w:szCs w:val="24"/>
           <w:u w:val="single"/>
@@ -903,6 +1425,16 @@
           <w:lang w:val="fr-CH"/>
         </w:rPr>
       </w:pPr>
+    </w:p>
+    <w:p>
+      <w:pPr>
+        <w:rPr>
+          <w:sz w:val="24"/>
+          <w:szCs w:val="24"/>
+          <w:u w:val="single"/>
+          <w:lang w:val="fr-CH"/>
+        </w:rPr>
+      </w:pPr>
       <w:r>
         <w:rPr>
           <w:sz w:val="24"/>
@@ -915,11 +1447,8 @@
     </w:p>
     <w:p>
       <w:pPr>
-        <w:pStyle w:val="berschrift1"/>
-        <w:numPr>
-          <w:ilvl w:val="0"/>
-          <w:numId w:val="1"/>
-        </w:numPr>
+        <w:pStyle w:val="berschrift2"/>
+        <w:spacing w:before="0" w:after="160"/>
         <w:rPr>
           <w:lang w:val="fr-CH"/>
         </w:rPr>
@@ -929,8 +1458,258 @@
           <w:lang w:val="fr-CH"/>
         </w:rPr>
         <w:lastRenderedPageBreak/>
-        <w:t>Installation und Konfiguration</w:t>
-      </w:r>
+        <w:t xml:space="preserve">2.2 </w:t>
+      </w:r>
+      <w:proofErr w:type="spellStart"/>
+      <w:r>
+        <w:rPr>
+          <w:lang w:val="fr-CH"/>
+        </w:rPr>
+        <w:t>Modulspezi</w:t>
+      </w:r>
+      <w:r>
+        <w:rPr>
+          <w:lang w:val="fr-CH"/>
+        </w:rPr>
+        <w:t>fi</w:t>
+      </w:r>
+      <w:r>
+        <w:rPr>
+          <w:lang w:val="fr-CH"/>
+        </w:rPr>
+        <w:t>sche</w:t>
+      </w:r>
+      <w:proofErr w:type="spellEnd"/>
+      <w:r>
+        <w:rPr>
+          <w:lang w:val="fr-CH"/>
+        </w:rPr>
+        <w:t xml:space="preserve"> </w:t>
+      </w:r>
+      <w:proofErr w:type="spellStart"/>
+      <w:r>
+        <w:rPr>
+          <w:lang w:val="fr-CH"/>
+        </w:rPr>
+        <w:t>Debianpakete</w:t>
+      </w:r>
+      <w:proofErr w:type="spellEnd"/>
+    </w:p>
+    <w:p>
+      <w:pPr>
+        <w:rPr>
+          <w:sz w:val="24"/>
+          <w:szCs w:val="24"/>
+          <w:lang w:val="fr-CH"/>
+        </w:rPr>
+      </w:pPr>
+      <w:proofErr w:type="spellStart"/>
+      <w:r>
+        <w:rPr>
+          <w:sz w:val="24"/>
+          <w:szCs w:val="24"/>
+          <w:lang w:val="fr-CH"/>
+        </w:rPr>
+        <w:t>Für</w:t>
+      </w:r>
+      <w:proofErr w:type="spellEnd"/>
+      <w:r>
+        <w:rPr>
+          <w:sz w:val="24"/>
+          <w:szCs w:val="24"/>
+          <w:lang w:val="fr-CH"/>
+        </w:rPr>
+        <w:t xml:space="preserve"> </w:t>
+      </w:r>
+      <w:proofErr w:type="spellStart"/>
+      <w:r>
+        <w:rPr>
+          <w:sz w:val="24"/>
+          <w:szCs w:val="24"/>
+          <w:lang w:val="fr-CH"/>
+        </w:rPr>
+        <w:t>dieses</w:t>
+      </w:r>
+      <w:proofErr w:type="spellEnd"/>
+      <w:r>
+        <w:rPr>
+          <w:sz w:val="24"/>
+          <w:szCs w:val="24"/>
+          <w:lang w:val="fr-CH"/>
+        </w:rPr>
+        <w:t xml:space="preserve"> </w:t>
+      </w:r>
+      <w:proofErr w:type="spellStart"/>
+      <w:r>
+        <w:rPr>
+          <w:sz w:val="24"/>
+          <w:szCs w:val="24"/>
+          <w:lang w:val="fr-CH"/>
+        </w:rPr>
+        <w:t>Modul</w:t>
+      </w:r>
+      <w:proofErr w:type="spellEnd"/>
+      <w:r>
+        <w:rPr>
+          <w:sz w:val="24"/>
+          <w:szCs w:val="24"/>
+          <w:lang w:val="fr-CH"/>
+        </w:rPr>
+        <w:t xml:space="preserve"> </w:t>
+      </w:r>
+      <w:proofErr w:type="spellStart"/>
+      <w:r>
+        <w:rPr>
+          <w:sz w:val="24"/>
+          <w:szCs w:val="24"/>
+          <w:lang w:val="fr-CH"/>
+        </w:rPr>
+        <w:t>brauchte</w:t>
+      </w:r>
+      <w:proofErr w:type="spellEnd"/>
+      <w:r>
+        <w:rPr>
+          <w:sz w:val="24"/>
+          <w:szCs w:val="24"/>
+          <w:lang w:val="fr-CH"/>
+        </w:rPr>
+        <w:t xml:space="preserve"> es </w:t>
+      </w:r>
+      <w:proofErr w:type="spellStart"/>
+      <w:r>
+        <w:rPr>
+          <w:sz w:val="24"/>
+          <w:szCs w:val="24"/>
+          <w:lang w:val="fr-CH"/>
+        </w:rPr>
+        <w:t>ein</w:t>
+      </w:r>
+      <w:proofErr w:type="spellEnd"/>
+      <w:r>
+        <w:rPr>
+          <w:sz w:val="24"/>
+          <w:szCs w:val="24"/>
+          <w:lang w:val="fr-CH"/>
+        </w:rPr>
+        <w:t xml:space="preserve"> </w:t>
+      </w:r>
+      <w:proofErr w:type="spellStart"/>
+      <w:r>
+        <w:rPr>
+          <w:sz w:val="24"/>
+          <w:szCs w:val="24"/>
+          <w:lang w:val="fr-CH"/>
+        </w:rPr>
+        <w:t>paar</w:t>
+      </w:r>
+      <w:proofErr w:type="spellEnd"/>
+      <w:r>
+        <w:rPr>
+          <w:sz w:val="24"/>
+          <w:szCs w:val="24"/>
+          <w:lang w:val="fr-CH"/>
+        </w:rPr>
+        <w:t xml:space="preserve"> </w:t>
+      </w:r>
+      <w:proofErr w:type="spellStart"/>
+      <w:r>
+        <w:rPr>
+          <w:sz w:val="24"/>
+          <w:szCs w:val="24"/>
+          <w:lang w:val="fr-CH"/>
+        </w:rPr>
+        <w:t>spezifische</w:t>
+      </w:r>
+      <w:proofErr w:type="spellEnd"/>
+      <w:r>
+        <w:rPr>
+          <w:sz w:val="24"/>
+          <w:szCs w:val="24"/>
+          <w:lang w:val="fr-CH"/>
+        </w:rPr>
+        <w:t xml:space="preserve"> </w:t>
+      </w:r>
+      <w:proofErr w:type="spellStart"/>
+      <w:r>
+        <w:rPr>
+          <w:sz w:val="24"/>
+          <w:szCs w:val="24"/>
+          <w:lang w:val="fr-CH"/>
+        </w:rPr>
+        <w:t>Pakete</w:t>
+      </w:r>
+      <w:proofErr w:type="spellEnd"/>
+      <w:r>
+        <w:rPr>
+          <w:sz w:val="24"/>
+          <w:szCs w:val="24"/>
+          <w:lang w:val="fr-CH"/>
+        </w:rPr>
+        <w:t xml:space="preserve">, die man </w:t>
+      </w:r>
+      <w:proofErr w:type="spellStart"/>
+      <w:r>
+        <w:rPr>
+          <w:sz w:val="24"/>
+          <w:szCs w:val="24"/>
+          <w:lang w:val="fr-CH"/>
+        </w:rPr>
+        <w:t>zuerst</w:t>
+      </w:r>
+      <w:proofErr w:type="spellEnd"/>
+      <w:r>
+        <w:rPr>
+          <w:sz w:val="24"/>
+          <w:szCs w:val="24"/>
+          <w:lang w:val="fr-CH"/>
+        </w:rPr>
+        <w:t xml:space="preserve"> </w:t>
+      </w:r>
+      <w:proofErr w:type="spellStart"/>
+      <w:r>
+        <w:rPr>
+          <w:sz w:val="24"/>
+          <w:szCs w:val="24"/>
+          <w:lang w:val="fr-CH"/>
+        </w:rPr>
+        <w:t>installieren</w:t>
+      </w:r>
+      <w:proofErr w:type="spellEnd"/>
+      <w:r>
+        <w:rPr>
+          <w:sz w:val="24"/>
+          <w:szCs w:val="24"/>
+          <w:lang w:val="fr-CH"/>
+        </w:rPr>
+        <w:t xml:space="preserve"> </w:t>
+      </w:r>
+      <w:proofErr w:type="spellStart"/>
+      <w:r>
+        <w:rPr>
+          <w:sz w:val="24"/>
+          <w:szCs w:val="24"/>
+          <w:lang w:val="fr-CH"/>
+        </w:rPr>
+        <w:t>musste</w:t>
+      </w:r>
+      <w:proofErr w:type="spellEnd"/>
+      <w:r>
+        <w:rPr>
+          <w:sz w:val="24"/>
+          <w:szCs w:val="24"/>
+          <w:lang w:val="fr-CH"/>
+        </w:rPr>
+        <w:t>.</w:t>
+      </w:r>
+    </w:p>
+    <w:p>
+      <w:pPr>
+        <w:rPr>
+          <w:sz w:val="24"/>
+          <w:szCs w:val="24"/>
+          <w:lang w:val="fr-CH"/>
+        </w:rPr>
+      </w:pPr>
     </w:p>
     <w:p>
       <w:pPr>

</xml_diff>

<commit_message>
Documentation in the newest state
</commit_message>
<xml_diff>
--- a/Dokumentation Modul 141 Datenbank.docx
+++ b/Dokumentation Modul 141 Datenbank.docx
@@ -348,7 +348,7 @@
           <w:r>
             <w:fldChar w:fldCharType="separate"/>
           </w:r>
-          <w:hyperlink w:anchor="_Toc120886193" w:history="1">
+          <w:hyperlink w:anchor="_Toc120886477" w:history="1">
             <w:r>
               <w:rPr>
                 <w:rStyle w:val="Hyperlink"/>
@@ -391,7 +391,7 @@
                 <w:noProof/>
                 <w:webHidden/>
               </w:rPr>
-              <w:instrText xml:space="preserve"> PAGEREF _Toc120886193 \h </w:instrText>
+              <w:instrText xml:space="preserve"> PAGEREF _Toc120886477 \h </w:instrText>
             </w:r>
             <w:r>
               <w:rPr>
@@ -435,7 +435,7 @@
               <w:lang w:val="en-US"/>
             </w:rPr>
           </w:pPr>
-          <w:hyperlink w:anchor="_Toc120886194" w:history="1">
+          <w:hyperlink w:anchor="_Toc120886478" w:history="1">
             <w:r>
               <w:rPr>
                 <w:rStyle w:val="Hyperlink"/>
@@ -462,7 +462,7 @@
                 <w:noProof/>
                 <w:webHidden/>
               </w:rPr>
-              <w:instrText xml:space="preserve"> PAGEREF _Toc120886194 \h </w:instrText>
+              <w:instrText xml:space="preserve"> PAGEREF _Toc120886478 \h </w:instrText>
             </w:r>
             <w:r>
               <w:rPr>
@@ -506,7 +506,7 @@
               <w:lang w:val="en-US"/>
             </w:rPr>
           </w:pPr>
-          <w:hyperlink w:anchor="_Toc120886195" w:history="1">
+          <w:hyperlink w:anchor="_Toc120886479" w:history="1">
             <w:r>
               <w:rPr>
                 <w:rStyle w:val="Hyperlink"/>
@@ -533,7 +533,7 @@
                 <w:noProof/>
                 <w:webHidden/>
               </w:rPr>
-              <w:instrText xml:space="preserve"> PAGEREF _Toc120886195 \h </w:instrText>
+              <w:instrText xml:space="preserve"> PAGEREF _Toc120886479 \h </w:instrText>
             </w:r>
             <w:r>
               <w:rPr>
@@ -577,7 +577,7 @@
               <w:lang w:val="en-US"/>
             </w:rPr>
           </w:pPr>
-          <w:hyperlink w:anchor="_Toc120886196" w:history="1">
+          <w:hyperlink w:anchor="_Toc120886480" w:history="1">
             <w:r>
               <w:rPr>
                 <w:rStyle w:val="Hyperlink"/>
@@ -605,7 +605,7 @@
                 <w:noProof/>
                 <w:webHidden/>
               </w:rPr>
-              <w:instrText xml:space="preserve"> PAGEREF _Toc120886196 \h </w:instrText>
+              <w:instrText xml:space="preserve"> PAGEREF _Toc120886480 \h </w:instrText>
             </w:r>
             <w:r>
               <w:rPr>
@@ -649,7 +649,7 @@
               <w:lang w:val="en-US"/>
             </w:rPr>
           </w:pPr>
-          <w:hyperlink w:anchor="_Toc120886197" w:history="1">
+          <w:hyperlink w:anchor="_Toc120886481" w:history="1">
             <w:r>
               <w:rPr>
                 <w:rStyle w:val="Hyperlink"/>
@@ -676,7 +676,7 @@
                 <w:noProof/>
                 <w:webHidden/>
               </w:rPr>
-              <w:instrText xml:space="preserve"> PAGEREF _Toc120886197 \h </w:instrText>
+              <w:instrText xml:space="preserve"> PAGEREF _Toc120886481 \h </w:instrText>
             </w:r>
             <w:r>
               <w:rPr>
@@ -720,7 +720,7 @@
               <w:lang w:val="en-US"/>
             </w:rPr>
           </w:pPr>
-          <w:hyperlink w:anchor="_Toc120886198" w:history="1">
+          <w:hyperlink w:anchor="_Toc120886482" w:history="1">
             <w:r>
               <w:rPr>
                 <w:rStyle w:val="Hyperlink"/>
@@ -747,7 +747,7 @@
                 <w:noProof/>
                 <w:webHidden/>
               </w:rPr>
-              <w:instrText xml:space="preserve"> PAGEREF _Toc120886198 \h </w:instrText>
+              <w:instrText xml:space="preserve"> PAGEREF _Toc120886482 \h </w:instrText>
             </w:r>
             <w:r>
               <w:rPr>
@@ -791,7 +791,7 @@
               <w:lang w:val="en-US"/>
             </w:rPr>
           </w:pPr>
-          <w:hyperlink w:anchor="_Toc120886199" w:history="1">
+          <w:hyperlink w:anchor="_Toc120886483" w:history="1">
             <w:r>
               <w:rPr>
                 <w:rStyle w:val="Hyperlink"/>
@@ -818,7 +818,7 @@
                 <w:noProof/>
                 <w:webHidden/>
               </w:rPr>
-              <w:instrText xml:space="preserve"> PAGEREF _Toc120886199 \h </w:instrText>
+              <w:instrText xml:space="preserve"> PAGEREF _Toc120886483 \h </w:instrText>
             </w:r>
             <w:r>
               <w:rPr>
@@ -862,7 +862,7 @@
               <w:lang w:val="en-US"/>
             </w:rPr>
           </w:pPr>
-          <w:hyperlink w:anchor="_Toc120886200" w:history="1">
+          <w:hyperlink w:anchor="_Toc120886484" w:history="1">
             <w:r>
               <w:rPr>
                 <w:rStyle w:val="Hyperlink"/>
@@ -889,7 +889,7 @@
                 <w:noProof/>
                 <w:webHidden/>
               </w:rPr>
-              <w:instrText xml:space="preserve"> PAGEREF _Toc120886200 \h </w:instrText>
+              <w:instrText xml:space="preserve"> PAGEREF _Toc120886484 \h </w:instrText>
             </w:r>
             <w:r>
               <w:rPr>
@@ -933,7 +933,7 @@
               <w:lang w:val="en-US"/>
             </w:rPr>
           </w:pPr>
-          <w:hyperlink w:anchor="_Toc120886201" w:history="1">
+          <w:hyperlink w:anchor="_Toc120886485" w:history="1">
             <w:r>
               <w:rPr>
                 <w:rStyle w:val="Hyperlink"/>
@@ -960,7 +960,7 @@
                 <w:noProof/>
                 <w:webHidden/>
               </w:rPr>
-              <w:instrText xml:space="preserve"> PAGEREF _Toc120886201 \h </w:instrText>
+              <w:instrText xml:space="preserve"> PAGEREF _Toc120886485 \h </w:instrText>
             </w:r>
             <w:r>
               <w:rPr>
@@ -1004,7 +1004,7 @@
               <w:lang w:val="en-US"/>
             </w:rPr>
           </w:pPr>
-          <w:hyperlink w:anchor="_Toc120886202" w:history="1">
+          <w:hyperlink w:anchor="_Toc120886486" w:history="1">
             <w:r>
               <w:rPr>
                 <w:rStyle w:val="Hyperlink"/>
@@ -1031,7 +1031,7 @@
                 <w:noProof/>
                 <w:webHidden/>
               </w:rPr>
-              <w:instrText xml:space="preserve"> PAGEREF _Toc120886202 \h </w:instrText>
+              <w:instrText xml:space="preserve"> PAGEREF _Toc120886486 \h </w:instrText>
             </w:r>
             <w:r>
               <w:rPr>
@@ -1075,7 +1075,7 @@
               <w:lang w:val="en-US"/>
             </w:rPr>
           </w:pPr>
-          <w:hyperlink w:anchor="_Toc120886203" w:history="1">
+          <w:hyperlink w:anchor="_Toc120886487" w:history="1">
             <w:r>
               <w:rPr>
                 <w:rStyle w:val="Hyperlink"/>
@@ -1102,7 +1102,7 @@
                 <w:noProof/>
                 <w:webHidden/>
               </w:rPr>
-              <w:instrText xml:space="preserve"> PAGEREF _Toc120886203 \h </w:instrText>
+              <w:instrText xml:space="preserve"> PAGEREF _Toc120886487 \h </w:instrText>
             </w:r>
             <w:r>
               <w:rPr>
@@ -1174,7 +1174,7 @@
         </w:numPr>
         <w:spacing w:before="0"/>
       </w:pPr>
-      <w:bookmarkStart w:id="0" w:name="_Toc120886193"/>
+      <w:bookmarkStart w:id="0" w:name="_Toc120886477"/>
       <w:r>
         <w:lastRenderedPageBreak/>
         <w:t>Einleitung</w:t>
@@ -1222,7 +1222,7 @@
       <w:pPr>
         <w:pStyle w:val="Heading1"/>
       </w:pPr>
-      <w:bookmarkStart w:id="1" w:name="_Toc120886194"/>
+      <w:bookmarkStart w:id="1" w:name="_Toc120886478"/>
       <w:r>
         <w:t>2.0 Übersicht Systeme</w:t>
       </w:r>
@@ -1232,7 +1232,7 @@
       <w:pPr>
         <w:pStyle w:val="Heading2"/>
       </w:pPr>
-      <w:bookmarkStart w:id="2" w:name="_Toc120886195"/>
+      <w:bookmarkStart w:id="2" w:name="_Toc120886479"/>
       <w:r>
         <w:t>2.1 Linux Server (vmLS5)</w:t>
       </w:r>
@@ -1254,14 +1254,26 @@
     <w:p>
       <w:pPr>
         <w:spacing w:after="40"/>
-      </w:pPr>
-      <w:r>
+        <w:rPr>
+          <w:lang w:val="en-US"/>
+        </w:rPr>
+      </w:pPr>
+      <w:r>
+        <w:rPr>
+          <w:lang w:val="en-US"/>
+        </w:rPr>
         <w:t>- CPU:</w:t>
       </w:r>
       <w:r>
+        <w:rPr>
+          <w:lang w:val="en-US"/>
+        </w:rPr>
         <w:tab/>
       </w:r>
       <w:r>
+        <w:rPr>
+          <w:lang w:val="en-US"/>
+        </w:rPr>
         <w:tab/>
         <w:t>1 Core</w:t>
       </w:r>
@@ -1269,14 +1281,26 @@
     <w:p>
       <w:pPr>
         <w:spacing w:after="40"/>
-      </w:pPr>
-      <w:r>
+        <w:rPr>
+          <w:lang w:val="en-US"/>
+        </w:rPr>
+      </w:pPr>
+      <w:r>
+        <w:rPr>
+          <w:lang w:val="en-US"/>
+        </w:rPr>
         <w:t>- RAM:</w:t>
       </w:r>
       <w:r>
+        <w:rPr>
+          <w:lang w:val="en-US"/>
+        </w:rPr>
         <w:tab/>
       </w:r>
       <w:r>
+        <w:rPr>
+          <w:lang w:val="en-US"/>
+        </w:rPr>
         <w:tab/>
         <w:t>4 GB</w:t>
       </w:r>
@@ -1396,24 +1420,7 @@
           <w:lang w:val="en-US"/>
         </w:rPr>
         <w:tab/>
-      </w:r>
-      <w:r>
-        <w:rPr>
-          <w:lang w:val="en-US"/>
-        </w:rPr>
-        <w:t xml:space="preserve">Hard Disk </w:t>
-      </w:r>
-      <w:r>
-        <w:rPr>
-          <w:lang w:val="en-US"/>
-        </w:rPr>
-        <w:t>3</w:t>
-      </w:r>
-      <w:r>
-        <w:rPr>
-          <w:lang w:val="en-US"/>
-        </w:rPr>
-        <w:t xml:space="preserve"> (ISCSI)</w:t>
+        <w:t>Hard Disk 3 (ISCSI)</w:t>
       </w:r>
       <w:r>
         <w:rPr>
@@ -1447,24 +1454,7 @@
           <w:lang w:val="en-US"/>
         </w:rPr>
         <w:tab/>
-      </w:r>
-      <w:r>
-        <w:rPr>
-          <w:lang w:val="en-US"/>
-        </w:rPr>
-        <w:t xml:space="preserve">Hard Disk </w:t>
-      </w:r>
-      <w:r>
-        <w:rPr>
-          <w:lang w:val="en-US"/>
-        </w:rPr>
-        <w:t>4</w:t>
-      </w:r>
-      <w:r>
-        <w:rPr>
-          <w:lang w:val="en-US"/>
-        </w:rPr>
-        <w:t xml:space="preserve"> (ISCSI)</w:t>
+        <w:t>Hard Disk 4 (ISCSI)</w:t>
       </w:r>
       <w:r>
         <w:rPr>
@@ -1498,24 +1488,7 @@
           <w:lang w:val="en-US"/>
         </w:rPr>
         <w:tab/>
-      </w:r>
-      <w:r>
-        <w:rPr>
-          <w:lang w:val="en-US"/>
-        </w:rPr>
-        <w:t xml:space="preserve">Hard Disk </w:t>
-      </w:r>
-      <w:r>
-        <w:rPr>
-          <w:lang w:val="en-US"/>
-        </w:rPr>
-        <w:t>5</w:t>
-      </w:r>
-      <w:r>
-        <w:rPr>
-          <w:lang w:val="en-US"/>
-        </w:rPr>
-        <w:t xml:space="preserve"> (ISCSI)</w:t>
+        <w:t>Hard Disk 5 (ISCSI)</w:t>
       </w:r>
       <w:r>
         <w:rPr>
@@ -1534,15 +1507,9 @@
     <w:p>
       <w:pPr>
         <w:pStyle w:val="Heading2"/>
-        <w:rPr>
-          <w:lang w:val="en-US"/>
-        </w:rPr>
-      </w:pPr>
-      <w:bookmarkStart w:id="3" w:name="_Toc120886196"/>
-      <w:r>
-        <w:rPr>
-          <w:lang w:val="en-US"/>
-        </w:rPr>
+      </w:pPr>
+      <w:bookmarkStart w:id="3" w:name="_Toc120886480"/>
+      <w:r>
         <w:t>2.2 Windows Client (vmWP1)</w:t>
       </w:r>
       <w:bookmarkEnd w:id="3"/>
@@ -1575,14 +1542,26 @@
     <w:p>
       <w:pPr>
         <w:spacing w:after="40"/>
-      </w:pPr>
-      <w:r>
+        <w:rPr>
+          <w:lang w:val="en-US"/>
+        </w:rPr>
+      </w:pPr>
+      <w:r>
+        <w:rPr>
+          <w:lang w:val="en-US"/>
+        </w:rPr>
         <w:t>- CPU:</w:t>
       </w:r>
       <w:r>
+        <w:rPr>
+          <w:lang w:val="en-US"/>
+        </w:rPr>
         <w:tab/>
       </w:r>
       <w:r>
+        <w:rPr>
+          <w:lang w:val="en-US"/>
+        </w:rPr>
         <w:tab/>
         <w:t>2 Cores</w:t>
       </w:r>
@@ -1590,14 +1569,26 @@
     <w:p>
       <w:pPr>
         <w:spacing w:after="40"/>
-      </w:pPr>
-      <w:r>
+        <w:rPr>
+          <w:lang w:val="en-US"/>
+        </w:rPr>
+      </w:pPr>
+      <w:r>
+        <w:rPr>
+          <w:lang w:val="en-US"/>
+        </w:rPr>
         <w:t>- RAM:</w:t>
       </w:r>
       <w:r>
+        <w:rPr>
+          <w:lang w:val="en-US"/>
+        </w:rPr>
         <w:tab/>
       </w:r>
       <w:r>
+        <w:rPr>
+          <w:lang w:val="en-US"/>
+        </w:rPr>
         <w:tab/>
         <w:t>4 GB</w:t>
       </w:r>
@@ -1634,7 +1625,7 @@
       <w:pPr>
         <w:pStyle w:val="Heading2"/>
       </w:pPr>
-      <w:bookmarkStart w:id="4" w:name="_Toc120886197"/>
+      <w:bookmarkStart w:id="4" w:name="_Toc120886481"/>
       <w:r>
         <w:t>2.3 Linux Server als Router (vmLF3)</w:t>
       </w:r>
@@ -1656,14 +1647,26 @@
     <w:p>
       <w:pPr>
         <w:spacing w:after="40"/>
-      </w:pPr>
-      <w:r>
+        <w:rPr>
+          <w:lang w:val="en-US"/>
+        </w:rPr>
+      </w:pPr>
+      <w:r>
+        <w:rPr>
+          <w:lang w:val="en-US"/>
+        </w:rPr>
         <w:t>- CPU:</w:t>
       </w:r>
       <w:r>
+        <w:rPr>
+          <w:lang w:val="en-US"/>
+        </w:rPr>
         <w:tab/>
       </w:r>
       <w:r>
+        <w:rPr>
+          <w:lang w:val="en-US"/>
+        </w:rPr>
         <w:tab/>
         <w:t>1 Core</w:t>
       </w:r>
@@ -1671,14 +1674,26 @@
     <w:p>
       <w:pPr>
         <w:spacing w:after="40"/>
-      </w:pPr>
-      <w:r>
+        <w:rPr>
+          <w:lang w:val="en-US"/>
+        </w:rPr>
+      </w:pPr>
+      <w:r>
+        <w:rPr>
+          <w:lang w:val="en-US"/>
+        </w:rPr>
         <w:t>- RAM:</w:t>
       </w:r>
       <w:r>
+        <w:rPr>
+          <w:lang w:val="en-US"/>
+        </w:rPr>
         <w:tab/>
       </w:r>
       <w:r>
+        <w:rPr>
+          <w:lang w:val="en-US"/>
+        </w:rPr>
         <w:tab/>
         <w:t>1 GB</w:t>
       </w:r>
@@ -1719,20 +1734,11 @@
     <w:p>
       <w:pPr>
         <w:spacing w:after="40"/>
-        <w:rPr>
-          <w:lang w:val="en-US"/>
-        </w:rPr>
-      </w:pPr>
-      <w:r>
-        <w:rPr>
-          <w:lang w:val="en-US"/>
-        </w:rPr>
+      </w:pPr>
+      <w:r>
         <w:t>- Network Adapter:</w:t>
       </w:r>
       <w:r>
-        <w:rPr>
-          <w:lang w:val="en-US"/>
-        </w:rPr>
         <w:tab/>
         <w:t xml:space="preserve">NAT oder Bridged </w:t>
       </w:r>
@@ -1769,7 +1775,7 @@
       <w:pPr>
         <w:pStyle w:val="Heading1"/>
       </w:pPr>
-      <w:bookmarkStart w:id="5" w:name="_Toc120886198"/>
+      <w:bookmarkStart w:id="5" w:name="_Toc120886482"/>
       <w:r>
         <w:lastRenderedPageBreak/>
         <w:t xml:space="preserve">3.0 </w:t>
@@ -1784,7 +1790,7 @@
         <w:pStyle w:val="Heading2"/>
         <w:spacing w:before="0"/>
       </w:pPr>
-      <w:bookmarkStart w:id="6" w:name="_Toc120886199"/>
+      <w:bookmarkStart w:id="6" w:name="_Toc120886483"/>
       <w:r>
         <w:t>3</w:t>
       </w:r>
@@ -1885,7 +1891,7 @@
         <w:pStyle w:val="Heading2"/>
         <w:spacing w:before="0"/>
       </w:pPr>
-      <w:bookmarkStart w:id="7" w:name="_Toc120886200"/>
+      <w:bookmarkStart w:id="7" w:name="_Toc120886484"/>
       <w:r>
         <w:t>3</w:t>
       </w:r>
@@ -2152,7 +2158,7 @@
           <w:u w:val="single"/>
         </w:rPr>
       </w:pPr>
-      <w:bookmarkStart w:id="8" w:name="_Toc120886201"/>
+      <w:bookmarkStart w:id="8" w:name="_Toc120886485"/>
       <w:r>
         <w:lastRenderedPageBreak/>
         <w:t>4</w:t>
@@ -2172,7 +2178,7 @@
       <w:pPr>
         <w:pStyle w:val="Heading2"/>
       </w:pPr>
-      <w:bookmarkStart w:id="9" w:name="_Toc120886202"/>
+      <w:bookmarkStart w:id="9" w:name="_Toc120886486"/>
       <w:r>
         <w:t>4</w:t>
       </w:r>
@@ -2222,7 +2228,7 @@
       <w:pPr>
         <w:pStyle w:val="Heading2"/>
       </w:pPr>
-      <w:bookmarkStart w:id="10" w:name="_Toc120886203"/>
+      <w:bookmarkStart w:id="10" w:name="_Toc120886487"/>
       <w:r>
         <w:t>4</w:t>
       </w:r>
@@ -2239,9 +2245,574 @@
       <w:r>
         <w:t xml:space="preserve"> </w:t>
       </w:r>
-    </w:p>
+      <w:r>
+        <w:t>und Konfiguration</w:t>
+      </w:r>
+    </w:p>
+    <w:p>
+      <w:r>
+        <w:t>Als erstes installieren wir den MySQL Dienst auf den Linux Server wie folgt:</w:t>
+      </w:r>
+    </w:p>
+    <w:tbl>
+      <w:tblPr>
+        <w:tblStyle w:val="TableGrid"/>
+        <w:tblW w:w="0" w:type="auto"/>
+        <w:tblLayout w:type="fixed"/>
+        <w:tblLook w:val="04A0" w:firstRow="1" w:lastRow="0" w:firstColumn="1" w:lastColumn="0" w:noHBand="0" w:noVBand="1"/>
+      </w:tblPr>
+      <w:tblGrid>
+        <w:gridCol w:w="4495"/>
+        <w:gridCol w:w="4043"/>
+        <w:gridCol w:w="524"/>
+      </w:tblGrid>
+      <w:tr>
+        <w:tc>
+          <w:tcPr>
+            <w:tcW w:w="4495" w:type="dxa"/>
+          </w:tcPr>
+          <w:p>
+            <w:pPr>
+              <w:rPr>
+                <w:b/>
+                <w:bCs/>
+              </w:rPr>
+            </w:pPr>
+            <w:r>
+              <w:rPr>
+                <w:b/>
+                <w:bCs/>
+              </w:rPr>
+              <w:t>Bild / Befehl</w:t>
+            </w:r>
+          </w:p>
+        </w:tc>
+        <w:tc>
+          <w:tcPr>
+            <w:tcW w:w="4043" w:type="dxa"/>
+          </w:tcPr>
+          <w:p>
+            <w:pPr>
+              <w:rPr>
+                <w:b/>
+                <w:bCs/>
+              </w:rPr>
+            </w:pPr>
+            <w:r>
+              <w:rPr>
+                <w:b/>
+                <w:bCs/>
+              </w:rPr>
+              <w:t>Beschriebung</w:t>
+            </w:r>
+          </w:p>
+        </w:tc>
+        <w:tc>
+          <w:tcPr>
+            <w:tcW w:w="524" w:type="dxa"/>
+          </w:tcPr>
+          <w:p>
+            <w:pPr>
+              <w:rPr>
+                <w:b/>
+                <w:bCs/>
+              </w:rPr>
+            </w:pPr>
+            <w:r>
+              <w:rPr>
+                <w:b/>
+                <w:bCs/>
+              </w:rPr>
+              <w:t>Nr.</w:t>
+            </w:r>
+          </w:p>
+        </w:tc>
+      </w:tr>
+      <w:tr>
+        <w:tc>
+          <w:tcPr>
+            <w:tcW w:w="4495" w:type="dxa"/>
+          </w:tcPr>
+          <w:p>
+            <w:r>
+              <w:rPr>
+                <w:noProof/>
+              </w:rPr>
+              <w:drawing>
+                <wp:inline distT="0" distB="0" distL="0" distR="0" wp14:anchorId="79C39E08" wp14:editId="609292E3">
+                  <wp:extent cx="1524213" cy="342948"/>
+                  <wp:effectExtent l="0" t="0" r="0" b="0"/>
+                  <wp:docPr id="4" name="Picture 4"/>
+                  <wp:cNvGraphicFramePr>
+                    <a:graphicFrameLocks xmlns:a="http://schemas.openxmlformats.org/drawingml/2006/main" noChangeAspect="1"/>
+                  </wp:cNvGraphicFramePr>
+                  <a:graphic xmlns:a="http://schemas.openxmlformats.org/drawingml/2006/main">
+                    <a:graphicData uri="http://schemas.openxmlformats.org/drawingml/2006/picture">
+                      <pic:pic xmlns:pic="http://schemas.openxmlformats.org/drawingml/2006/picture">
+                        <pic:nvPicPr>
+                          <pic:cNvPr id="1" name=""/>
+                          <pic:cNvPicPr/>
+                        </pic:nvPicPr>
+                        <pic:blipFill>
+                          <a:blip r:embed="rId11"/>
+                          <a:stretch>
+                            <a:fillRect/>
+                          </a:stretch>
+                        </pic:blipFill>
+                        <pic:spPr>
+                          <a:xfrm>
+                            <a:off x="0" y="0"/>
+                            <a:ext cx="1524213" cy="342948"/>
+                          </a:xfrm>
+                          <a:prstGeom prst="rect">
+                            <a:avLst/>
+                          </a:prstGeom>
+                        </pic:spPr>
+                      </pic:pic>
+                    </a:graphicData>
+                  </a:graphic>
+                </wp:inline>
+              </w:drawing>
+            </w:r>
+          </w:p>
+        </w:tc>
+        <w:tc>
+          <w:tcPr>
+            <w:tcW w:w="4043" w:type="dxa"/>
+          </w:tcPr>
+          <w:p>
+            <w:r>
+              <w:t>Als erstes updaten wir den "package index" auf unserem Server</w:t>
+            </w:r>
+          </w:p>
+        </w:tc>
+        <w:tc>
+          <w:tcPr>
+            <w:tcW w:w="524" w:type="dxa"/>
+          </w:tcPr>
+          <w:p>
+            <w:r>
+              <w:t>1</w:t>
+            </w:r>
+          </w:p>
+        </w:tc>
+      </w:tr>
+      <w:tr>
+        <w:tc>
+          <w:tcPr>
+            <w:tcW w:w="4495" w:type="dxa"/>
+          </w:tcPr>
+          <w:p>
+            <w:r>
+              <w:drawing>
+                <wp:inline distT="0" distB="0" distL="0" distR="0" wp14:anchorId="324AF5C8" wp14:editId="00C3BE12">
+                  <wp:extent cx="2505425" cy="304843"/>
+                  <wp:effectExtent l="0" t="0" r="0" b="0"/>
+                  <wp:docPr id="5" name="Picture 5"/>
+                  <wp:cNvGraphicFramePr>
+                    <a:graphicFrameLocks xmlns:a="http://schemas.openxmlformats.org/drawingml/2006/main" noChangeAspect="1"/>
+                  </wp:cNvGraphicFramePr>
+                  <a:graphic xmlns:a="http://schemas.openxmlformats.org/drawingml/2006/main">
+                    <a:graphicData uri="http://schemas.openxmlformats.org/drawingml/2006/picture">
+                      <pic:pic xmlns:pic="http://schemas.openxmlformats.org/drawingml/2006/picture">
+                        <pic:nvPicPr>
+                          <pic:cNvPr id="1" name=""/>
+                          <pic:cNvPicPr/>
+                        </pic:nvPicPr>
+                        <pic:blipFill>
+                          <a:blip r:embed="rId12"/>
+                          <a:stretch>
+                            <a:fillRect/>
+                          </a:stretch>
+                        </pic:blipFill>
+                        <pic:spPr>
+                          <a:xfrm>
+                            <a:off x="0" y="0"/>
+                            <a:ext cx="2505425" cy="304843"/>
+                          </a:xfrm>
+                          <a:prstGeom prst="rect">
+                            <a:avLst/>
+                          </a:prstGeom>
+                        </pic:spPr>
+                      </pic:pic>
+                    </a:graphicData>
+                  </a:graphic>
+                </wp:inline>
+              </w:drawing>
+            </w:r>
+          </w:p>
+        </w:tc>
+        <w:tc>
+          <w:tcPr>
+            <w:tcW w:w="4043" w:type="dxa"/>
+          </w:tcPr>
+          <w:p>
+            <w:r>
+              <w:t>Hier installieren wir den MySQL Server</w:t>
+            </w:r>
+          </w:p>
+        </w:tc>
+        <w:tc>
+          <w:tcPr>
+            <w:tcW w:w="524" w:type="dxa"/>
+          </w:tcPr>
+          <w:p>
+            <w:r>
+              <w:t>2</w:t>
+            </w:r>
+          </w:p>
+        </w:tc>
+      </w:tr>
+      <w:tr>
+        <w:tc>
+          <w:tcPr>
+            <w:tcW w:w="4495" w:type="dxa"/>
+          </w:tcPr>
+          <w:p>
+            <w:r>
+              <w:drawing>
+                <wp:anchor distT="0" distB="0" distL="114300" distR="114300" simplePos="0" relativeHeight="251658240" behindDoc="1" locked="0" layoutInCell="1" allowOverlap="1" wp14:anchorId="20F2E3BE" wp14:editId="6AE49EF5">
+                  <wp:simplePos x="0" y="0"/>
+                  <wp:positionH relativeFrom="column">
+                    <wp:posOffset>-9999</wp:posOffset>
+                  </wp:positionH>
+                  <wp:positionV relativeFrom="paragraph">
+                    <wp:posOffset>41578</wp:posOffset>
+                  </wp:positionV>
+                  <wp:extent cx="2751973" cy="299720"/>
+                  <wp:effectExtent l="0" t="0" r="0" b="5080"/>
+                  <wp:wrapTight wrapText="bothSides">
+                    <wp:wrapPolygon edited="0">
+                      <wp:start x="0" y="0"/>
+                      <wp:lineTo x="0" y="20593"/>
+                      <wp:lineTo x="21386" y="20593"/>
+                      <wp:lineTo x="21386" y="0"/>
+                      <wp:lineTo x="0" y="0"/>
+                    </wp:wrapPolygon>
+                  </wp:wrapTight>
+                  <wp:docPr id="6" name="Picture 6"/>
+                  <wp:cNvGraphicFramePr>
+                    <a:graphicFrameLocks xmlns:a="http://schemas.openxmlformats.org/drawingml/2006/main" noChangeAspect="1"/>
+                  </wp:cNvGraphicFramePr>
+                  <a:graphic xmlns:a="http://schemas.openxmlformats.org/drawingml/2006/main">
+                    <a:graphicData uri="http://schemas.openxmlformats.org/drawingml/2006/picture">
+                      <pic:pic xmlns:pic="http://schemas.openxmlformats.org/drawingml/2006/picture">
+                        <pic:nvPicPr>
+                          <pic:cNvPr id="1" name=""/>
+                          <pic:cNvPicPr/>
+                        </pic:nvPicPr>
+                        <pic:blipFill>
+                          <a:blip r:embed="rId13">
+                            <a:extLst>
+                              <a:ext uri="{28A0092B-C50C-407E-A947-70E740481C1C}">
+                                <a14:useLocalDpi xmlns:a14="http://schemas.microsoft.com/office/drawing/2010/main" val="0"/>
+                              </a:ext>
+                            </a:extLst>
+                          </a:blip>
+                          <a:stretch>
+                            <a:fillRect/>
+                          </a:stretch>
+                        </pic:blipFill>
+                        <pic:spPr>
+                          <a:xfrm>
+                            <a:off x="0" y="0"/>
+                            <a:ext cx="2751973" cy="299720"/>
+                          </a:xfrm>
+                          <a:prstGeom prst="rect">
+                            <a:avLst/>
+                          </a:prstGeom>
+                        </pic:spPr>
+                      </pic:pic>
+                    </a:graphicData>
+                  </a:graphic>
+                  <wp14:sizeRelH relativeFrom="margin">
+                    <wp14:pctWidth>0</wp14:pctWidth>
+                  </wp14:sizeRelH>
+                  <wp14:sizeRelV relativeFrom="margin">
+                    <wp14:pctHeight>0</wp14:pctHeight>
+                  </wp14:sizeRelV>
+                </wp:anchor>
+              </w:drawing>
+            </w:r>
+          </w:p>
+        </w:tc>
+        <w:tc>
+          <w:tcPr>
+            <w:tcW w:w="4043" w:type="dxa"/>
+          </w:tcPr>
+          <w:p>
+            <w:r>
+              <w:t>Mit diesem Befehl gehen wir sicher, dass der MySQL Server auch wirklich läuft.</w:t>
+            </w:r>
+          </w:p>
+        </w:tc>
+        <w:tc>
+          <w:tcPr>
+            <w:tcW w:w="524" w:type="dxa"/>
+          </w:tcPr>
+          <w:p>
+            <w:r>
+              <w:t>3</w:t>
+            </w:r>
+          </w:p>
+        </w:tc>
+      </w:tr>
+    </w:tbl>
+    <w:p>
+      <w:pPr>
+        <w:spacing w:after="0"/>
+      </w:pPr>
+    </w:p>
+    <w:p>
+      <w:pPr>
+        <w:spacing w:after="0"/>
+      </w:pPr>
+      <w:r>
+        <w:t xml:space="preserve">Seit dem </w:t>
+      </w:r>
+      <w:r>
+        <w:t xml:space="preserve">Juli 2022, gibt es ein Problem mit dem root Account, wenn man diesen nicht weiter konfiguriert, dass heisst </w:t>
+      </w:r>
+      <w:r>
+        <w:t>man bekommt folgenden Error, wenn man auf die MySQL Konsole mit dem root Account zugreifen will:</w:t>
+      </w:r>
+    </w:p>
+    <w:p>
+      <w:pPr>
+        <w:spacing w:after="0"/>
+      </w:pPr>
+      <w:r>
+        <w:drawing>
+          <wp:inline distT="0" distB="0" distL="0" distR="0" wp14:anchorId="3D1401EF" wp14:editId="79CFE1A4">
+            <wp:extent cx="5760720" cy="816610"/>
+            <wp:effectExtent l="0" t="0" r="0" b="2540"/>
+            <wp:docPr id="7" name="Picture 7" descr="Text&#10;&#10;Description automatically generated"/>
+            <wp:cNvGraphicFramePr>
+              <a:graphicFrameLocks xmlns:a="http://schemas.openxmlformats.org/drawingml/2006/main" noChangeAspect="1"/>
+            </wp:cNvGraphicFramePr>
+            <a:graphic xmlns:a="http://schemas.openxmlformats.org/drawingml/2006/main">
+              <a:graphicData uri="http://schemas.openxmlformats.org/drawingml/2006/picture">
+                <pic:pic xmlns:pic="http://schemas.openxmlformats.org/drawingml/2006/picture">
+                  <pic:nvPicPr>
+                    <pic:cNvPr id="7" name="Picture 7" descr="Text&#10;&#10;Description automatically generated"/>
+                    <pic:cNvPicPr/>
+                  </pic:nvPicPr>
+                  <pic:blipFill>
+                    <a:blip r:embed="rId14"/>
+                    <a:stretch>
+                      <a:fillRect/>
+                    </a:stretch>
+                  </pic:blipFill>
+                  <pic:spPr>
+                    <a:xfrm>
+                      <a:off x="0" y="0"/>
+                      <a:ext cx="5760720" cy="816610"/>
+                    </a:xfrm>
+                    <a:prstGeom prst="rect">
+                      <a:avLst/>
+                    </a:prstGeom>
+                  </pic:spPr>
+                </pic:pic>
+              </a:graphicData>
+            </a:graphic>
+          </wp:inline>
+        </w:drawing>
+      </w:r>
+    </w:p>
+    <w:p>
+      <w:r>
+        <w:t>Der Fix funktioniert folgendermassen:</w:t>
+      </w:r>
+    </w:p>
+    <w:tbl>
+      <w:tblPr>
+        <w:tblStyle w:val="TableGrid"/>
+        <w:tblW w:w="0" w:type="auto"/>
+        <w:tblLook w:val="04A0" w:firstRow="1" w:lastRow="0" w:firstColumn="1" w:lastColumn="0" w:noHBand="0" w:noVBand="1"/>
+      </w:tblPr>
+      <w:tblGrid>
+        <w:gridCol w:w="4495"/>
+        <w:gridCol w:w="4043"/>
+        <w:gridCol w:w="524"/>
+      </w:tblGrid>
+      <w:tr>
+        <w:tc>
+          <w:tcPr>
+            <w:tcW w:w="4495" w:type="dxa"/>
+          </w:tcPr>
+          <w:p>
+            <w:pPr>
+              <w:rPr>
+                <w:b/>
+                <w:bCs/>
+              </w:rPr>
+            </w:pPr>
+            <w:r>
+              <w:rPr>
+                <w:b/>
+                <w:bCs/>
+              </w:rPr>
+              <w:t>Bild / Befehl</w:t>
+            </w:r>
+          </w:p>
+        </w:tc>
+        <w:tc>
+          <w:tcPr>
+            <w:tcW w:w="4043" w:type="dxa"/>
+          </w:tcPr>
+          <w:p>
+            <w:pPr>
+              <w:rPr>
+                <w:b/>
+                <w:bCs/>
+              </w:rPr>
+            </w:pPr>
+            <w:r>
+              <w:rPr>
+                <w:b/>
+                <w:bCs/>
+              </w:rPr>
+              <w:t>Beschreibung</w:t>
+            </w:r>
+          </w:p>
+        </w:tc>
+        <w:tc>
+          <w:tcPr>
+            <w:tcW w:w="524" w:type="dxa"/>
+          </w:tcPr>
+          <w:p>
+            <w:pPr>
+              <w:rPr>
+                <w:b/>
+                <w:bCs/>
+              </w:rPr>
+            </w:pPr>
+            <w:r>
+              <w:rPr>
+                <w:b/>
+                <w:bCs/>
+              </w:rPr>
+              <w:t>Nr.</w:t>
+            </w:r>
+          </w:p>
+        </w:tc>
+      </w:tr>
+      <w:tr>
+        <w:tc>
+          <w:tcPr>
+            <w:tcW w:w="4495" w:type="dxa"/>
+          </w:tcPr>
+          <w:p>
+            <w:r>
+              <w:drawing>
+                <wp:inline distT="0" distB="0" distL="0" distR="0" wp14:anchorId="77E4DA16" wp14:editId="218F8324">
+                  <wp:extent cx="1019317" cy="276264"/>
+                  <wp:effectExtent l="0" t="0" r="0" b="9525"/>
+                  <wp:docPr id="8" name="Picture 8"/>
+                  <wp:cNvGraphicFramePr>
+                    <a:graphicFrameLocks xmlns:a="http://schemas.openxmlformats.org/drawingml/2006/main" noChangeAspect="1"/>
+                  </wp:cNvGraphicFramePr>
+                  <a:graphic xmlns:a="http://schemas.openxmlformats.org/drawingml/2006/main">
+                    <a:graphicData uri="http://schemas.openxmlformats.org/drawingml/2006/picture">
+                      <pic:pic xmlns:pic="http://schemas.openxmlformats.org/drawingml/2006/picture">
+                        <pic:nvPicPr>
+                          <pic:cNvPr id="1" name=""/>
+                          <pic:cNvPicPr/>
+                        </pic:nvPicPr>
+                        <pic:blipFill>
+                          <a:blip r:embed="rId15"/>
+                          <a:stretch>
+                            <a:fillRect/>
+                          </a:stretch>
+                        </pic:blipFill>
+                        <pic:spPr>
+                          <a:xfrm>
+                            <a:off x="0" y="0"/>
+                            <a:ext cx="1019317" cy="276264"/>
+                          </a:xfrm>
+                          <a:prstGeom prst="rect">
+                            <a:avLst/>
+                          </a:prstGeom>
+                        </pic:spPr>
+                      </pic:pic>
+                    </a:graphicData>
+                  </a:graphic>
+                </wp:inline>
+              </w:drawing>
+            </w:r>
+          </w:p>
+        </w:tc>
+        <w:tc>
+          <w:tcPr>
+            <w:tcW w:w="4043" w:type="dxa"/>
+          </w:tcPr>
+          <w:p>
+            <w:r>
+              <w:t>Wir gehen in die MySQL CLI rein.</w:t>
+            </w:r>
+          </w:p>
+        </w:tc>
+        <w:tc>
+          <w:tcPr>
+            <w:tcW w:w="524" w:type="dxa"/>
+          </w:tcPr>
+          <w:p>
+            <w:r>
+              <w:t>1</w:t>
+            </w:r>
+          </w:p>
+        </w:tc>
+      </w:tr>
+      <w:tr>
+        <w:tc>
+          <w:tcPr>
+            <w:tcW w:w="4495" w:type="dxa"/>
+          </w:tcPr>
+          <w:p/>
+        </w:tc>
+        <w:tc>
+          <w:tcPr>
+            <w:tcW w:w="4043" w:type="dxa"/>
+          </w:tcPr>
+          <w:p/>
+        </w:tc>
+        <w:tc>
+          <w:tcPr>
+            <w:tcW w:w="524" w:type="dxa"/>
+          </w:tcPr>
+          <w:p>
+            <w:r>
+              <w:t>2</w:t>
+            </w:r>
+          </w:p>
+        </w:tc>
+      </w:tr>
+      <w:tr>
+        <w:tc>
+          <w:tcPr>
+            <w:tcW w:w="4495" w:type="dxa"/>
+          </w:tcPr>
+          <w:p/>
+        </w:tc>
+        <w:tc>
+          <w:tcPr>
+            <w:tcW w:w="4043" w:type="dxa"/>
+          </w:tcPr>
+          <w:p/>
+        </w:tc>
+        <w:tc>
+          <w:tcPr>
+            <w:tcW w:w="524" w:type="dxa"/>
+          </w:tcPr>
+          <w:p>
+            <w:r>
+              <w:t>3</w:t>
+            </w:r>
+          </w:p>
+        </w:tc>
+      </w:tr>
+    </w:tbl>
     <w:p/>
-    <w:p/>
     <w:p>
       <w:pPr>
         <w:rPr>
@@ -2250,8 +2821,8 @@
       </w:pPr>
     </w:p>
     <w:sectPr>
-      <w:headerReference w:type="default" r:id="rId11"/>
-      <w:footerReference w:type="default" r:id="rId12"/>
+      <w:headerReference w:type="default" r:id="rId16"/>
+      <w:footerReference w:type="default" r:id="rId17"/>
       <w:pgSz w:w="11906" w:h="16838"/>
       <w:pgMar w:top="1417" w:right="1417" w:bottom="1134" w:left="1417" w:header="708" w:footer="708" w:gutter="0"/>
       <w:cols w:space="708"/>
@@ -3723,6 +4294,25 @@
     <w:uiPriority w:val="99"/>
     <w:rsid w:val="00DC2BB9"/>
   </w:style>
+  <w:style w:type="table" w:styleId="TableGrid">
+    <w:name w:val="Table Grid"/>
+    <w:basedOn w:val="TableNormal"/>
+    <w:uiPriority w:val="39"/>
+    <w:rsid w:val="00E00029"/>
+    <w:pPr>
+      <w:spacing w:after="0" w:line="240" w:lineRule="auto"/>
+    </w:pPr>
+    <w:tblPr>
+      <w:tblBorders>
+        <w:top w:val="single" w:sz="4" w:space="0" w:color="auto"/>
+        <w:left w:val="single" w:sz="4" w:space="0" w:color="auto"/>
+        <w:bottom w:val="single" w:sz="4" w:space="0" w:color="auto"/>
+        <w:right w:val="single" w:sz="4" w:space="0" w:color="auto"/>
+        <w:insideH w:val="single" w:sz="4" w:space="0" w:color="auto"/>
+        <w:insideV w:val="single" w:sz="4" w:space="0" w:color="auto"/>
+      </w:tblBorders>
+    </w:tblPr>
+  </w:style>
 </w:styles>
 </file>
 

</xml_diff>

<commit_message>
Added the newest version of the Documentation
</commit_message>
<xml_diff>
--- a/Dokumentation Modul 141 Datenbank.docx
+++ b/Dokumentation Modul 141 Datenbank.docx
@@ -1,6 +1,6 @@
 
 <file path=word/document.xml><?xml version="1.0" encoding="utf-8"?>
-<w:document xmlns:wpc="http://schemas.microsoft.com/office/word/2010/wordprocessingCanvas" xmlns:cx="http://schemas.microsoft.com/office/drawing/2014/chartex" xmlns:cx1="http://schemas.microsoft.com/office/drawing/2015/9/8/chartex" xmlns:cx2="http://schemas.microsoft.com/office/drawing/2015/10/21/chartex" xmlns:cx3="http://schemas.microsoft.com/office/drawing/2016/5/9/chartex" xmlns:cx4="http://schemas.microsoft.com/office/drawing/2016/5/10/chartex" xmlns:cx5="http://schemas.microsoft.com/office/drawing/2016/5/11/chartex" xmlns:cx6="http://schemas.microsoft.com/office/drawing/2016/5/12/chartex" xmlns:cx7="http://schemas.microsoft.com/office/drawing/2016/5/13/chartex" xmlns:cx8="http://schemas.microsoft.com/office/drawing/2016/5/14/chartex" xmlns:mc="http://schemas.openxmlformats.org/markup-compatibility/2006" xmlns:aink="http://schemas.microsoft.com/office/drawing/2016/ink" xmlns:am3d="http://schemas.microsoft.com/office/drawing/2017/model3d" xmlns:o="urn:schemas-microsoft-com:office:office" xmlns:oel="http://schemas.microsoft.com/office/2019/extlst" xmlns:r="http://schemas.openxmlformats.org/officeDocument/2006/relationships" xmlns:m="http://schemas.openxmlformats.org/officeDocument/2006/math" xmlns:v="urn:schemas-microsoft-com:vml" xmlns:wp14="http://schemas.microsoft.com/office/word/2010/wordprocessingDrawing" xmlns:wp="http://schemas.openxmlformats.org/drawingml/2006/wordprocessingDrawing" xmlns:w10="urn:schemas-microsoft-com:office:word" xmlns:w="http://schemas.openxmlformats.org/wordprocessingml/2006/main" xmlns:w14="http://schemas.microsoft.com/office/word/2010/wordml" xmlns:w15="http://schemas.microsoft.com/office/word/2012/wordml" xmlns:w16cex="http://schemas.microsoft.com/office/word/2018/wordml/cex" xmlns:w16cid="http://schemas.microsoft.com/office/word/2016/wordml/cid" xmlns:w16="http://schemas.microsoft.com/office/word/2018/wordml" xmlns:w16sdtdh="http://schemas.microsoft.com/office/word/2020/wordml/sdtdatahash" xmlns:w16se="http://schemas.microsoft.com/office/word/2015/wordml/symex" xmlns:wpg="http://schemas.microsoft.com/office/word/2010/wordprocessingGroup" xmlns:wpi="http://schemas.microsoft.com/office/word/2010/wordprocessingInk" xmlns:wne="http://schemas.microsoft.com/office/word/2006/wordml" xmlns:wps="http://schemas.microsoft.com/office/word/2010/wordprocessingShape" mc:Ignorable="w14 w15 w16se w16cid w16 w16cex w16sdtdh wp14">
+<w:document xmlns:wpc="http://schemas.microsoft.com/office/word/2010/wordprocessingCanvas" xmlns:cx="http://schemas.microsoft.com/office/drawing/2014/chartex" xmlns:cx1="http://schemas.microsoft.com/office/drawing/2015/9/8/chartex" xmlns:cx2="http://schemas.microsoft.com/office/drawing/2015/10/21/chartex" xmlns:cx3="http://schemas.microsoft.com/office/drawing/2016/5/9/chartex" xmlns:cx4="http://schemas.microsoft.com/office/drawing/2016/5/10/chartex" xmlns:cx5="http://schemas.microsoft.com/office/drawing/2016/5/11/chartex" xmlns:cx6="http://schemas.microsoft.com/office/drawing/2016/5/12/chartex" xmlns:cx7="http://schemas.microsoft.com/office/drawing/2016/5/13/chartex" xmlns:cx8="http://schemas.microsoft.com/office/drawing/2016/5/14/chartex" xmlns:mc="http://schemas.openxmlformats.org/markup-compatibility/2006" xmlns:aink="http://schemas.microsoft.com/office/drawing/2016/ink" xmlns:am3d="http://schemas.microsoft.com/office/drawing/2017/model3d" xmlns:o="urn:schemas-microsoft-com:office:office" xmlns:r="http://schemas.openxmlformats.org/officeDocument/2006/relationships" xmlns:m="http://schemas.openxmlformats.org/officeDocument/2006/math" xmlns:v="urn:schemas-microsoft-com:vml" xmlns:wp14="http://schemas.microsoft.com/office/word/2010/wordprocessingDrawing" xmlns:wp="http://schemas.openxmlformats.org/drawingml/2006/wordprocessingDrawing" xmlns:w10="urn:schemas-microsoft-com:office:word" xmlns:w="http://schemas.openxmlformats.org/wordprocessingml/2006/main" xmlns:w14="http://schemas.microsoft.com/office/word/2010/wordml" xmlns:w15="http://schemas.microsoft.com/office/word/2012/wordml" xmlns:w16cex="http://schemas.microsoft.com/office/word/2018/wordml/cex" xmlns:w16cid="http://schemas.microsoft.com/office/word/2016/wordml/cid" xmlns:w16="http://schemas.microsoft.com/office/word/2018/wordml" xmlns:w16sdtdh="http://schemas.microsoft.com/office/word/2020/wordml/sdtdatahash" xmlns:w16se="http://schemas.microsoft.com/office/word/2015/wordml/symex" xmlns:wpg="http://schemas.microsoft.com/office/word/2010/wordprocessingGroup" xmlns:wpi="http://schemas.microsoft.com/office/word/2010/wordprocessingInk" xmlns:wne="http://schemas.microsoft.com/office/word/2006/wordml" xmlns:wps="http://schemas.microsoft.com/office/word/2010/wordprocessingShape" mc:Ignorable="w14 w15 w16se w16cid w16 w16cex w16sdtdh wp14">
   <w:body>
     <w:p>
       <w:pPr>
@@ -316,7 +316,7 @@
       <w:sdtContent>
         <w:p>
           <w:pPr>
-            <w:pStyle w:val="TOCHeading"/>
+            <w:pStyle w:val="Inhaltsverzeichnisberschrift"/>
           </w:pPr>
           <w:r>
             <w:rPr>
@@ -327,7 +327,7 @@
         </w:p>
         <w:p>
           <w:pPr>
-            <w:pStyle w:val="TOC1"/>
+            <w:pStyle w:val="Verzeichnis1"/>
             <w:tabs>
               <w:tab w:val="left" w:pos="660"/>
               <w:tab w:val="right" w:leader="dot" w:pos="9062"/>
@@ -336,7 +336,7 @@
               <w:rFonts w:eastAsiaTheme="minorEastAsia"/>
               <w:noProof/>
               <w:sz w:val="22"/>
-              <w:lang w:val="en-US"/>
+              <w:lang w:eastAsia="de-CH"/>
             </w:rPr>
           </w:pPr>
           <w:r>
@@ -348,7 +348,7 @@
           <w:r>
             <w:fldChar w:fldCharType="separate"/>
           </w:r>
-          <w:hyperlink w:anchor="_Toc120886477" w:history="1">
+          <w:hyperlink w:anchor="_Toc122097154" w:history="1">
             <w:r>
               <w:rPr>
                 <w:rStyle w:val="Hyperlink"/>
@@ -361,7 +361,7 @@
                 <w:rFonts w:eastAsiaTheme="minorEastAsia"/>
                 <w:noProof/>
                 <w:sz w:val="22"/>
-                <w:lang w:val="en-US"/>
+                <w:lang w:eastAsia="de-CH"/>
               </w:rPr>
               <w:tab/>
             </w:r>
@@ -391,7 +391,7 @@
                 <w:noProof/>
                 <w:webHidden/>
               </w:rPr>
-              <w:instrText xml:space="preserve"> PAGEREF _Toc120886477 \h </w:instrText>
+              <w:instrText xml:space="preserve"> PAGEREF _Toc122097154 \h </w:instrText>
             </w:r>
             <w:r>
               <w:rPr>
@@ -424,7 +424,7 @@
         </w:p>
         <w:p>
           <w:pPr>
-            <w:pStyle w:val="TOC1"/>
+            <w:pStyle w:val="Verzeichnis1"/>
             <w:tabs>
               <w:tab w:val="right" w:leader="dot" w:pos="9062"/>
             </w:tabs>
@@ -432,10 +432,10 @@
               <w:rFonts w:eastAsiaTheme="minorEastAsia"/>
               <w:noProof/>
               <w:sz w:val="22"/>
-              <w:lang w:val="en-US"/>
+              <w:lang w:eastAsia="de-CH"/>
             </w:rPr>
           </w:pPr>
-          <w:hyperlink w:anchor="_Toc120886478" w:history="1">
+          <w:hyperlink w:anchor="_Toc122097155" w:history="1">
             <w:r>
               <w:rPr>
                 <w:rStyle w:val="Hyperlink"/>
@@ -462,7 +462,7 @@
                 <w:noProof/>
                 <w:webHidden/>
               </w:rPr>
-              <w:instrText xml:space="preserve"> PAGEREF _Toc120886478 \h </w:instrText>
+              <w:instrText xml:space="preserve"> PAGEREF _Toc122097155 \h </w:instrText>
             </w:r>
             <w:r>
               <w:rPr>
@@ -495,7 +495,7 @@
         </w:p>
         <w:p>
           <w:pPr>
-            <w:pStyle w:val="TOC2"/>
+            <w:pStyle w:val="Verzeichnis2"/>
             <w:tabs>
               <w:tab w:val="right" w:leader="dot" w:pos="9062"/>
             </w:tabs>
@@ -503,10 +503,10 @@
               <w:rFonts w:eastAsiaTheme="minorEastAsia"/>
               <w:noProof/>
               <w:sz w:val="22"/>
-              <w:lang w:val="en-US"/>
+              <w:lang w:eastAsia="de-CH"/>
             </w:rPr>
           </w:pPr>
-          <w:hyperlink w:anchor="_Toc120886479" w:history="1">
+          <w:hyperlink w:anchor="_Toc122097156" w:history="1">
             <w:r>
               <w:rPr>
                 <w:rStyle w:val="Hyperlink"/>
@@ -533,7 +533,7 @@
                 <w:noProof/>
                 <w:webHidden/>
               </w:rPr>
-              <w:instrText xml:space="preserve"> PAGEREF _Toc120886479 \h </w:instrText>
+              <w:instrText xml:space="preserve"> PAGEREF _Toc122097156 \h </w:instrText>
             </w:r>
             <w:r>
               <w:rPr>
@@ -566,7 +566,7 @@
         </w:p>
         <w:p>
           <w:pPr>
-            <w:pStyle w:val="TOC2"/>
+            <w:pStyle w:val="Verzeichnis2"/>
             <w:tabs>
               <w:tab w:val="right" w:leader="dot" w:pos="9062"/>
             </w:tabs>
@@ -574,15 +574,14 @@
               <w:rFonts w:eastAsiaTheme="minorEastAsia"/>
               <w:noProof/>
               <w:sz w:val="22"/>
-              <w:lang w:val="en-US"/>
+              <w:lang w:eastAsia="de-CH"/>
             </w:rPr>
           </w:pPr>
-          <w:hyperlink w:anchor="_Toc120886480" w:history="1">
+          <w:hyperlink w:anchor="_Toc122097157" w:history="1">
             <w:r>
               <w:rPr>
                 <w:rStyle w:val="Hyperlink"/>
                 <w:noProof/>
-                <w:lang w:val="en-US"/>
               </w:rPr>
               <w:t>2.2 Windows Client (vmWP1)</w:t>
             </w:r>
@@ -605,7 +604,7 @@
                 <w:noProof/>
                 <w:webHidden/>
               </w:rPr>
-              <w:instrText xml:space="preserve"> PAGEREF _Toc120886480 \h </w:instrText>
+              <w:instrText xml:space="preserve"> PAGEREF _Toc122097157 \h </w:instrText>
             </w:r>
             <w:r>
               <w:rPr>
@@ -638,7 +637,7 @@
         </w:p>
         <w:p>
           <w:pPr>
-            <w:pStyle w:val="TOC2"/>
+            <w:pStyle w:val="Verzeichnis2"/>
             <w:tabs>
               <w:tab w:val="right" w:leader="dot" w:pos="9062"/>
             </w:tabs>
@@ -646,10 +645,10 @@
               <w:rFonts w:eastAsiaTheme="minorEastAsia"/>
               <w:noProof/>
               <w:sz w:val="22"/>
-              <w:lang w:val="en-US"/>
+              <w:lang w:eastAsia="de-CH"/>
             </w:rPr>
           </w:pPr>
-          <w:hyperlink w:anchor="_Toc120886481" w:history="1">
+          <w:hyperlink w:anchor="_Toc122097158" w:history="1">
             <w:r>
               <w:rPr>
                 <w:rStyle w:val="Hyperlink"/>
@@ -676,7 +675,7 @@
                 <w:noProof/>
                 <w:webHidden/>
               </w:rPr>
-              <w:instrText xml:space="preserve"> PAGEREF _Toc120886481 \h </w:instrText>
+              <w:instrText xml:space="preserve"> PAGEREF _Toc122097158 \h </w:instrText>
             </w:r>
             <w:r>
               <w:rPr>
@@ -709,7 +708,7 @@
         </w:p>
         <w:p>
           <w:pPr>
-            <w:pStyle w:val="TOC1"/>
+            <w:pStyle w:val="Verzeichnis1"/>
             <w:tabs>
               <w:tab w:val="right" w:leader="dot" w:pos="9062"/>
             </w:tabs>
@@ -717,10 +716,10 @@
               <w:rFonts w:eastAsiaTheme="minorEastAsia"/>
               <w:noProof/>
               <w:sz w:val="22"/>
-              <w:lang w:val="en-US"/>
+              <w:lang w:eastAsia="de-CH"/>
             </w:rPr>
           </w:pPr>
-          <w:hyperlink w:anchor="_Toc120886482" w:history="1">
+          <w:hyperlink w:anchor="_Toc122097159" w:history="1">
             <w:r>
               <w:rPr>
                 <w:rStyle w:val="Hyperlink"/>
@@ -747,7 +746,7 @@
                 <w:noProof/>
                 <w:webHidden/>
               </w:rPr>
-              <w:instrText xml:space="preserve"> PAGEREF _Toc120886482 \h </w:instrText>
+              <w:instrText xml:space="preserve"> PAGEREF _Toc122097159 \h </w:instrText>
             </w:r>
             <w:r>
               <w:rPr>
@@ -780,7 +779,7 @@
         </w:p>
         <w:p>
           <w:pPr>
-            <w:pStyle w:val="TOC2"/>
+            <w:pStyle w:val="Verzeichnis2"/>
             <w:tabs>
               <w:tab w:val="right" w:leader="dot" w:pos="9062"/>
             </w:tabs>
@@ -788,10 +787,10 @@
               <w:rFonts w:eastAsiaTheme="minorEastAsia"/>
               <w:noProof/>
               <w:sz w:val="22"/>
-              <w:lang w:val="en-US"/>
+              <w:lang w:eastAsia="de-CH"/>
             </w:rPr>
           </w:pPr>
-          <w:hyperlink w:anchor="_Toc120886483" w:history="1">
+          <w:hyperlink w:anchor="_Toc122097160" w:history="1">
             <w:r>
               <w:rPr>
                 <w:rStyle w:val="Hyperlink"/>
@@ -818,7 +817,7 @@
                 <w:noProof/>
                 <w:webHidden/>
               </w:rPr>
-              <w:instrText xml:space="preserve"> PAGEREF _Toc120886483 \h </w:instrText>
+              <w:instrText xml:space="preserve"> PAGEREF _Toc122097160 \h </w:instrText>
             </w:r>
             <w:r>
               <w:rPr>
@@ -851,7 +850,7 @@
         </w:p>
         <w:p>
           <w:pPr>
-            <w:pStyle w:val="TOC2"/>
+            <w:pStyle w:val="Verzeichnis2"/>
             <w:tabs>
               <w:tab w:val="right" w:leader="dot" w:pos="9062"/>
             </w:tabs>
@@ -859,10 +858,10 @@
               <w:rFonts w:eastAsiaTheme="minorEastAsia"/>
               <w:noProof/>
               <w:sz w:val="22"/>
-              <w:lang w:val="en-US"/>
+              <w:lang w:eastAsia="de-CH"/>
             </w:rPr>
           </w:pPr>
-          <w:hyperlink w:anchor="_Toc120886484" w:history="1">
+          <w:hyperlink w:anchor="_Toc122097161" w:history="1">
             <w:r>
               <w:rPr>
                 <w:rStyle w:val="Hyperlink"/>
@@ -889,7 +888,7 @@
                 <w:noProof/>
                 <w:webHidden/>
               </w:rPr>
-              <w:instrText xml:space="preserve"> PAGEREF _Toc120886484 \h </w:instrText>
+              <w:instrText xml:space="preserve"> PAGEREF _Toc122097161 \h </w:instrText>
             </w:r>
             <w:r>
               <w:rPr>
@@ -922,7 +921,7 @@
         </w:p>
         <w:p>
           <w:pPr>
-            <w:pStyle w:val="TOC1"/>
+            <w:pStyle w:val="Verzeichnis1"/>
             <w:tabs>
               <w:tab w:val="right" w:leader="dot" w:pos="9062"/>
             </w:tabs>
@@ -930,10 +929,10 @@
               <w:rFonts w:eastAsiaTheme="minorEastAsia"/>
               <w:noProof/>
               <w:sz w:val="22"/>
-              <w:lang w:val="en-US"/>
+              <w:lang w:eastAsia="de-CH"/>
             </w:rPr>
           </w:pPr>
-          <w:hyperlink w:anchor="_Toc120886485" w:history="1">
+          <w:hyperlink w:anchor="_Toc122097162" w:history="1">
             <w:r>
               <w:rPr>
                 <w:rStyle w:val="Hyperlink"/>
@@ -960,7 +959,7 @@
                 <w:noProof/>
                 <w:webHidden/>
               </w:rPr>
-              <w:instrText xml:space="preserve"> PAGEREF _Toc120886485 \h </w:instrText>
+              <w:instrText xml:space="preserve"> PAGEREF _Toc122097162 \h </w:instrText>
             </w:r>
             <w:r>
               <w:rPr>
@@ -993,7 +992,7 @@
         </w:p>
         <w:p>
           <w:pPr>
-            <w:pStyle w:val="TOC2"/>
+            <w:pStyle w:val="Verzeichnis2"/>
             <w:tabs>
               <w:tab w:val="right" w:leader="dot" w:pos="9062"/>
             </w:tabs>
@@ -1001,10 +1000,10 @@
               <w:rFonts w:eastAsiaTheme="minorEastAsia"/>
               <w:noProof/>
               <w:sz w:val="22"/>
-              <w:lang w:val="en-US"/>
+              <w:lang w:eastAsia="de-CH"/>
             </w:rPr>
           </w:pPr>
-          <w:hyperlink w:anchor="_Toc120886486" w:history="1">
+          <w:hyperlink w:anchor="_Toc122097163" w:history="1">
             <w:r>
               <w:rPr>
                 <w:rStyle w:val="Hyperlink"/>
@@ -1031,7 +1030,7 @@
                 <w:noProof/>
                 <w:webHidden/>
               </w:rPr>
-              <w:instrText xml:space="preserve"> PAGEREF _Toc120886486 \h </w:instrText>
+              <w:instrText xml:space="preserve"> PAGEREF _Toc122097163 \h </w:instrText>
             </w:r>
             <w:r>
               <w:rPr>
@@ -1064,7 +1063,7 @@
         </w:p>
         <w:p>
           <w:pPr>
-            <w:pStyle w:val="TOC2"/>
+            <w:pStyle w:val="Verzeichnis2"/>
             <w:tabs>
               <w:tab w:val="right" w:leader="dot" w:pos="9062"/>
             </w:tabs>
@@ -1072,16 +1071,16 @@
               <w:rFonts w:eastAsiaTheme="minorEastAsia"/>
               <w:noProof/>
               <w:sz w:val="22"/>
-              <w:lang w:val="en-US"/>
+              <w:lang w:eastAsia="de-CH"/>
             </w:rPr>
           </w:pPr>
-          <w:hyperlink w:anchor="_Toc120886487" w:history="1">
+          <w:hyperlink w:anchor="_Toc122097164" w:history="1">
             <w:r>
               <w:rPr>
                 <w:rStyle w:val="Hyperlink"/>
                 <w:noProof/>
               </w:rPr>
-              <w:t>4.2 MySQL Server Installation</w:t>
+              <w:t>4.2 MySQL Server Installation und Konfiguration</w:t>
             </w:r>
             <w:r>
               <w:rPr>
@@ -1102,7 +1101,7 @@
                 <w:noProof/>
                 <w:webHidden/>
               </w:rPr>
-              <w:instrText xml:space="preserve"> PAGEREF _Toc120886487 \h </w:instrText>
+              <w:instrText xml:space="preserve"> PAGEREF _Toc122097164 \h </w:instrText>
             </w:r>
             <w:r>
               <w:rPr>
@@ -1123,6 +1122,858 @@
                 <w:webHidden/>
               </w:rPr>
               <w:t>5</w:t>
+            </w:r>
+            <w:r>
+              <w:rPr>
+                <w:noProof/>
+                <w:webHidden/>
+              </w:rPr>
+              <w:fldChar w:fldCharType="end"/>
+            </w:r>
+          </w:hyperlink>
+        </w:p>
+        <w:p>
+          <w:pPr>
+            <w:pStyle w:val="Verzeichnis1"/>
+            <w:tabs>
+              <w:tab w:val="right" w:leader="dot" w:pos="9062"/>
+            </w:tabs>
+            <w:rPr>
+              <w:rFonts w:eastAsiaTheme="minorEastAsia"/>
+              <w:noProof/>
+              <w:sz w:val="22"/>
+              <w:lang w:eastAsia="de-CH"/>
+            </w:rPr>
+          </w:pPr>
+          <w:hyperlink w:anchor="_Toc122097165" w:history="1">
+            <w:r>
+              <w:rPr>
+                <w:rStyle w:val="Hyperlink"/>
+                <w:noProof/>
+              </w:rPr>
+              <w:t>5.0 Datenbank</w:t>
+            </w:r>
+            <w:r>
+              <w:rPr>
+                <w:noProof/>
+                <w:webHidden/>
+              </w:rPr>
+              <w:tab/>
+            </w:r>
+            <w:r>
+              <w:rPr>
+                <w:noProof/>
+                <w:webHidden/>
+              </w:rPr>
+              <w:fldChar w:fldCharType="begin"/>
+            </w:r>
+            <w:r>
+              <w:rPr>
+                <w:noProof/>
+                <w:webHidden/>
+              </w:rPr>
+              <w:instrText xml:space="preserve"> PAGEREF _Toc122097165 \h </w:instrText>
+            </w:r>
+            <w:r>
+              <w:rPr>
+                <w:noProof/>
+                <w:webHidden/>
+              </w:rPr>
+            </w:r>
+            <w:r>
+              <w:rPr>
+                <w:noProof/>
+                <w:webHidden/>
+              </w:rPr>
+              <w:fldChar w:fldCharType="separate"/>
+            </w:r>
+            <w:r>
+              <w:rPr>
+                <w:noProof/>
+                <w:webHidden/>
+              </w:rPr>
+              <w:t>6</w:t>
+            </w:r>
+            <w:r>
+              <w:rPr>
+                <w:noProof/>
+                <w:webHidden/>
+              </w:rPr>
+              <w:fldChar w:fldCharType="end"/>
+            </w:r>
+          </w:hyperlink>
+        </w:p>
+        <w:p>
+          <w:pPr>
+            <w:pStyle w:val="Verzeichnis2"/>
+            <w:tabs>
+              <w:tab w:val="right" w:leader="dot" w:pos="9062"/>
+            </w:tabs>
+            <w:rPr>
+              <w:rFonts w:eastAsiaTheme="minorEastAsia"/>
+              <w:noProof/>
+              <w:sz w:val="22"/>
+              <w:lang w:eastAsia="de-CH"/>
+            </w:rPr>
+          </w:pPr>
+          <w:hyperlink w:anchor="_Toc122097166" w:history="1">
+            <w:r>
+              <w:rPr>
+                <w:rStyle w:val="Hyperlink"/>
+                <w:noProof/>
+              </w:rPr>
+              <w:t>5.1 ERD</w:t>
+            </w:r>
+            <w:r>
+              <w:rPr>
+                <w:noProof/>
+                <w:webHidden/>
+              </w:rPr>
+              <w:tab/>
+            </w:r>
+            <w:r>
+              <w:rPr>
+                <w:noProof/>
+                <w:webHidden/>
+              </w:rPr>
+              <w:fldChar w:fldCharType="begin"/>
+            </w:r>
+            <w:r>
+              <w:rPr>
+                <w:noProof/>
+                <w:webHidden/>
+              </w:rPr>
+              <w:instrText xml:space="preserve"> PAGEREF _Toc122097166 \h </w:instrText>
+            </w:r>
+            <w:r>
+              <w:rPr>
+                <w:noProof/>
+                <w:webHidden/>
+              </w:rPr>
+            </w:r>
+            <w:r>
+              <w:rPr>
+                <w:noProof/>
+                <w:webHidden/>
+              </w:rPr>
+              <w:fldChar w:fldCharType="separate"/>
+            </w:r>
+            <w:r>
+              <w:rPr>
+                <w:noProof/>
+                <w:webHidden/>
+              </w:rPr>
+              <w:t>6</w:t>
+            </w:r>
+            <w:r>
+              <w:rPr>
+                <w:noProof/>
+                <w:webHidden/>
+              </w:rPr>
+              <w:fldChar w:fldCharType="end"/>
+            </w:r>
+          </w:hyperlink>
+        </w:p>
+        <w:p>
+          <w:pPr>
+            <w:pStyle w:val="Verzeichnis2"/>
+            <w:tabs>
+              <w:tab w:val="right" w:leader="dot" w:pos="9062"/>
+            </w:tabs>
+            <w:rPr>
+              <w:rFonts w:eastAsiaTheme="minorEastAsia"/>
+              <w:noProof/>
+              <w:sz w:val="22"/>
+              <w:lang w:eastAsia="de-CH"/>
+            </w:rPr>
+          </w:pPr>
+          <w:hyperlink w:anchor="_Toc122097167" w:history="1">
+            <w:r>
+              <w:rPr>
+                <w:rStyle w:val="Hyperlink"/>
+                <w:noProof/>
+              </w:rPr>
+              <w:t>5.2 SQL Init Skript</w:t>
+            </w:r>
+            <w:r>
+              <w:rPr>
+                <w:noProof/>
+                <w:webHidden/>
+              </w:rPr>
+              <w:tab/>
+            </w:r>
+            <w:r>
+              <w:rPr>
+                <w:noProof/>
+                <w:webHidden/>
+              </w:rPr>
+              <w:fldChar w:fldCharType="begin"/>
+            </w:r>
+            <w:r>
+              <w:rPr>
+                <w:noProof/>
+                <w:webHidden/>
+              </w:rPr>
+              <w:instrText xml:space="preserve"> PAGEREF _Toc122097167 \h </w:instrText>
+            </w:r>
+            <w:r>
+              <w:rPr>
+                <w:noProof/>
+                <w:webHidden/>
+              </w:rPr>
+            </w:r>
+            <w:r>
+              <w:rPr>
+                <w:noProof/>
+                <w:webHidden/>
+              </w:rPr>
+              <w:fldChar w:fldCharType="separate"/>
+            </w:r>
+            <w:r>
+              <w:rPr>
+                <w:noProof/>
+                <w:webHidden/>
+              </w:rPr>
+              <w:t>7</w:t>
+            </w:r>
+            <w:r>
+              <w:rPr>
+                <w:noProof/>
+                <w:webHidden/>
+              </w:rPr>
+              <w:fldChar w:fldCharType="end"/>
+            </w:r>
+          </w:hyperlink>
+        </w:p>
+        <w:p>
+          <w:pPr>
+            <w:pStyle w:val="Verzeichnis2"/>
+            <w:tabs>
+              <w:tab w:val="right" w:leader="dot" w:pos="9062"/>
+            </w:tabs>
+            <w:rPr>
+              <w:rFonts w:eastAsiaTheme="minorEastAsia"/>
+              <w:noProof/>
+              <w:sz w:val="22"/>
+              <w:lang w:eastAsia="de-CH"/>
+            </w:rPr>
+          </w:pPr>
+          <w:hyperlink w:anchor="_Toc122097168" w:history="1">
+            <w:r>
+              <w:rPr>
+                <w:rStyle w:val="Hyperlink"/>
+                <w:noProof/>
+              </w:rPr>
+              <w:t>5.2 Erstellung und Konfiguration der DB</w:t>
+            </w:r>
+            <w:r>
+              <w:rPr>
+                <w:noProof/>
+                <w:webHidden/>
+              </w:rPr>
+              <w:tab/>
+            </w:r>
+            <w:r>
+              <w:rPr>
+                <w:noProof/>
+                <w:webHidden/>
+              </w:rPr>
+              <w:fldChar w:fldCharType="begin"/>
+            </w:r>
+            <w:r>
+              <w:rPr>
+                <w:noProof/>
+                <w:webHidden/>
+              </w:rPr>
+              <w:instrText xml:space="preserve"> PAGEREF _Toc122097168 \h </w:instrText>
+            </w:r>
+            <w:r>
+              <w:rPr>
+                <w:noProof/>
+                <w:webHidden/>
+              </w:rPr>
+            </w:r>
+            <w:r>
+              <w:rPr>
+                <w:noProof/>
+                <w:webHidden/>
+              </w:rPr>
+              <w:fldChar w:fldCharType="separate"/>
+            </w:r>
+            <w:r>
+              <w:rPr>
+                <w:noProof/>
+                <w:webHidden/>
+              </w:rPr>
+              <w:t>8</w:t>
+            </w:r>
+            <w:r>
+              <w:rPr>
+                <w:noProof/>
+                <w:webHidden/>
+              </w:rPr>
+              <w:fldChar w:fldCharType="end"/>
+            </w:r>
+          </w:hyperlink>
+        </w:p>
+        <w:p>
+          <w:pPr>
+            <w:pStyle w:val="Verzeichnis1"/>
+            <w:tabs>
+              <w:tab w:val="right" w:leader="dot" w:pos="9062"/>
+            </w:tabs>
+            <w:rPr>
+              <w:rFonts w:eastAsiaTheme="minorEastAsia"/>
+              <w:noProof/>
+              <w:sz w:val="22"/>
+              <w:lang w:eastAsia="de-CH"/>
+            </w:rPr>
+          </w:pPr>
+          <w:hyperlink w:anchor="_Toc122097169" w:history="1">
+            <w:r>
+              <w:rPr>
+                <w:rStyle w:val="Hyperlink"/>
+                <w:noProof/>
+              </w:rPr>
+              <w:t>6.0 Abfrage über das Netzwerk (Applikation)</w:t>
+            </w:r>
+            <w:r>
+              <w:rPr>
+                <w:noProof/>
+                <w:webHidden/>
+              </w:rPr>
+              <w:tab/>
+            </w:r>
+            <w:r>
+              <w:rPr>
+                <w:noProof/>
+                <w:webHidden/>
+              </w:rPr>
+              <w:fldChar w:fldCharType="begin"/>
+            </w:r>
+            <w:r>
+              <w:rPr>
+                <w:noProof/>
+                <w:webHidden/>
+              </w:rPr>
+              <w:instrText xml:space="preserve"> PAGEREF _Toc122097169 \h </w:instrText>
+            </w:r>
+            <w:r>
+              <w:rPr>
+                <w:noProof/>
+                <w:webHidden/>
+              </w:rPr>
+            </w:r>
+            <w:r>
+              <w:rPr>
+                <w:noProof/>
+                <w:webHidden/>
+              </w:rPr>
+              <w:fldChar w:fldCharType="separate"/>
+            </w:r>
+            <w:r>
+              <w:rPr>
+                <w:noProof/>
+                <w:webHidden/>
+              </w:rPr>
+              <w:t>9</w:t>
+            </w:r>
+            <w:r>
+              <w:rPr>
+                <w:noProof/>
+                <w:webHidden/>
+              </w:rPr>
+              <w:fldChar w:fldCharType="end"/>
+            </w:r>
+          </w:hyperlink>
+        </w:p>
+        <w:p>
+          <w:pPr>
+            <w:pStyle w:val="Verzeichnis2"/>
+            <w:tabs>
+              <w:tab w:val="right" w:leader="dot" w:pos="9062"/>
+            </w:tabs>
+            <w:rPr>
+              <w:rFonts w:eastAsiaTheme="minorEastAsia"/>
+              <w:noProof/>
+              <w:sz w:val="22"/>
+              <w:lang w:eastAsia="de-CH"/>
+            </w:rPr>
+          </w:pPr>
+          <w:hyperlink w:anchor="_Toc122097170" w:history="1">
+            <w:r>
+              <w:rPr>
+                <w:rStyle w:val="Hyperlink"/>
+                <w:noProof/>
+              </w:rPr>
+              <w:t>6.1 Erklärung</w:t>
+            </w:r>
+            <w:r>
+              <w:rPr>
+                <w:noProof/>
+                <w:webHidden/>
+              </w:rPr>
+              <w:tab/>
+            </w:r>
+            <w:r>
+              <w:rPr>
+                <w:noProof/>
+                <w:webHidden/>
+              </w:rPr>
+              <w:fldChar w:fldCharType="begin"/>
+            </w:r>
+            <w:r>
+              <w:rPr>
+                <w:noProof/>
+                <w:webHidden/>
+              </w:rPr>
+              <w:instrText xml:space="preserve"> PAGEREF _Toc122097170 \h </w:instrText>
+            </w:r>
+            <w:r>
+              <w:rPr>
+                <w:noProof/>
+                <w:webHidden/>
+              </w:rPr>
+            </w:r>
+            <w:r>
+              <w:rPr>
+                <w:noProof/>
+                <w:webHidden/>
+              </w:rPr>
+              <w:fldChar w:fldCharType="separate"/>
+            </w:r>
+            <w:r>
+              <w:rPr>
+                <w:noProof/>
+                <w:webHidden/>
+              </w:rPr>
+              <w:t>9</w:t>
+            </w:r>
+            <w:r>
+              <w:rPr>
+                <w:noProof/>
+                <w:webHidden/>
+              </w:rPr>
+              <w:fldChar w:fldCharType="end"/>
+            </w:r>
+          </w:hyperlink>
+        </w:p>
+        <w:p>
+          <w:pPr>
+            <w:pStyle w:val="Verzeichnis2"/>
+            <w:tabs>
+              <w:tab w:val="right" w:leader="dot" w:pos="9062"/>
+            </w:tabs>
+            <w:rPr>
+              <w:rFonts w:eastAsiaTheme="minorEastAsia"/>
+              <w:noProof/>
+              <w:sz w:val="22"/>
+              <w:lang w:eastAsia="de-CH"/>
+            </w:rPr>
+          </w:pPr>
+          <w:hyperlink w:anchor="_Toc122097171" w:history="1">
+            <w:r>
+              <w:rPr>
+                <w:rStyle w:val="Hyperlink"/>
+                <w:noProof/>
+              </w:rPr>
+              <w:t>6.2 Installation gna (Webserver)</w:t>
+            </w:r>
+            <w:r>
+              <w:rPr>
+                <w:noProof/>
+                <w:webHidden/>
+              </w:rPr>
+              <w:tab/>
+            </w:r>
+            <w:r>
+              <w:rPr>
+                <w:noProof/>
+                <w:webHidden/>
+              </w:rPr>
+              <w:fldChar w:fldCharType="begin"/>
+            </w:r>
+            <w:r>
+              <w:rPr>
+                <w:noProof/>
+                <w:webHidden/>
+              </w:rPr>
+              <w:instrText xml:space="preserve"> PAGEREF _Toc122097171 \h </w:instrText>
+            </w:r>
+            <w:r>
+              <w:rPr>
+                <w:noProof/>
+                <w:webHidden/>
+              </w:rPr>
+            </w:r>
+            <w:r>
+              <w:rPr>
+                <w:noProof/>
+                <w:webHidden/>
+              </w:rPr>
+              <w:fldChar w:fldCharType="separate"/>
+            </w:r>
+            <w:r>
+              <w:rPr>
+                <w:noProof/>
+                <w:webHidden/>
+              </w:rPr>
+              <w:t>9</w:t>
+            </w:r>
+            <w:r>
+              <w:rPr>
+                <w:noProof/>
+                <w:webHidden/>
+              </w:rPr>
+              <w:fldChar w:fldCharType="end"/>
+            </w:r>
+          </w:hyperlink>
+        </w:p>
+        <w:p>
+          <w:pPr>
+            <w:pStyle w:val="Verzeichnis1"/>
+            <w:tabs>
+              <w:tab w:val="right" w:leader="dot" w:pos="9062"/>
+            </w:tabs>
+            <w:rPr>
+              <w:rFonts w:eastAsiaTheme="minorEastAsia"/>
+              <w:noProof/>
+              <w:sz w:val="22"/>
+              <w:lang w:eastAsia="de-CH"/>
+            </w:rPr>
+          </w:pPr>
+          <w:hyperlink w:anchor="_Toc122097172" w:history="1">
+            <w:r>
+              <w:rPr>
+                <w:rStyle w:val="Hyperlink"/>
+                <w:noProof/>
+              </w:rPr>
+              <w:t>7.0 Query für den Webserver</w:t>
+            </w:r>
+            <w:r>
+              <w:rPr>
+                <w:noProof/>
+                <w:webHidden/>
+              </w:rPr>
+              <w:tab/>
+            </w:r>
+            <w:r>
+              <w:rPr>
+                <w:noProof/>
+                <w:webHidden/>
+              </w:rPr>
+              <w:fldChar w:fldCharType="begin"/>
+            </w:r>
+            <w:r>
+              <w:rPr>
+                <w:noProof/>
+                <w:webHidden/>
+              </w:rPr>
+              <w:instrText xml:space="preserve"> PAGEREF _Toc122097172 \h </w:instrText>
+            </w:r>
+            <w:r>
+              <w:rPr>
+                <w:noProof/>
+                <w:webHidden/>
+              </w:rPr>
+            </w:r>
+            <w:r>
+              <w:rPr>
+                <w:noProof/>
+                <w:webHidden/>
+              </w:rPr>
+              <w:fldChar w:fldCharType="separate"/>
+            </w:r>
+            <w:r>
+              <w:rPr>
+                <w:noProof/>
+                <w:webHidden/>
+              </w:rPr>
+              <w:t>10</w:t>
+            </w:r>
+            <w:r>
+              <w:rPr>
+                <w:noProof/>
+                <w:webHidden/>
+              </w:rPr>
+              <w:fldChar w:fldCharType="end"/>
+            </w:r>
+          </w:hyperlink>
+        </w:p>
+        <w:p>
+          <w:pPr>
+            <w:pStyle w:val="Verzeichnis2"/>
+            <w:tabs>
+              <w:tab w:val="right" w:leader="dot" w:pos="9062"/>
+            </w:tabs>
+            <w:rPr>
+              <w:rFonts w:eastAsiaTheme="minorEastAsia"/>
+              <w:noProof/>
+              <w:sz w:val="22"/>
+              <w:lang w:eastAsia="de-CH"/>
+            </w:rPr>
+          </w:pPr>
+          <w:hyperlink w:anchor="_Toc122097173" w:history="1">
+            <w:r>
+              <w:rPr>
+                <w:rStyle w:val="Hyperlink"/>
+                <w:noProof/>
+              </w:rPr>
+              <w:t>7.1 Erklärung</w:t>
+            </w:r>
+            <w:r>
+              <w:rPr>
+                <w:noProof/>
+                <w:webHidden/>
+              </w:rPr>
+              <w:tab/>
+            </w:r>
+            <w:r>
+              <w:rPr>
+                <w:noProof/>
+                <w:webHidden/>
+              </w:rPr>
+              <w:fldChar w:fldCharType="begin"/>
+            </w:r>
+            <w:r>
+              <w:rPr>
+                <w:noProof/>
+                <w:webHidden/>
+              </w:rPr>
+              <w:instrText xml:space="preserve"> PAGEREF _Toc122097173 \h </w:instrText>
+            </w:r>
+            <w:r>
+              <w:rPr>
+                <w:noProof/>
+                <w:webHidden/>
+              </w:rPr>
+            </w:r>
+            <w:r>
+              <w:rPr>
+                <w:noProof/>
+                <w:webHidden/>
+              </w:rPr>
+              <w:fldChar w:fldCharType="separate"/>
+            </w:r>
+            <w:r>
+              <w:rPr>
+                <w:noProof/>
+                <w:webHidden/>
+              </w:rPr>
+              <w:t>10</w:t>
+            </w:r>
+            <w:r>
+              <w:rPr>
+                <w:noProof/>
+                <w:webHidden/>
+              </w:rPr>
+              <w:fldChar w:fldCharType="end"/>
+            </w:r>
+          </w:hyperlink>
+        </w:p>
+        <w:p>
+          <w:pPr>
+            <w:pStyle w:val="Verzeichnis2"/>
+            <w:tabs>
+              <w:tab w:val="right" w:leader="dot" w:pos="9062"/>
+            </w:tabs>
+            <w:rPr>
+              <w:rFonts w:eastAsiaTheme="minorEastAsia"/>
+              <w:noProof/>
+              <w:sz w:val="22"/>
+              <w:lang w:eastAsia="de-CH"/>
+            </w:rPr>
+          </w:pPr>
+          <w:hyperlink w:anchor="_Toc122097174" w:history="1">
+            <w:r>
+              <w:rPr>
+                <w:rStyle w:val="Hyperlink"/>
+                <w:noProof/>
+              </w:rPr>
+              <w:t>7.2 gna.conf.yml File SQL Querys</w:t>
+            </w:r>
+            <w:r>
+              <w:rPr>
+                <w:noProof/>
+                <w:webHidden/>
+              </w:rPr>
+              <w:tab/>
+            </w:r>
+            <w:r>
+              <w:rPr>
+                <w:noProof/>
+                <w:webHidden/>
+              </w:rPr>
+              <w:fldChar w:fldCharType="begin"/>
+            </w:r>
+            <w:r>
+              <w:rPr>
+                <w:noProof/>
+                <w:webHidden/>
+              </w:rPr>
+              <w:instrText xml:space="preserve"> PAGEREF _Toc122097174 \h </w:instrText>
+            </w:r>
+            <w:r>
+              <w:rPr>
+                <w:noProof/>
+                <w:webHidden/>
+              </w:rPr>
+            </w:r>
+            <w:r>
+              <w:rPr>
+                <w:noProof/>
+                <w:webHidden/>
+              </w:rPr>
+              <w:fldChar w:fldCharType="separate"/>
+            </w:r>
+            <w:r>
+              <w:rPr>
+                <w:noProof/>
+                <w:webHidden/>
+              </w:rPr>
+              <w:t>10</w:t>
+            </w:r>
+            <w:r>
+              <w:rPr>
+                <w:noProof/>
+                <w:webHidden/>
+              </w:rPr>
+              <w:fldChar w:fldCharType="end"/>
+            </w:r>
+          </w:hyperlink>
+        </w:p>
+        <w:p>
+          <w:pPr>
+            <w:pStyle w:val="Verzeichnis1"/>
+            <w:tabs>
+              <w:tab w:val="right" w:leader="dot" w:pos="9062"/>
+            </w:tabs>
+            <w:rPr>
+              <w:rFonts w:eastAsiaTheme="minorEastAsia"/>
+              <w:noProof/>
+              <w:sz w:val="22"/>
+              <w:lang w:eastAsia="de-CH"/>
+            </w:rPr>
+          </w:pPr>
+          <w:hyperlink w:anchor="_Toc122097175" w:history="1">
+            <w:r>
+              <w:rPr>
+                <w:rStyle w:val="Hyperlink"/>
+                <w:noProof/>
+              </w:rPr>
+              <w:t>8.0 Firewall</w:t>
+            </w:r>
+            <w:r>
+              <w:rPr>
+                <w:noProof/>
+                <w:webHidden/>
+              </w:rPr>
+              <w:tab/>
+            </w:r>
+            <w:r>
+              <w:rPr>
+                <w:noProof/>
+                <w:webHidden/>
+              </w:rPr>
+              <w:fldChar w:fldCharType="begin"/>
+            </w:r>
+            <w:r>
+              <w:rPr>
+                <w:noProof/>
+                <w:webHidden/>
+              </w:rPr>
+              <w:instrText xml:space="preserve"> PAGEREF _Toc122097175 \h </w:instrText>
+            </w:r>
+            <w:r>
+              <w:rPr>
+                <w:noProof/>
+                <w:webHidden/>
+              </w:rPr>
+            </w:r>
+            <w:r>
+              <w:rPr>
+                <w:noProof/>
+                <w:webHidden/>
+              </w:rPr>
+              <w:fldChar w:fldCharType="separate"/>
+            </w:r>
+            <w:r>
+              <w:rPr>
+                <w:noProof/>
+                <w:webHidden/>
+              </w:rPr>
+              <w:t>11</w:t>
+            </w:r>
+            <w:r>
+              <w:rPr>
+                <w:noProof/>
+                <w:webHidden/>
+              </w:rPr>
+              <w:fldChar w:fldCharType="end"/>
+            </w:r>
+          </w:hyperlink>
+        </w:p>
+        <w:p>
+          <w:pPr>
+            <w:pStyle w:val="Verzeichnis2"/>
+            <w:tabs>
+              <w:tab w:val="right" w:leader="dot" w:pos="9062"/>
+            </w:tabs>
+            <w:rPr>
+              <w:rFonts w:eastAsiaTheme="minorEastAsia"/>
+              <w:noProof/>
+              <w:sz w:val="22"/>
+              <w:lang w:eastAsia="de-CH"/>
+            </w:rPr>
+          </w:pPr>
+          <w:hyperlink w:anchor="_Toc122097176" w:history="1">
+            <w:r>
+              <w:rPr>
+                <w:rStyle w:val="Hyperlink"/>
+                <w:noProof/>
+              </w:rPr>
+              <w:t>8.1 ufw Konfiguration Linux</w:t>
+            </w:r>
+            <w:r>
+              <w:rPr>
+                <w:noProof/>
+                <w:webHidden/>
+              </w:rPr>
+              <w:tab/>
+            </w:r>
+            <w:r>
+              <w:rPr>
+                <w:noProof/>
+                <w:webHidden/>
+              </w:rPr>
+              <w:fldChar w:fldCharType="begin"/>
+            </w:r>
+            <w:r>
+              <w:rPr>
+                <w:noProof/>
+                <w:webHidden/>
+              </w:rPr>
+              <w:instrText xml:space="preserve"> PAGEREF _Toc122097176 \h </w:instrText>
+            </w:r>
+            <w:r>
+              <w:rPr>
+                <w:noProof/>
+                <w:webHidden/>
+              </w:rPr>
+            </w:r>
+            <w:r>
+              <w:rPr>
+                <w:noProof/>
+                <w:webHidden/>
+              </w:rPr>
+              <w:fldChar w:fldCharType="separate"/>
+            </w:r>
+            <w:r>
+              <w:rPr>
+                <w:noProof/>
+                <w:webHidden/>
+              </w:rPr>
+              <w:t>11</w:t>
             </w:r>
             <w:r>
               <w:rPr>
@@ -1167,14 +2018,14 @@
     </w:p>
     <w:p>
       <w:pPr>
-        <w:pStyle w:val="Heading1"/>
+        <w:pStyle w:val="berschrift1"/>
         <w:numPr>
           <w:ilvl w:val="0"/>
           <w:numId w:val="1"/>
         </w:numPr>
         <w:spacing w:before="0"/>
       </w:pPr>
-      <w:bookmarkStart w:id="0" w:name="_Toc120886477"/>
+      <w:bookmarkStart w:id="0" w:name="_Toc122097154"/>
       <w:r>
         <w:lastRenderedPageBreak/>
         <w:t>Einleitung</w:t>
@@ -1220,9 +2071,9 @@
     </w:p>
     <w:p>
       <w:pPr>
-        <w:pStyle w:val="Heading1"/>
-      </w:pPr>
-      <w:bookmarkStart w:id="1" w:name="_Toc120886478"/>
+        <w:pStyle w:val="berschrift1"/>
+      </w:pPr>
+      <w:bookmarkStart w:id="1" w:name="_Toc122097155"/>
       <w:r>
         <w:t>2.0 Übersicht Systeme</w:t>
       </w:r>
@@ -1230,9 +2081,9 @@
     </w:p>
     <w:p>
       <w:pPr>
-        <w:pStyle w:val="Heading2"/>
-      </w:pPr>
-      <w:bookmarkStart w:id="2" w:name="_Toc120886479"/>
+        <w:pStyle w:val="berschrift2"/>
+      </w:pPr>
+      <w:bookmarkStart w:id="2" w:name="_Toc122097156"/>
       <w:r>
         <w:t>2.1 Linux Server (vmLS5)</w:t>
       </w:r>
@@ -1506,9 +2357,9 @@
     </w:p>
     <w:p>
       <w:pPr>
-        <w:pStyle w:val="Heading2"/>
-      </w:pPr>
-      <w:bookmarkStart w:id="3" w:name="_Toc120886480"/>
+        <w:pStyle w:val="berschrift2"/>
+      </w:pPr>
+      <w:bookmarkStart w:id="3" w:name="_Toc122097157"/>
       <w:r>
         <w:t>2.2 Windows Client (vmWP1)</w:t>
       </w:r>
@@ -1623,9 +2474,9 @@
     </w:p>
     <w:p>
       <w:pPr>
-        <w:pStyle w:val="Heading2"/>
-      </w:pPr>
-      <w:bookmarkStart w:id="4" w:name="_Toc120886481"/>
+        <w:pStyle w:val="berschrift2"/>
+      </w:pPr>
+      <w:bookmarkStart w:id="4" w:name="_Toc122097158"/>
       <w:r>
         <w:t>2.3 Linux Server als Router (vmLF3)</w:t>
       </w:r>
@@ -1636,7 +2487,19 @@
         <w:t>Als</w:t>
       </w:r>
       <w:r>
-        <w:t xml:space="preserve"> Router machten wir den gebruacht von der vmLF3, da die beiden anderen VMs (vmWP1 und vmLS5) im gleichen Netz sein musten. Das konnten wir durch diese VM als Router verwirklichen. </w:t>
+        <w:t xml:space="preserve"> Router machten wir den </w:t>
+      </w:r>
+      <w:r>
+        <w:t>Gebrauch</w:t>
+      </w:r>
+      <w:r>
+        <w:t xml:space="preserve"> von der vmLF3, da die beiden anderen VMs (vmWP1 und vmLS5) im gleichen Netz sein </w:t>
+      </w:r>
+      <w:r>
+        <w:t>mussten</w:t>
+      </w:r>
+      <w:r>
+        <w:t>. Das konnten wir durch diese VM als Router verwirklichen.</w:t>
       </w:r>
     </w:p>
     <w:p>
@@ -1740,7 +2603,15 @@
       </w:r>
       <w:r>
         <w:tab/>
-        <w:t xml:space="preserve">NAT oder Bridged </w:t>
+        <w:t xml:space="preserve">NAT oder </w:t>
+      </w:r>
+      <w:proofErr w:type="spellStart"/>
+      <w:r>
+        <w:t>Bridged</w:t>
+      </w:r>
+      <w:proofErr w:type="spellEnd"/>
+      <w:r>
+        <w:t xml:space="preserve"> </w:t>
       </w:r>
     </w:p>
     <w:p>
@@ -1752,7 +2623,15 @@
       </w:r>
       <w:r>
         <w:tab/>
-        <w:t>Custom (VMnet 1)</w:t>
+        <w:t>Custom (</w:t>
+      </w:r>
+      <w:proofErr w:type="spellStart"/>
+      <w:r>
+        <w:t>VMnet</w:t>
+      </w:r>
+      <w:proofErr w:type="spellEnd"/>
+      <w:r>
+        <w:t xml:space="preserve"> 1)</w:t>
       </w:r>
       <w:r>
         <w:t xml:space="preserve"> </w:t>
@@ -1765,7 +2644,21 @@
           <w:i/>
           <w:iCs/>
         </w:rPr>
-        <w:t>Das LAN Segment für die vmLS5 und vmWP1</w:t>
+        <w:t xml:space="preserve">Das </w:t>
+      </w:r>
+      <w:r>
+        <w:rPr>
+          <w:i/>
+          <w:iCs/>
+        </w:rPr>
+        <w:t>LAN-Segment</w:t>
+      </w:r>
+      <w:r>
+        <w:rPr>
+          <w:i/>
+          <w:iCs/>
+        </w:rPr>
+        <w:t xml:space="preserve"> für die vmLS5 und vmWP1</w:t>
       </w:r>
       <w:r>
         <w:t>)</w:t>
@@ -1773,9 +2666,9 @@
     </w:p>
     <w:p>
       <w:pPr>
-        <w:pStyle w:val="Heading1"/>
-      </w:pPr>
-      <w:bookmarkStart w:id="5" w:name="_Toc120886482"/>
+        <w:pStyle w:val="berschrift1"/>
+      </w:pPr>
+      <w:bookmarkStart w:id="5" w:name="_Toc122097159"/>
       <w:r>
         <w:lastRenderedPageBreak/>
         <w:t xml:space="preserve">3.0 </w:t>
@@ -1787,10 +2680,10 @@
     </w:p>
     <w:p>
       <w:pPr>
-        <w:pStyle w:val="Heading2"/>
+        <w:pStyle w:val="berschrift2"/>
         <w:spacing w:before="0"/>
       </w:pPr>
-      <w:bookmarkStart w:id="6" w:name="_Toc120886483"/>
+      <w:bookmarkStart w:id="6" w:name="_Toc122097160"/>
       <w:r>
         <w:t>3</w:t>
       </w:r>
@@ -1828,7 +2721,33 @@
         <w:rPr>
           <w:szCs w:val="24"/>
         </w:rPr>
-        <w:t>Für dieses Projekt mussten wir .deb Pakete installieren können. Dafür braucht es folgenede zwei Befehle:</w:t>
+        <w:t>Für dieses Projekt mussten wir .</w:t>
+      </w:r>
+      <w:proofErr w:type="spellStart"/>
+      <w:r>
+        <w:rPr>
+          <w:szCs w:val="24"/>
+        </w:rPr>
+        <w:t>deb</w:t>
+      </w:r>
+      <w:proofErr w:type="spellEnd"/>
+      <w:r>
+        <w:rPr>
+          <w:szCs w:val="24"/>
+        </w:rPr>
+        <w:t xml:space="preserve"> Pakete installieren können. Dafür braucht es </w:t>
+      </w:r>
+      <w:r>
+        <w:rPr>
+          <w:szCs w:val="24"/>
+        </w:rPr>
+        <w:t>folgende</w:t>
+      </w:r>
+      <w:r>
+        <w:rPr>
+          <w:szCs w:val="24"/>
+        </w:rPr>
+        <w:t xml:space="preserve"> zwei Befehle:</w:t>
       </w:r>
     </w:p>
     <w:p>
@@ -1849,49 +2768,106 @@
           <w:iCs/>
           <w:szCs w:val="24"/>
         </w:rPr>
-        <w:t>sudo apt install gdebi</w:t>
-      </w:r>
-      <w:r>
-        <w:rPr>
-          <w:szCs w:val="24"/>
-        </w:rPr>
-        <w:t xml:space="preserve"> </w:t>
-      </w:r>
-      <w:r>
-        <w:rPr>
-          <w:szCs w:val="24"/>
-          <w:u w:val="single"/>
-        </w:rPr>
-        <w:t>(gdebi ist die Software die es braucht um .deb Pakete zu installieren)</w:t>
-      </w:r>
-    </w:p>
-    <w:p>
-      <w:pPr>
-        <w:rPr>
-          <w:szCs w:val="24"/>
-        </w:rPr>
-      </w:pPr>
-      <w:r>
-        <w:rPr>
-          <w:szCs w:val="24"/>
-        </w:rPr>
-        <w:t xml:space="preserve">- </w:t>
-      </w:r>
+        <w:t xml:space="preserve">sudo </w:t>
+      </w:r>
+      <w:proofErr w:type="spellStart"/>
       <w:r>
         <w:rPr>
           <w:i/>
           <w:iCs/>
           <w:szCs w:val="24"/>
         </w:rPr>
-        <w:t xml:space="preserve">sudo gdebi mein-paket.deb </w:t>
-      </w:r>
-    </w:p>
-    <w:p>
-      <w:pPr>
-        <w:pStyle w:val="Heading2"/>
+        <w:t>apt</w:t>
+      </w:r>
+      <w:proofErr w:type="spellEnd"/>
+      <w:r>
+        <w:rPr>
+          <w:i/>
+          <w:iCs/>
+          <w:szCs w:val="24"/>
+        </w:rPr>
+        <w:t xml:space="preserve"> </w:t>
+      </w:r>
+      <w:proofErr w:type="spellStart"/>
+      <w:r>
+        <w:rPr>
+          <w:i/>
+          <w:iCs/>
+          <w:szCs w:val="24"/>
+        </w:rPr>
+        <w:t>install</w:t>
+      </w:r>
+      <w:proofErr w:type="spellEnd"/>
+      <w:r>
+        <w:rPr>
+          <w:i/>
+          <w:iCs/>
+          <w:szCs w:val="24"/>
+        </w:rPr>
+        <w:t xml:space="preserve"> </w:t>
+      </w:r>
+      <w:proofErr w:type="spellStart"/>
+      <w:r>
+        <w:rPr>
+          <w:i/>
+          <w:iCs/>
+          <w:szCs w:val="24"/>
+        </w:rPr>
+        <w:t>gdebi</w:t>
+      </w:r>
+      <w:proofErr w:type="spellEnd"/>
+      <w:r>
+        <w:rPr>
+          <w:szCs w:val="24"/>
+        </w:rPr>
+        <w:t xml:space="preserve"> </w:t>
+      </w:r>
+      <w:r>
+        <w:rPr>
+          <w:szCs w:val="24"/>
+          <w:u w:val="single"/>
+        </w:rPr>
+        <w:t>(</w:t>
+      </w:r>
+      <w:proofErr w:type="spellStart"/>
+      <w:r>
+        <w:rPr>
+          <w:szCs w:val="24"/>
+          <w:u w:val="single"/>
+        </w:rPr>
+        <w:t>gdebi</w:t>
+      </w:r>
+      <w:proofErr w:type="spellEnd"/>
+      <w:r>
+        <w:rPr>
+          <w:szCs w:val="24"/>
+          <w:u w:val="single"/>
+        </w:rPr>
+        <w:t xml:space="preserve"> ist die Software die es braucht um .</w:t>
+      </w:r>
+      <w:proofErr w:type="spellStart"/>
+      <w:r>
+        <w:rPr>
+          <w:szCs w:val="24"/>
+          <w:u w:val="single"/>
+        </w:rPr>
+        <w:t>deb</w:t>
+      </w:r>
+      <w:proofErr w:type="spellEnd"/>
+      <w:r>
+        <w:rPr>
+          <w:szCs w:val="24"/>
+          <w:u w:val="single"/>
+        </w:rPr>
+        <w:t xml:space="preserve"> Pakete zu installieren)</w:t>
+      </w:r>
+    </w:p>
+    <w:p>
+      <w:pPr>
+        <w:pStyle w:val="berschrift2"/>
         <w:spacing w:before="0"/>
       </w:pPr>
-      <w:bookmarkStart w:id="7" w:name="_Toc120886484"/>
+      <w:bookmarkStart w:id="7" w:name="_Toc122097161"/>
       <w:r>
         <w:t>3</w:t>
       </w:r>
@@ -2040,7 +3016,19 @@
         <w:rPr>
           <w:szCs w:val="24"/>
         </w:rPr>
-        <w:t>em Tool lintag</w:t>
+        <w:t xml:space="preserve">em Tool </w:t>
+      </w:r>
+      <w:r>
+        <w:rPr>
+          <w:szCs w:val="24"/>
+        </w:rPr>
+        <w:t>"</w:t>
+      </w:r>
+      <w:r>
+        <w:rPr>
+          <w:szCs w:val="24"/>
+        </w:rPr>
+        <w:t>lintag</w:t>
       </w:r>
       <w:r>
         <w:rPr>
@@ -2052,7 +3040,19 @@
         <w:rPr>
           <w:szCs w:val="24"/>
         </w:rPr>
-        <w:t>er gemacht.</w:t>
+        <w:t>er</w:t>
+      </w:r>
+      <w:r>
+        <w:rPr>
+          <w:szCs w:val="24"/>
+        </w:rPr>
+        <w:t>"</w:t>
+      </w:r>
+      <w:r>
+        <w:rPr>
+          <w:szCs w:val="24"/>
+        </w:rPr>
+        <w:t xml:space="preserve"> gemacht.</w:t>
       </w:r>
     </w:p>
     <w:p>
@@ -2074,7 +3074,7 @@
           <w:szCs w:val="24"/>
           <w:u w:val="single"/>
         </w:rPr>
-        <w:t>en wir das selbe gemacht:</w:t>
+        <w:t>en wir dasselbe gemacht:</w:t>
       </w:r>
     </w:p>
     <w:p>
@@ -2132,33 +3132,57 @@
         <w:rPr>
           <w:szCs w:val="24"/>
         </w:rPr>
-        <w:t>Für die Windows VM haben wir es mit dem Tool Wintagger gemacht.</w:t>
-      </w:r>
-    </w:p>
-    <w:p>
-      <w:pPr>
-        <w:rPr>
-          <w:szCs w:val="24"/>
-        </w:rPr>
-      </w:pPr>
-    </w:p>
-    <w:p>
-      <w:pPr>
-        <w:rPr>
-          <w:szCs w:val="24"/>
-        </w:rPr>
-      </w:pPr>
-    </w:p>
-    <w:p>
-      <w:pPr>
-        <w:pStyle w:val="Heading1"/>
+        <w:t xml:space="preserve">Für die Windows VM haben wir es mit dem Tool </w:t>
+      </w:r>
+      <w:r>
+        <w:rPr>
+          <w:szCs w:val="24"/>
+        </w:rPr>
+        <w:t>"</w:t>
+      </w:r>
+      <w:r>
+        <w:rPr>
+          <w:szCs w:val="24"/>
+        </w:rPr>
+        <w:t>Wintagger</w:t>
+      </w:r>
+      <w:r>
+        <w:rPr>
+          <w:szCs w:val="24"/>
+        </w:rPr>
+        <w:t>"</w:t>
+      </w:r>
+      <w:r>
+        <w:rPr>
+          <w:szCs w:val="24"/>
+        </w:rPr>
+        <w:t xml:space="preserve"> gemacht.</w:t>
+      </w:r>
+    </w:p>
+    <w:p>
+      <w:pPr>
+        <w:rPr>
+          <w:szCs w:val="24"/>
+        </w:rPr>
+      </w:pPr>
+    </w:p>
+    <w:p>
+      <w:pPr>
+        <w:rPr>
+          <w:szCs w:val="24"/>
+        </w:rPr>
+      </w:pPr>
+    </w:p>
+    <w:p>
+      <w:pPr>
+        <w:pStyle w:val="berschrift1"/>
         <w:rPr>
           <w:sz w:val="24"/>
           <w:szCs w:val="24"/>
           <w:u w:val="single"/>
         </w:rPr>
       </w:pPr>
-      <w:bookmarkStart w:id="8" w:name="_Toc120886485"/>
+      <w:bookmarkStart w:id="8" w:name="_Toc122097162"/>
       <w:r>
         <w:lastRenderedPageBreak/>
         <w:t>4</w:t>
@@ -2176,9 +3200,9 @@
     </w:p>
     <w:p>
       <w:pPr>
-        <w:pStyle w:val="Heading2"/>
-      </w:pPr>
-      <w:bookmarkStart w:id="9" w:name="_Toc120886486"/>
+        <w:pStyle w:val="berschrift2"/>
+      </w:pPr>
+      <w:bookmarkStart w:id="9" w:name="_Toc122097163"/>
       <w:r>
         <w:t>4</w:t>
       </w:r>
@@ -2221,14 +3245,22 @@
         <w:t xml:space="preserve"> mussten wir einige Konfigurationsschritte machen, damit das ganze geklappt hatte.</w:t>
       </w:r>
       <w:r>
-        <w:t xml:space="preserve"> Diese werden in den folgenden Kappiteln weiter beschrieben.</w:t>
-      </w:r>
-    </w:p>
-    <w:p>
-      <w:pPr>
-        <w:pStyle w:val="Heading2"/>
-      </w:pPr>
-      <w:bookmarkStart w:id="10" w:name="_Toc120886487"/>
+        <w:t xml:space="preserve"> Diese werden in den folgenden </w:t>
+      </w:r>
+      <w:proofErr w:type="spellStart"/>
+      <w:r>
+        <w:t>Kappiteln</w:t>
+      </w:r>
+      <w:proofErr w:type="spellEnd"/>
+      <w:r>
+        <w:t xml:space="preserve"> weiter beschrieben.</w:t>
+      </w:r>
+    </w:p>
+    <w:p>
+      <w:pPr>
+        <w:pStyle w:val="berschrift2"/>
+      </w:pPr>
+      <w:bookmarkStart w:id="10" w:name="_Toc122097164"/>
       <w:r>
         <w:t>4</w:t>
       </w:r>
@@ -2239,15 +3271,12 @@
         <w:t xml:space="preserve">Server </w:t>
       </w:r>
       <w:r>
-        <w:t>Installation</w:t>
+        <w:t xml:space="preserve">Installation </w:t>
+      </w:r>
+      <w:r>
+        <w:t>und Konfiguration</w:t>
       </w:r>
       <w:bookmarkEnd w:id="10"/>
-      <w:r>
-        <w:t xml:space="preserve"> </w:t>
-      </w:r>
-      <w:r>
-        <w:t>und Konfiguration</w:t>
-      </w:r>
     </w:p>
     <w:p>
       <w:r>
@@ -2256,7 +3285,7 @@
     </w:p>
     <w:tbl>
       <w:tblPr>
-        <w:tblStyle w:val="TableGrid"/>
+        <w:tblStyle w:val="Tabellenraster"/>
         <w:tblW w:w="0" w:type="auto"/>
         <w:tblLayout w:type="fixed"/>
         <w:tblLook w:val="04A0" w:firstRow="1" w:lastRow="0" w:firstColumn="1" w:lastColumn="0" w:noHBand="0" w:noVBand="1"/>
@@ -2298,6 +3327,7 @@
                 <w:bCs/>
               </w:rPr>
             </w:pPr>
+            <w:proofErr w:type="spellStart"/>
             <w:r>
               <w:rPr>
                 <w:b/>
@@ -2305,6 +3335,7 @@
               </w:rPr>
               <w:t>Beschriebung</w:t>
             </w:r>
+            <w:proofErr w:type="spellEnd"/>
           </w:p>
         </w:tc>
         <w:tc>
@@ -2382,7 +3413,23 @@
           </w:tcPr>
           <w:p>
             <w:r>
-              <w:t>Als erstes updaten wir den "package index" auf unserem Server</w:t>
+              <w:t>Als erstes updaten wir den "</w:t>
+            </w:r>
+            <w:proofErr w:type="spellStart"/>
+            <w:r>
+              <w:t>package</w:t>
+            </w:r>
+            <w:proofErr w:type="spellEnd"/>
+            <w:r>
+              <w:t xml:space="preserve"> </w:t>
+            </w:r>
+            <w:proofErr w:type="spellStart"/>
+            <w:r>
+              <w:t>index</w:t>
+            </w:r>
+            <w:proofErr w:type="spellEnd"/>
+            <w:r>
+              <w:t>" auf unserem Server</w:t>
             </w:r>
           </w:p>
         </w:tc>
@@ -2404,6 +3451,9 @@
           </w:tcPr>
           <w:p>
             <w:r>
+              <w:rPr>
+                <w:noProof/>
+              </w:rPr>
               <w:drawing>
                 <wp:inline distT="0" distB="0" distL="0" distR="0" wp14:anchorId="324AF5C8" wp14:editId="00C3BE12">
                   <wp:extent cx="2505425" cy="304843"/>
@@ -2470,6 +3520,9 @@
           </w:tcPr>
           <w:p>
             <w:r>
+              <w:rPr>
+                <w:noProof/>
+              </w:rPr>
               <w:drawing>
                 <wp:anchor distT="0" distB="0" distL="114300" distR="114300" simplePos="0" relativeHeight="251658240" behindDoc="1" locked="0" layoutInCell="1" allowOverlap="1" wp14:anchorId="20F2E3BE" wp14:editId="6AE49EF5">
                   <wp:simplePos x="0" y="0"/>
@@ -2571,7 +3624,15 @@
         <w:t xml:space="preserve">Seit dem </w:t>
       </w:r>
       <w:r>
-        <w:t xml:space="preserve">Juli 2022, gibt es ein Problem mit dem root Account, wenn man diesen nicht weiter konfiguriert, dass heisst </w:t>
+        <w:t xml:space="preserve">Juli 2022, gibt es ein Problem mit dem root Account, wenn man diesen nicht weiter konfiguriert, </w:t>
+      </w:r>
+      <w:proofErr w:type="spellStart"/>
+      <w:r>
+        <w:t>dass</w:t>
+      </w:r>
+      <w:proofErr w:type="spellEnd"/>
+      <w:r>
+        <w:t xml:space="preserve"> heisst </w:t>
       </w:r>
       <w:r>
         <w:t>man bekommt folgenden Error, wenn man auf die MySQL Konsole mit dem root Account zugreifen will:</w:t>
@@ -2582,6 +3643,9 @@
         <w:spacing w:after="0"/>
       </w:pPr>
       <w:r>
+        <w:rPr>
+          <w:noProof/>
+        </w:rPr>
         <w:drawing>
           <wp:inline distT="0" distB="0" distL="0" distR="0" wp14:anchorId="3D1401EF" wp14:editId="79CFE1A4">
             <wp:extent cx="5760720" cy="816610"/>
@@ -2626,7 +3690,7 @@
     </w:p>
     <w:tbl>
       <w:tblPr>
-        <w:tblStyle w:val="TableGrid"/>
+        <w:tblStyle w:val="Tabellenraster"/>
         <w:tblW w:w="0" w:type="auto"/>
         <w:tblLook w:val="04A0" w:firstRow="1" w:lastRow="0" w:firstColumn="1" w:lastColumn="0" w:noHBand="0" w:noVBand="1"/>
       </w:tblPr>
@@ -2704,6 +3768,9 @@
           </w:tcPr>
           <w:p>
             <w:r>
+              <w:rPr>
+                <w:noProof/>
+              </w:rPr>
               <w:drawing>
                 <wp:inline distT="0" distB="0" distL="0" distR="0" wp14:anchorId="77E4DA16" wp14:editId="218F8324">
                   <wp:extent cx="1019317" cy="276264"/>
@@ -2820,9 +3887,1572 @@
         </w:rPr>
       </w:pPr>
     </w:p>
+    <w:p>
+      <w:pPr>
+        <w:rPr>
+          <w:szCs w:val="24"/>
+        </w:rPr>
+      </w:pPr>
+      <w:r>
+        <w:rPr>
+          <w:szCs w:val="24"/>
+        </w:rPr>
+        <w:br w:type="page"/>
+      </w:r>
+    </w:p>
+    <w:p>
+      <w:pPr>
+        <w:pStyle w:val="berschrift1"/>
+        <w:spacing w:before="0"/>
+      </w:pPr>
+      <w:bookmarkStart w:id="11" w:name="_Toc122097165"/>
+      <w:r>
+        <w:lastRenderedPageBreak/>
+        <w:t>5.0 Datenbank</w:t>
+      </w:r>
+      <w:bookmarkEnd w:id="11"/>
+      <w:r>
+        <w:t xml:space="preserve"> </w:t>
+      </w:r>
+    </w:p>
+    <w:p>
+      <w:pPr>
+        <w:pStyle w:val="berschrift2"/>
+      </w:pPr>
+      <w:bookmarkStart w:id="12" w:name="_Toc122097166"/>
+      <w:r>
+        <w:t>5.1 ERD</w:t>
+      </w:r>
+      <w:bookmarkEnd w:id="12"/>
+    </w:p>
+    <w:p>
+      <w:r>
+        <w:rPr>
+          <w:noProof/>
+        </w:rPr>
+        <w:drawing>
+          <wp:inline distT="0" distB="0" distL="0" distR="0" wp14:anchorId="20494FB2" wp14:editId="5F1BB3BF">
+            <wp:extent cx="8066088" cy="5471477"/>
+            <wp:effectExtent l="1905" t="0" r="0" b="0"/>
+            <wp:docPr id="24" name="Grafik 24"/>
+            <wp:cNvGraphicFramePr>
+              <a:graphicFrameLocks xmlns:a="http://schemas.openxmlformats.org/drawingml/2006/main" noChangeAspect="1"/>
+            </wp:cNvGraphicFramePr>
+            <a:graphic xmlns:a="http://schemas.openxmlformats.org/drawingml/2006/main">
+              <a:graphicData uri="http://schemas.openxmlformats.org/drawingml/2006/picture">
+                <pic:pic xmlns:pic="http://schemas.openxmlformats.org/drawingml/2006/picture">
+                  <pic:nvPicPr>
+                    <pic:cNvPr id="0" name="Picture 1"/>
+                    <pic:cNvPicPr>
+                      <a:picLocks noChangeAspect="1" noChangeArrowheads="1"/>
+                    </pic:cNvPicPr>
+                  </pic:nvPicPr>
+                  <pic:blipFill>
+                    <a:blip r:embed="rId16">
+                      <a:extLst>
+                        <a:ext uri="{28A0092B-C50C-407E-A947-70E740481C1C}">
+                          <a14:useLocalDpi xmlns:a14="http://schemas.microsoft.com/office/drawing/2010/main" val="0"/>
+                        </a:ext>
+                      </a:extLst>
+                    </a:blip>
+                    <a:srcRect/>
+                    <a:stretch>
+                      <a:fillRect/>
+                    </a:stretch>
+                  </pic:blipFill>
+                  <pic:spPr bwMode="auto">
+                    <a:xfrm rot="5400000">
+                      <a:off x="0" y="0"/>
+                      <a:ext cx="8073574" cy="5476555"/>
+                    </a:xfrm>
+                    <a:prstGeom prst="rect">
+                      <a:avLst/>
+                    </a:prstGeom>
+                    <a:noFill/>
+                    <a:ln>
+                      <a:noFill/>
+                    </a:ln>
+                  </pic:spPr>
+                </pic:pic>
+              </a:graphicData>
+            </a:graphic>
+          </wp:inline>
+        </w:drawing>
+      </w:r>
+    </w:p>
+    <w:p>
+      <w:pPr>
+        <w:pStyle w:val="berschrift2"/>
+      </w:pPr>
+      <w:bookmarkStart w:id="13" w:name="_Toc122097167"/>
+      <w:r>
+        <w:lastRenderedPageBreak/>
+        <w:drawing>
+          <wp:anchor distT="0" distB="0" distL="114300" distR="114300" simplePos="0" relativeHeight="251662336" behindDoc="1" locked="0" layoutInCell="1" allowOverlap="1" wp14:anchorId="757F80C8" wp14:editId="02E94D2F">
+            <wp:simplePos x="0" y="0"/>
+            <wp:positionH relativeFrom="margin">
+              <wp:align>left</wp:align>
+            </wp:positionH>
+            <wp:positionV relativeFrom="paragraph">
+              <wp:posOffset>319405</wp:posOffset>
+            </wp:positionV>
+            <wp:extent cx="2828925" cy="5084445"/>
+            <wp:effectExtent l="0" t="0" r="0" b="1905"/>
+            <wp:wrapTight wrapText="bothSides">
+              <wp:wrapPolygon edited="0">
+                <wp:start x="0" y="0"/>
+                <wp:lineTo x="0" y="21527"/>
+                <wp:lineTo x="21382" y="21527"/>
+                <wp:lineTo x="21382" y="0"/>
+                <wp:lineTo x="0" y="0"/>
+              </wp:wrapPolygon>
+            </wp:wrapTight>
+            <wp:docPr id="25" name="Grafik 25"/>
+            <wp:cNvGraphicFramePr>
+              <a:graphicFrameLocks xmlns:a="http://schemas.openxmlformats.org/drawingml/2006/main" noChangeAspect="1"/>
+            </wp:cNvGraphicFramePr>
+            <a:graphic xmlns:a="http://schemas.openxmlformats.org/drawingml/2006/main">
+              <a:graphicData uri="http://schemas.openxmlformats.org/drawingml/2006/picture">
+                <pic:pic xmlns:pic="http://schemas.openxmlformats.org/drawingml/2006/picture">
+                  <pic:nvPicPr>
+                    <pic:cNvPr id="1" name=""/>
+                    <pic:cNvPicPr/>
+                  </pic:nvPicPr>
+                  <pic:blipFill>
+                    <a:blip r:embed="rId17">
+                      <a:extLst>
+                        <a:ext uri="{28A0092B-C50C-407E-A947-70E740481C1C}">
+                          <a14:useLocalDpi xmlns:a14="http://schemas.microsoft.com/office/drawing/2010/main" val="0"/>
+                        </a:ext>
+                      </a:extLst>
+                    </a:blip>
+                    <a:stretch>
+                      <a:fillRect/>
+                    </a:stretch>
+                  </pic:blipFill>
+                  <pic:spPr>
+                    <a:xfrm>
+                      <a:off x="0" y="0"/>
+                      <a:ext cx="2837895" cy="5100594"/>
+                    </a:xfrm>
+                    <a:prstGeom prst="rect">
+                      <a:avLst/>
+                    </a:prstGeom>
+                  </pic:spPr>
+                </pic:pic>
+              </a:graphicData>
+            </a:graphic>
+            <wp14:sizeRelH relativeFrom="margin">
+              <wp14:pctWidth>0</wp14:pctWidth>
+            </wp14:sizeRelH>
+            <wp14:sizeRelV relativeFrom="margin">
+              <wp14:pctHeight>0</wp14:pctHeight>
+            </wp14:sizeRelV>
+          </wp:anchor>
+        </w:drawing>
+      </w:r>
+      <w:r>
+        <w:t>5.2 SQL Init Skript</w:t>
+      </w:r>
+      <w:bookmarkEnd w:id="13"/>
+    </w:p>
+    <w:p>
+      <w:r>
+        <w:drawing>
+          <wp:inline distT="0" distB="0" distL="0" distR="0" wp14:anchorId="290B5689" wp14:editId="0701B2C8">
+            <wp:extent cx="2832121" cy="4686300"/>
+            <wp:effectExtent l="0" t="0" r="6350" b="0"/>
+            <wp:docPr id="26" name="Grafik 26"/>
+            <wp:cNvGraphicFramePr>
+              <a:graphicFrameLocks xmlns:a="http://schemas.openxmlformats.org/drawingml/2006/main" noChangeAspect="1"/>
+            </wp:cNvGraphicFramePr>
+            <a:graphic xmlns:a="http://schemas.openxmlformats.org/drawingml/2006/main">
+              <a:graphicData uri="http://schemas.openxmlformats.org/drawingml/2006/picture">
+                <pic:pic xmlns:pic="http://schemas.openxmlformats.org/drawingml/2006/picture">
+                  <pic:nvPicPr>
+                    <pic:cNvPr id="1" name=""/>
+                    <pic:cNvPicPr/>
+                  </pic:nvPicPr>
+                  <pic:blipFill>
+                    <a:blip r:embed="rId18"/>
+                    <a:stretch>
+                      <a:fillRect/>
+                    </a:stretch>
+                  </pic:blipFill>
+                  <pic:spPr>
+                    <a:xfrm>
+                      <a:off x="0" y="0"/>
+                      <a:ext cx="2832204" cy="4686437"/>
+                    </a:xfrm>
+                    <a:prstGeom prst="rect">
+                      <a:avLst/>
+                    </a:prstGeom>
+                  </pic:spPr>
+                </pic:pic>
+              </a:graphicData>
+            </a:graphic>
+          </wp:inline>
+        </w:drawing>
+      </w:r>
+    </w:p>
+    <w:p>
+      <w:pPr>
+        <w:rPr>
+          <w:rFonts w:asciiTheme="majorHAnsi" w:eastAsiaTheme="majorEastAsia" w:hAnsiTheme="majorHAnsi" w:cstheme="majorBidi"/>
+          <w:color w:val="2F5496" w:themeColor="accent1" w:themeShade="BF"/>
+          <w:sz w:val="26"/>
+          <w:szCs w:val="26"/>
+        </w:rPr>
+      </w:pPr>
+      <w:r>
+        <w:br w:type="page"/>
+      </w:r>
+    </w:p>
+    <w:p>
+      <w:pPr>
+        <w:pStyle w:val="berschrift2"/>
+      </w:pPr>
+      <w:bookmarkStart w:id="14" w:name="_Toc122097168"/>
+      <w:r>
+        <w:lastRenderedPageBreak/>
+        <w:t xml:space="preserve">5.2 </w:t>
+      </w:r>
+      <w:r>
+        <w:t>Erstellung und Konfiguration der DB</w:t>
+      </w:r>
+      <w:bookmarkEnd w:id="14"/>
+    </w:p>
+    <w:tbl>
+      <w:tblPr>
+        <w:tblStyle w:val="Tabellenraster"/>
+        <w:tblW w:w="0" w:type="auto"/>
+        <w:tblLook w:val="04A0" w:firstRow="1" w:lastRow="0" w:firstColumn="1" w:lastColumn="0" w:noHBand="0" w:noVBand="1"/>
+      </w:tblPr>
+      <w:tblGrid>
+        <w:gridCol w:w="4746"/>
+        <w:gridCol w:w="4316"/>
+      </w:tblGrid>
+      <w:tr>
+        <w:tc>
+          <w:tcPr>
+            <w:tcW w:w="4531" w:type="dxa"/>
+          </w:tcPr>
+          <w:p>
+            <w:pPr>
+              <w:rPr>
+                <w:b/>
+                <w:bCs/>
+              </w:rPr>
+            </w:pPr>
+            <w:r>
+              <w:rPr>
+                <w:b/>
+                <w:bCs/>
+              </w:rPr>
+              <w:t>Bild</w:t>
+            </w:r>
+          </w:p>
+        </w:tc>
+        <w:tc>
+          <w:tcPr>
+            <w:tcW w:w="4531" w:type="dxa"/>
+          </w:tcPr>
+          <w:p>
+            <w:pPr>
+              <w:rPr>
+                <w:b/>
+                <w:bCs/>
+              </w:rPr>
+            </w:pPr>
+            <w:r>
+              <w:rPr>
+                <w:b/>
+                <w:bCs/>
+              </w:rPr>
+              <w:t>Beschreibung</w:t>
+            </w:r>
+          </w:p>
+        </w:tc>
+      </w:tr>
+      <w:tr>
+        <w:tc>
+          <w:tcPr>
+            <w:tcW w:w="4531" w:type="dxa"/>
+          </w:tcPr>
+          <w:p>
+            <w:r>
+              <w:rPr>
+                <w:noProof/>
+              </w:rPr>
+              <w:drawing>
+                <wp:inline distT="0" distB="0" distL="0" distR="0" wp14:anchorId="4F580E0D" wp14:editId="2EE49D52">
+                  <wp:extent cx="2708637" cy="1112292"/>
+                  <wp:effectExtent l="0" t="0" r="0" b="0"/>
+                  <wp:docPr id="9" name="Grafik 9"/>
+                  <wp:cNvGraphicFramePr>
+                    <a:graphicFrameLocks xmlns:a="http://schemas.openxmlformats.org/drawingml/2006/main" noChangeAspect="1"/>
+                  </wp:cNvGraphicFramePr>
+                  <a:graphic xmlns:a="http://schemas.openxmlformats.org/drawingml/2006/main">
+                    <a:graphicData uri="http://schemas.openxmlformats.org/drawingml/2006/picture">
+                      <pic:pic xmlns:pic="http://schemas.openxmlformats.org/drawingml/2006/picture">
+                        <pic:nvPicPr>
+                          <pic:cNvPr id="1" name=""/>
+                          <pic:cNvPicPr/>
+                        </pic:nvPicPr>
+                        <pic:blipFill>
+                          <a:blip r:embed="rId19"/>
+                          <a:stretch>
+                            <a:fillRect/>
+                          </a:stretch>
+                        </pic:blipFill>
+                        <pic:spPr>
+                          <a:xfrm>
+                            <a:off x="0" y="0"/>
+                            <a:ext cx="2734140" cy="1122765"/>
+                          </a:xfrm>
+                          <a:prstGeom prst="rect">
+                            <a:avLst/>
+                          </a:prstGeom>
+                        </pic:spPr>
+                      </pic:pic>
+                    </a:graphicData>
+                  </a:graphic>
+                </wp:inline>
+              </w:drawing>
+            </w:r>
+          </w:p>
+        </w:tc>
+        <w:tc>
+          <w:tcPr>
+            <w:tcW w:w="4531" w:type="dxa"/>
+          </w:tcPr>
+          <w:p>
+            <w:r>
+              <w:t>In diesem Schritt erstellen wir ein neues Schema, also eine neue Datenbank, in der wir die Daten importieren.</w:t>
+            </w:r>
+            <w:r>
+              <w:t xml:space="preserve"> Dazu drückt man einfach rechtsklick auf das "SCHEMA" und wählt "neues Schema" aus.</w:t>
+            </w:r>
+            <w:r>
+              <w:t xml:space="preserve"> </w:t>
+            </w:r>
+          </w:p>
+        </w:tc>
+      </w:tr>
+      <w:tr>
+        <w:tc>
+          <w:tcPr>
+            <w:tcW w:w="4531" w:type="dxa"/>
+          </w:tcPr>
+          <w:p>
+            <w:r>
+              <w:rPr>
+                <w:noProof/>
+              </w:rPr>
+              <w:drawing>
+                <wp:inline distT="0" distB="0" distL="0" distR="0" wp14:anchorId="6DAEE653" wp14:editId="1BBD5B5B">
+                  <wp:extent cx="1107959" cy="921224"/>
+                  <wp:effectExtent l="0" t="0" r="0" b="0"/>
+                  <wp:docPr id="10" name="Grafik 10"/>
+                  <wp:cNvGraphicFramePr>
+                    <a:graphicFrameLocks xmlns:a="http://schemas.openxmlformats.org/drawingml/2006/main" noChangeAspect="1"/>
+                  </wp:cNvGraphicFramePr>
+                  <a:graphic xmlns:a="http://schemas.openxmlformats.org/drawingml/2006/main">
+                    <a:graphicData uri="http://schemas.openxmlformats.org/drawingml/2006/picture">
+                      <pic:pic xmlns:pic="http://schemas.openxmlformats.org/drawingml/2006/picture">
+                        <pic:nvPicPr>
+                          <pic:cNvPr id="1" name=""/>
+                          <pic:cNvPicPr/>
+                        </pic:nvPicPr>
+                        <pic:blipFill>
+                          <a:blip r:embed="rId20"/>
+                          <a:stretch>
+                            <a:fillRect/>
+                          </a:stretch>
+                        </pic:blipFill>
+                        <pic:spPr>
+                          <a:xfrm>
+                            <a:off x="0" y="0"/>
+                            <a:ext cx="1114388" cy="926570"/>
+                          </a:xfrm>
+                          <a:prstGeom prst="rect">
+                            <a:avLst/>
+                          </a:prstGeom>
+                        </pic:spPr>
+                      </pic:pic>
+                    </a:graphicData>
+                  </a:graphic>
+                </wp:inline>
+              </w:drawing>
+            </w:r>
+          </w:p>
+        </w:tc>
+        <w:tc>
+          <w:tcPr>
+            <w:tcW w:w="4531" w:type="dxa"/>
+          </w:tcPr>
+          <w:p>
+            <w:r>
+              <w:t xml:space="preserve">Nach der Erstellung, </w:t>
+            </w:r>
+            <w:r>
+              <w:t>ist sie bei den "SCHEMAS" ersichtlich.</w:t>
+            </w:r>
+          </w:p>
+        </w:tc>
+      </w:tr>
+      <w:tr>
+        <w:tc>
+          <w:tcPr>
+            <w:tcW w:w="4531" w:type="dxa"/>
+          </w:tcPr>
+          <w:p>
+            <w:r>
+              <w:rPr>
+                <w:noProof/>
+              </w:rPr>
+              <w:drawing>
+                <wp:inline distT="0" distB="0" distL="0" distR="0" wp14:anchorId="5E3338F4" wp14:editId="63309EA1">
+                  <wp:extent cx="1705970" cy="895147"/>
+                  <wp:effectExtent l="0" t="0" r="8890" b="635"/>
+                  <wp:docPr id="11" name="Grafik 11"/>
+                  <wp:cNvGraphicFramePr>
+                    <a:graphicFrameLocks xmlns:a="http://schemas.openxmlformats.org/drawingml/2006/main" noChangeAspect="1"/>
+                  </wp:cNvGraphicFramePr>
+                  <a:graphic xmlns:a="http://schemas.openxmlformats.org/drawingml/2006/main">
+                    <a:graphicData uri="http://schemas.openxmlformats.org/drawingml/2006/picture">
+                      <pic:pic xmlns:pic="http://schemas.openxmlformats.org/drawingml/2006/picture">
+                        <pic:nvPicPr>
+                          <pic:cNvPr id="1" name=""/>
+                          <pic:cNvPicPr/>
+                        </pic:nvPicPr>
+                        <pic:blipFill>
+                          <a:blip r:embed="rId21"/>
+                          <a:stretch>
+                            <a:fillRect/>
+                          </a:stretch>
+                        </pic:blipFill>
+                        <pic:spPr>
+                          <a:xfrm>
+                            <a:off x="0" y="0"/>
+                            <a:ext cx="1712178" cy="898405"/>
+                          </a:xfrm>
+                          <a:prstGeom prst="rect">
+                            <a:avLst/>
+                          </a:prstGeom>
+                        </pic:spPr>
+                      </pic:pic>
+                    </a:graphicData>
+                  </a:graphic>
+                </wp:inline>
+              </w:drawing>
+            </w:r>
+          </w:p>
+        </w:tc>
+        <w:tc>
+          <w:tcPr>
+            <w:tcW w:w="4531" w:type="dxa"/>
+          </w:tcPr>
+          <w:p>
+            <w:r>
+              <w:t xml:space="preserve">Um die CSV Datei von Paulo zu importieren, </w:t>
+            </w:r>
+            <w:r>
+              <w:t xml:space="preserve">drückt man </w:t>
+            </w:r>
+            <w:r>
+              <w:t>rechtsklick auf "</w:t>
+            </w:r>
+            <w:proofErr w:type="spellStart"/>
+            <w:r>
+              <w:t>Tables</w:t>
+            </w:r>
+            <w:proofErr w:type="spellEnd"/>
+            <w:r>
+              <w:t>" und wählt "Table Data Import Wizard" aus.</w:t>
+            </w:r>
+          </w:p>
+        </w:tc>
+      </w:tr>
+      <w:tr>
+        <w:tc>
+          <w:tcPr>
+            <w:tcW w:w="4531" w:type="dxa"/>
+          </w:tcPr>
+          <w:p>
+            <w:r>
+              <w:rPr>
+                <w:noProof/>
+              </w:rPr>
+              <w:drawing>
+                <wp:inline distT="0" distB="0" distL="0" distR="0" wp14:anchorId="1A63856C" wp14:editId="2B869778">
+                  <wp:extent cx="2870767" cy="689212"/>
+                  <wp:effectExtent l="0" t="0" r="6350" b="0"/>
+                  <wp:docPr id="12" name="Grafik 12"/>
+                  <wp:cNvGraphicFramePr>
+                    <a:graphicFrameLocks xmlns:a="http://schemas.openxmlformats.org/drawingml/2006/main" noChangeAspect="1"/>
+                  </wp:cNvGraphicFramePr>
+                  <a:graphic xmlns:a="http://schemas.openxmlformats.org/drawingml/2006/main">
+                    <a:graphicData uri="http://schemas.openxmlformats.org/drawingml/2006/picture">
+                      <pic:pic xmlns:pic="http://schemas.openxmlformats.org/drawingml/2006/picture">
+                        <pic:nvPicPr>
+                          <pic:cNvPr id="1" name=""/>
+                          <pic:cNvPicPr/>
+                        </pic:nvPicPr>
+                        <pic:blipFill>
+                          <a:blip r:embed="rId22"/>
+                          <a:stretch>
+                            <a:fillRect/>
+                          </a:stretch>
+                        </pic:blipFill>
+                        <pic:spPr>
+                          <a:xfrm>
+                            <a:off x="0" y="0"/>
+                            <a:ext cx="2971231" cy="713331"/>
+                          </a:xfrm>
+                          <a:prstGeom prst="rect">
+                            <a:avLst/>
+                          </a:prstGeom>
+                        </pic:spPr>
+                      </pic:pic>
+                    </a:graphicData>
+                  </a:graphic>
+                </wp:inline>
+              </w:drawing>
+            </w:r>
+          </w:p>
+        </w:tc>
+        <w:tc>
+          <w:tcPr>
+            <w:tcW w:w="4531" w:type="dxa"/>
+          </w:tcPr>
+          <w:p>
+            <w:r>
+              <w:t>Hier wählt man den jeweiligen Pfad, wo sich die CSV Datei befindet.</w:t>
+            </w:r>
+          </w:p>
+        </w:tc>
+      </w:tr>
+      <w:tr>
+        <w:tc>
+          <w:tcPr>
+            <w:tcW w:w="4531" w:type="dxa"/>
+          </w:tcPr>
+          <w:p>
+            <w:r>
+              <w:rPr>
+                <w:noProof/>
+              </w:rPr>
+              <w:drawing>
+                <wp:inline distT="0" distB="0" distL="0" distR="0" wp14:anchorId="07173D85" wp14:editId="47607C98">
+                  <wp:extent cx="2870200" cy="1186186"/>
+                  <wp:effectExtent l="0" t="0" r="6350" b="0"/>
+                  <wp:docPr id="13" name="Grafik 13"/>
+                  <wp:cNvGraphicFramePr>
+                    <a:graphicFrameLocks xmlns:a="http://schemas.openxmlformats.org/drawingml/2006/main" noChangeAspect="1"/>
+                  </wp:cNvGraphicFramePr>
+                  <a:graphic xmlns:a="http://schemas.openxmlformats.org/drawingml/2006/main">
+                    <a:graphicData uri="http://schemas.openxmlformats.org/drawingml/2006/picture">
+                      <pic:pic xmlns:pic="http://schemas.openxmlformats.org/drawingml/2006/picture">
+                        <pic:nvPicPr>
+                          <pic:cNvPr id="1" name=""/>
+                          <pic:cNvPicPr/>
+                        </pic:nvPicPr>
+                        <pic:blipFill>
+                          <a:blip r:embed="rId23"/>
+                          <a:stretch>
+                            <a:fillRect/>
+                          </a:stretch>
+                        </pic:blipFill>
+                        <pic:spPr>
+                          <a:xfrm>
+                            <a:off x="0" y="0"/>
+                            <a:ext cx="2883668" cy="1191752"/>
+                          </a:xfrm>
+                          <a:prstGeom prst="rect">
+                            <a:avLst/>
+                          </a:prstGeom>
+                        </pic:spPr>
+                      </pic:pic>
+                    </a:graphicData>
+                  </a:graphic>
+                </wp:inline>
+              </w:drawing>
+            </w:r>
+          </w:p>
+        </w:tc>
+        <w:tc>
+          <w:tcPr>
+            <w:tcW w:w="4531" w:type="dxa"/>
+          </w:tcPr>
+          <w:p>
+            <w:r>
+              <w:t>Hier wählen wir</w:t>
+            </w:r>
+            <w:r>
+              <w:t xml:space="preserve"> </w:t>
+            </w:r>
+            <w:r>
+              <w:t>aus, ob eine existierende Tabelle verwendet werden soll, oder eine neue erstellt werden soll. Wir haben noch keine, also erstellen wir eine.</w:t>
+            </w:r>
+          </w:p>
+        </w:tc>
+      </w:tr>
+      <w:tr>
+        <w:tc>
+          <w:tcPr>
+            <w:tcW w:w="4531" w:type="dxa"/>
+          </w:tcPr>
+          <w:p>
+            <w:pPr>
+              <w:rPr>
+                <w:noProof/>
+              </w:rPr>
+            </w:pPr>
+            <w:r>
+              <w:rPr>
+                <w:noProof/>
+              </w:rPr>
+              <w:drawing>
+                <wp:inline distT="0" distB="0" distL="0" distR="0" wp14:anchorId="0A7EFF5C" wp14:editId="2890B173">
+                  <wp:extent cx="2868319" cy="1897038"/>
+                  <wp:effectExtent l="0" t="0" r="8255" b="8255"/>
+                  <wp:docPr id="14" name="Grafik 14"/>
+                  <wp:cNvGraphicFramePr>
+                    <a:graphicFrameLocks xmlns:a="http://schemas.openxmlformats.org/drawingml/2006/main" noChangeAspect="1"/>
+                  </wp:cNvGraphicFramePr>
+                  <a:graphic xmlns:a="http://schemas.openxmlformats.org/drawingml/2006/main">
+                    <a:graphicData uri="http://schemas.openxmlformats.org/drawingml/2006/picture">
+                      <pic:pic xmlns:pic="http://schemas.openxmlformats.org/drawingml/2006/picture">
+                        <pic:nvPicPr>
+                          <pic:cNvPr id="1" name=""/>
+                          <pic:cNvPicPr/>
+                        </pic:nvPicPr>
+                        <pic:blipFill>
+                          <a:blip r:embed="rId24"/>
+                          <a:stretch>
+                            <a:fillRect/>
+                          </a:stretch>
+                        </pic:blipFill>
+                        <pic:spPr>
+                          <a:xfrm>
+                            <a:off x="0" y="0"/>
+                            <a:ext cx="2881586" cy="1905812"/>
+                          </a:xfrm>
+                          <a:prstGeom prst="rect">
+                            <a:avLst/>
+                          </a:prstGeom>
+                        </pic:spPr>
+                      </pic:pic>
+                    </a:graphicData>
+                  </a:graphic>
+                </wp:inline>
+              </w:drawing>
+            </w:r>
+          </w:p>
+        </w:tc>
+        <w:tc>
+          <w:tcPr>
+            <w:tcW w:w="4531" w:type="dxa"/>
+          </w:tcPr>
+          <w:p>
+            <w:r>
+              <w:t xml:space="preserve">Hier sehen wir dann schon die Daten, die Importiert werden. Damit alles funktioniert überprüfen wir, ob die Datentypen stimmen. Also ein Text auch wirklich als Text erkennt wurde, oder Zahlen wirklich ein "INT" </w:t>
+            </w:r>
+            <w:r>
+              <w:t xml:space="preserve">als </w:t>
+            </w:r>
+            <w:r>
+              <w:t>Datentyp haben.</w:t>
+            </w:r>
+            <w:r>
+              <w:t xml:space="preserve"> Also Encoding wählen wir utf-8, weil das alles an Zeichen beinhaltet, </w:t>
+            </w:r>
+            <w:r>
+              <w:t>welche</w:t>
+            </w:r>
+            <w:r>
+              <w:t xml:space="preserve"> wir brauchen</w:t>
+            </w:r>
+            <w:r>
+              <w:t>.</w:t>
+            </w:r>
+          </w:p>
+        </w:tc>
+      </w:tr>
+      <w:tr>
+        <w:tc>
+          <w:tcPr>
+            <w:tcW w:w="4531" w:type="dxa"/>
+          </w:tcPr>
+          <w:p>
+            <w:pPr>
+              <w:rPr>
+                <w:noProof/>
+              </w:rPr>
+            </w:pPr>
+            <w:r>
+              <w:rPr>
+                <w:noProof/>
+              </w:rPr>
+              <w:drawing>
+                <wp:inline distT="0" distB="0" distL="0" distR="0" wp14:anchorId="4382DC6D" wp14:editId="34D684F1">
+                  <wp:extent cx="2870200" cy="612309"/>
+                  <wp:effectExtent l="0" t="0" r="6350" b="0"/>
+                  <wp:docPr id="16" name="Grafik 16"/>
+                  <wp:cNvGraphicFramePr>
+                    <a:graphicFrameLocks xmlns:a="http://schemas.openxmlformats.org/drawingml/2006/main" noChangeAspect="1"/>
+                  </wp:cNvGraphicFramePr>
+                  <a:graphic xmlns:a="http://schemas.openxmlformats.org/drawingml/2006/main">
+                    <a:graphicData uri="http://schemas.openxmlformats.org/drawingml/2006/picture">
+                      <pic:pic xmlns:pic="http://schemas.openxmlformats.org/drawingml/2006/picture">
+                        <pic:nvPicPr>
+                          <pic:cNvPr id="1" name=""/>
+                          <pic:cNvPicPr/>
+                        </pic:nvPicPr>
+                        <pic:blipFill>
+                          <a:blip r:embed="rId25"/>
+                          <a:stretch>
+                            <a:fillRect/>
+                          </a:stretch>
+                        </pic:blipFill>
+                        <pic:spPr>
+                          <a:xfrm>
+                            <a:off x="0" y="0"/>
+                            <a:ext cx="2923582" cy="623697"/>
+                          </a:xfrm>
+                          <a:prstGeom prst="rect">
+                            <a:avLst/>
+                          </a:prstGeom>
+                        </pic:spPr>
+                      </pic:pic>
+                    </a:graphicData>
+                  </a:graphic>
+                </wp:inline>
+              </w:drawing>
+            </w:r>
+          </w:p>
+        </w:tc>
+        <w:tc>
+          <w:tcPr>
+            <w:tcW w:w="4531" w:type="dxa"/>
+          </w:tcPr>
+          <w:p>
+            <w:r>
+              <w:t xml:space="preserve">Am Ende des Imports sollte diese </w:t>
+            </w:r>
+            <w:r>
+              <w:t>Meldung zu sehen sein, damit weiss man, dass alle Daten importiert wurden und wie viele genau importiert wurden.</w:t>
+            </w:r>
+          </w:p>
+        </w:tc>
+      </w:tr>
+    </w:tbl>
+    <w:p>
+      <w:r>
+        <w:t xml:space="preserve"> </w:t>
+      </w:r>
+    </w:p>
+    <w:p>
+      <w:r>
+        <w:br w:type="page"/>
+      </w:r>
+    </w:p>
+    <w:p>
+      <w:pPr>
+        <w:pStyle w:val="berschrift1"/>
+      </w:pPr>
+      <w:bookmarkStart w:id="15" w:name="_Toc122097169"/>
+      <w:r>
+        <w:lastRenderedPageBreak/>
+        <w:t>6.0 Abfrage über das Netzwerk</w:t>
+      </w:r>
+      <w:r>
+        <w:t xml:space="preserve"> (Applikation)</w:t>
+      </w:r>
+      <w:bookmarkEnd w:id="15"/>
+    </w:p>
+    <w:p>
+      <w:pPr>
+        <w:pStyle w:val="berschrift2"/>
+      </w:pPr>
+      <w:bookmarkStart w:id="16" w:name="_Toc122097170"/>
+      <w:r>
+        <w:t>6.1 Erklärung</w:t>
+      </w:r>
+      <w:bookmarkEnd w:id="16"/>
+    </w:p>
+    <w:p>
+      <w:r>
+        <w:t>Es muss un</w:t>
+      </w:r>
+      <w:r>
+        <w:t>s</w:t>
+      </w:r>
+      <w:r>
+        <w:t xml:space="preserve"> möglich sein, dass wir den Inhalt der Datenbank vom Browser aus aufrufen und einsehen können. In den nächsten Kapiteln wird erklärt wie wir das realisiert haben.</w:t>
+      </w:r>
+    </w:p>
+    <w:p>
+      <w:pPr>
+        <w:pStyle w:val="berschrift2"/>
+      </w:pPr>
+      <w:bookmarkStart w:id="17" w:name="_Toc122097171"/>
+      <w:r>
+        <w:t xml:space="preserve">6.2 Installation </w:t>
+      </w:r>
+      <w:proofErr w:type="spellStart"/>
+      <w:r>
+        <w:t>gna</w:t>
+      </w:r>
+      <w:proofErr w:type="spellEnd"/>
+      <w:r>
+        <w:t xml:space="preserve"> (Webserver)</w:t>
+      </w:r>
+      <w:bookmarkEnd w:id="17"/>
+    </w:p>
+    <w:tbl>
+      <w:tblPr>
+        <w:tblStyle w:val="Tabellenraster"/>
+        <w:tblW w:w="0" w:type="auto"/>
+        <w:tblLook w:val="04A0" w:firstRow="1" w:lastRow="0" w:firstColumn="1" w:lastColumn="0" w:noHBand="0" w:noVBand="1"/>
+      </w:tblPr>
+      <w:tblGrid>
+        <w:gridCol w:w="4566"/>
+        <w:gridCol w:w="4496"/>
+      </w:tblGrid>
+      <w:tr>
+        <w:tc>
+          <w:tcPr>
+            <w:tcW w:w="4531" w:type="dxa"/>
+          </w:tcPr>
+          <w:p>
+            <w:pPr>
+              <w:rPr>
+                <w:b/>
+                <w:bCs/>
+              </w:rPr>
+            </w:pPr>
+            <w:r>
+              <w:rPr>
+                <w:b/>
+                <w:bCs/>
+              </w:rPr>
+              <w:t>Bild</w:t>
+            </w:r>
+          </w:p>
+        </w:tc>
+        <w:tc>
+          <w:tcPr>
+            <w:tcW w:w="4531" w:type="dxa"/>
+          </w:tcPr>
+          <w:p>
+            <w:pPr>
+              <w:rPr>
+                <w:b/>
+                <w:bCs/>
+              </w:rPr>
+            </w:pPr>
+            <w:r>
+              <w:rPr>
+                <w:b/>
+                <w:bCs/>
+              </w:rPr>
+              <w:t>Beschreibung</w:t>
+            </w:r>
+          </w:p>
+        </w:tc>
+      </w:tr>
+      <w:tr>
+        <w:tc>
+          <w:tcPr>
+            <w:tcW w:w="4531" w:type="dxa"/>
+          </w:tcPr>
+          <w:p>
+            <w:r>
+              <w:drawing>
+                <wp:inline distT="0" distB="0" distL="0" distR="0" wp14:anchorId="5A6BCFD7" wp14:editId="5D196FE1">
+                  <wp:extent cx="2713334" cy="1980265"/>
+                  <wp:effectExtent l="0" t="0" r="0" b="1270"/>
+                  <wp:docPr id="15" name="Grafik 15"/>
+                  <wp:cNvGraphicFramePr>
+                    <a:graphicFrameLocks xmlns:a="http://schemas.openxmlformats.org/drawingml/2006/main" noChangeAspect="1"/>
+                  </wp:cNvGraphicFramePr>
+                  <a:graphic xmlns:a="http://schemas.openxmlformats.org/drawingml/2006/main">
+                    <a:graphicData uri="http://schemas.openxmlformats.org/drawingml/2006/picture">
+                      <pic:pic xmlns:pic="http://schemas.openxmlformats.org/drawingml/2006/picture">
+                        <pic:nvPicPr>
+                          <pic:cNvPr id="1" name=""/>
+                          <pic:cNvPicPr/>
+                        </pic:nvPicPr>
+                        <pic:blipFill>
+                          <a:blip r:embed="rId26"/>
+                          <a:stretch>
+                            <a:fillRect/>
+                          </a:stretch>
+                        </pic:blipFill>
+                        <pic:spPr>
+                          <a:xfrm>
+                            <a:off x="0" y="0"/>
+                            <a:ext cx="2748258" cy="2005753"/>
+                          </a:xfrm>
+                          <a:prstGeom prst="rect">
+                            <a:avLst/>
+                          </a:prstGeom>
+                        </pic:spPr>
+                      </pic:pic>
+                    </a:graphicData>
+                  </a:graphic>
+                </wp:inline>
+              </w:drawing>
+            </w:r>
+          </w:p>
+        </w:tc>
+        <w:tc>
+          <w:tcPr>
+            <w:tcW w:w="4531" w:type="dxa"/>
+          </w:tcPr>
+          <w:p>
+            <w:r>
+              <w:t xml:space="preserve">Als erstes muss man die Files gna_0.7 und </w:t>
+            </w:r>
+            <w:proofErr w:type="spellStart"/>
+            <w:r>
+              <w:t>gna.conf.yml</w:t>
+            </w:r>
+            <w:proofErr w:type="spellEnd"/>
+            <w:r>
+              <w:t xml:space="preserve"> auf den Linux Server also auf die vmLS5 kopieren. Diese Programme braucht es für den Webserver.</w:t>
+            </w:r>
+          </w:p>
+        </w:tc>
+      </w:tr>
+      <w:tr>
+        <w:tc>
+          <w:tcPr>
+            <w:tcW w:w="4531" w:type="dxa"/>
+          </w:tcPr>
+          <w:p>
+            <w:r>
+              <w:drawing>
+                <wp:inline distT="0" distB="0" distL="0" distR="0" wp14:anchorId="16E2D518" wp14:editId="1CCAF408">
+                  <wp:extent cx="2674794" cy="689211"/>
+                  <wp:effectExtent l="0" t="0" r="0" b="0"/>
+                  <wp:docPr id="17" name="Grafik 17"/>
+                  <wp:cNvGraphicFramePr>
+                    <a:graphicFrameLocks xmlns:a="http://schemas.openxmlformats.org/drawingml/2006/main" noChangeAspect="1"/>
+                  </wp:cNvGraphicFramePr>
+                  <a:graphic xmlns:a="http://schemas.openxmlformats.org/drawingml/2006/main">
+                    <a:graphicData uri="http://schemas.openxmlformats.org/drawingml/2006/picture">
+                      <pic:pic xmlns:pic="http://schemas.openxmlformats.org/drawingml/2006/picture">
+                        <pic:nvPicPr>
+                          <pic:cNvPr id="1" name=""/>
+                          <pic:cNvPicPr/>
+                        </pic:nvPicPr>
+                        <pic:blipFill>
+                          <a:blip r:embed="rId27"/>
+                          <a:stretch>
+                            <a:fillRect/>
+                          </a:stretch>
+                        </pic:blipFill>
+                        <pic:spPr>
+                          <a:xfrm>
+                            <a:off x="0" y="0"/>
+                            <a:ext cx="2724017" cy="701894"/>
+                          </a:xfrm>
+                          <a:prstGeom prst="rect">
+                            <a:avLst/>
+                          </a:prstGeom>
+                        </pic:spPr>
+                      </pic:pic>
+                    </a:graphicData>
+                  </a:graphic>
+                </wp:inline>
+              </w:drawing>
+            </w:r>
+          </w:p>
+        </w:tc>
+        <w:tc>
+          <w:tcPr>
+            <w:tcW w:w="4531" w:type="dxa"/>
+          </w:tcPr>
+          <w:p>
+            <w:r>
+              <w:t>Diese beiden Files packt man ins Verzeichnis /</w:t>
+            </w:r>
+            <w:proofErr w:type="spellStart"/>
+            <w:r>
+              <w:t>etc</w:t>
+            </w:r>
+            <w:proofErr w:type="spellEnd"/>
+            <w:r>
+              <w:t xml:space="preserve"> und führt die gna_0.7_all.deb Datei aus. </w:t>
+            </w:r>
+          </w:p>
+          <w:p/>
+          <w:p>
+            <w:r>
+              <w:t xml:space="preserve">Zusätzlich braucht es noch diese beiden </w:t>
+            </w:r>
+            <w:proofErr w:type="spellStart"/>
+            <w:r>
+              <w:t>Commands</w:t>
+            </w:r>
+            <w:proofErr w:type="spellEnd"/>
+            <w:r>
+              <w:t>:</w:t>
+            </w:r>
+          </w:p>
+          <w:p/>
+          <w:p>
+            <w:r>
+              <w:t xml:space="preserve">$ </w:t>
+            </w:r>
+            <w:r>
+              <w:t xml:space="preserve">sudo </w:t>
+            </w:r>
+            <w:proofErr w:type="spellStart"/>
+            <w:r>
+              <w:t>apt</w:t>
+            </w:r>
+            <w:proofErr w:type="spellEnd"/>
+            <w:r>
+              <w:t xml:space="preserve"> </w:t>
+            </w:r>
+            <w:proofErr w:type="spellStart"/>
+            <w:r>
+              <w:t>install</w:t>
+            </w:r>
+            <w:proofErr w:type="spellEnd"/>
+            <w:r>
+              <w:t xml:space="preserve"> </w:t>
+            </w:r>
+            <w:proofErr w:type="spellStart"/>
+            <w:r>
+              <w:t>libdbd</w:t>
+            </w:r>
+            <w:proofErr w:type="spellEnd"/>
+            <w:r>
+              <w:t>-</w:t>
+            </w:r>
+            <w:proofErr w:type="spellStart"/>
+            <w:r>
+              <w:t>mysql</w:t>
+            </w:r>
+            <w:proofErr w:type="spellEnd"/>
+            <w:r>
+              <w:t>-perl</w:t>
+            </w:r>
+          </w:p>
+          <w:p>
+            <w:r>
+              <w:t xml:space="preserve">$ </w:t>
+            </w:r>
+            <w:r>
+              <w:t xml:space="preserve">sudo </w:t>
+            </w:r>
+            <w:proofErr w:type="spellStart"/>
+            <w:r>
+              <w:t>cpan</w:t>
+            </w:r>
+            <w:proofErr w:type="spellEnd"/>
+            <w:r>
+              <w:t xml:space="preserve"> </w:t>
+            </w:r>
+            <w:proofErr w:type="spellStart"/>
+            <w:r>
+              <w:t>install</w:t>
+            </w:r>
+            <w:proofErr w:type="spellEnd"/>
+            <w:r>
+              <w:t xml:space="preserve"> </w:t>
+            </w:r>
+            <w:proofErr w:type="gramStart"/>
+            <w:r>
+              <w:t>DBD::</w:t>
+            </w:r>
+            <w:proofErr w:type="spellStart"/>
+            <w:proofErr w:type="gramEnd"/>
+            <w:r>
+              <w:t>mysql</w:t>
+            </w:r>
+            <w:proofErr w:type="spellEnd"/>
+          </w:p>
+          <w:p/>
+          <w:p>
+            <w:r>
+              <w:t xml:space="preserve">Das sind die Treiber für </w:t>
+            </w:r>
+            <w:proofErr w:type="spellStart"/>
+            <w:r>
+              <w:t>gna</w:t>
+            </w:r>
+            <w:proofErr w:type="spellEnd"/>
+            <w:r>
+              <w:t>, damit eine Verbindung zum Datenbank Server hergestellt werden kann.</w:t>
+            </w:r>
+          </w:p>
+        </w:tc>
+      </w:tr>
+      <w:tr>
+        <w:tc>
+          <w:tcPr>
+            <w:tcW w:w="4531" w:type="dxa"/>
+          </w:tcPr>
+          <w:p>
+            <w:r>
+              <w:drawing>
+                <wp:inline distT="0" distB="0" distL="0" distR="0" wp14:anchorId="30AEE50F" wp14:editId="5E8535A3">
+                  <wp:extent cx="2756848" cy="577686"/>
+                  <wp:effectExtent l="0" t="0" r="5715" b="0"/>
+                  <wp:docPr id="18" name="Grafik 18"/>
+                  <wp:cNvGraphicFramePr>
+                    <a:graphicFrameLocks xmlns:a="http://schemas.openxmlformats.org/drawingml/2006/main" noChangeAspect="1"/>
+                  </wp:cNvGraphicFramePr>
+                  <a:graphic xmlns:a="http://schemas.openxmlformats.org/drawingml/2006/main">
+                    <a:graphicData uri="http://schemas.openxmlformats.org/drawingml/2006/picture">
+                      <pic:pic xmlns:pic="http://schemas.openxmlformats.org/drawingml/2006/picture">
+                        <pic:nvPicPr>
+                          <pic:cNvPr id="1" name=""/>
+                          <pic:cNvPicPr/>
+                        </pic:nvPicPr>
+                        <pic:blipFill>
+                          <a:blip r:embed="rId28"/>
+                          <a:stretch>
+                            <a:fillRect/>
+                          </a:stretch>
+                        </pic:blipFill>
+                        <pic:spPr>
+                          <a:xfrm>
+                            <a:off x="0" y="0"/>
+                            <a:ext cx="2818097" cy="590520"/>
+                          </a:xfrm>
+                          <a:prstGeom prst="rect">
+                            <a:avLst/>
+                          </a:prstGeom>
+                        </pic:spPr>
+                      </pic:pic>
+                    </a:graphicData>
+                  </a:graphic>
+                </wp:inline>
+              </w:drawing>
+            </w:r>
+          </w:p>
+        </w:tc>
+        <w:tc>
+          <w:tcPr>
+            <w:tcW w:w="4531" w:type="dxa"/>
+          </w:tcPr>
+          <w:p>
+            <w:r>
+              <w:t xml:space="preserve">Im </w:t>
+            </w:r>
+            <w:proofErr w:type="spellStart"/>
+            <w:r>
+              <w:t>gna.conf.yml</w:t>
+            </w:r>
+            <w:proofErr w:type="spellEnd"/>
+            <w:r>
+              <w:t xml:space="preserve"> File gibt man dann noch die richtigen </w:t>
+            </w:r>
+            <w:proofErr w:type="spellStart"/>
+            <w:r>
+              <w:t>Credentials</w:t>
+            </w:r>
+            <w:proofErr w:type="spellEnd"/>
+            <w:r>
+              <w:t xml:space="preserve"> an für die Verbindung zum Datenbankserver.</w:t>
+            </w:r>
+          </w:p>
+        </w:tc>
+      </w:tr>
+      <w:tr>
+        <w:tc>
+          <w:tcPr>
+            <w:tcW w:w="4531" w:type="dxa"/>
+          </w:tcPr>
+          <w:p>
+            <w:r>
+              <w:drawing>
+                <wp:inline distT="0" distB="0" distL="0" distR="0" wp14:anchorId="443E4A6C" wp14:editId="7EEE9F8A">
+                  <wp:extent cx="2756535" cy="262528"/>
+                  <wp:effectExtent l="0" t="0" r="5715" b="4445"/>
+                  <wp:docPr id="20" name="Grafik 20"/>
+                  <wp:cNvGraphicFramePr>
+                    <a:graphicFrameLocks xmlns:a="http://schemas.openxmlformats.org/drawingml/2006/main" noChangeAspect="1"/>
+                  </wp:cNvGraphicFramePr>
+                  <a:graphic xmlns:a="http://schemas.openxmlformats.org/drawingml/2006/main">
+                    <a:graphicData uri="http://schemas.openxmlformats.org/drawingml/2006/picture">
+                      <pic:pic xmlns:pic="http://schemas.openxmlformats.org/drawingml/2006/picture">
+                        <pic:nvPicPr>
+                          <pic:cNvPr id="1" name=""/>
+                          <pic:cNvPicPr/>
+                        </pic:nvPicPr>
+                        <pic:blipFill>
+                          <a:blip r:embed="rId29"/>
+                          <a:stretch>
+                            <a:fillRect/>
+                          </a:stretch>
+                        </pic:blipFill>
+                        <pic:spPr>
+                          <a:xfrm>
+                            <a:off x="0" y="0"/>
+                            <a:ext cx="2887259" cy="274978"/>
+                          </a:xfrm>
+                          <a:prstGeom prst="rect">
+                            <a:avLst/>
+                          </a:prstGeom>
+                        </pic:spPr>
+                      </pic:pic>
+                    </a:graphicData>
+                  </a:graphic>
+                </wp:inline>
+              </w:drawing>
+            </w:r>
+          </w:p>
+        </w:tc>
+        <w:tc>
+          <w:tcPr>
+            <w:tcW w:w="4531" w:type="dxa"/>
+          </w:tcPr>
+          <w:p>
+            <w:r>
+              <w:t>Wenn man alles konfiguriert hat, muss man in der Konsole noch "</w:t>
+            </w:r>
+            <w:proofErr w:type="spellStart"/>
+            <w:r>
+              <w:t>gna</w:t>
+            </w:r>
+            <w:proofErr w:type="spellEnd"/>
+            <w:r>
+              <w:t>" eingeben und Enter drücken, somit startet man den Webserver</w:t>
+            </w:r>
+            <w:r>
+              <w:t>.</w:t>
+            </w:r>
+          </w:p>
+        </w:tc>
+      </w:tr>
+    </w:tbl>
+    <w:p/>
+    <w:p>
+      <w:r>
+        <w:br w:type="page"/>
+      </w:r>
+    </w:p>
+    <w:p>
+      <w:pPr>
+        <w:pStyle w:val="berschrift1"/>
+      </w:pPr>
+      <w:bookmarkStart w:id="18" w:name="_Toc122097172"/>
+      <w:r>
+        <w:lastRenderedPageBreak/>
+        <w:t>7.0 Query für den Webserver</w:t>
+      </w:r>
+      <w:bookmarkEnd w:id="18"/>
+    </w:p>
+    <w:p>
+      <w:pPr>
+        <w:pStyle w:val="berschrift2"/>
+      </w:pPr>
+      <w:bookmarkStart w:id="19" w:name="_Toc122097173"/>
+      <w:r>
+        <w:t>7.1 Erklärung</w:t>
+      </w:r>
+      <w:bookmarkEnd w:id="19"/>
+    </w:p>
+    <w:p>
+      <w:r>
+        <w:t xml:space="preserve">Damit auf dem Webserver beziehungsweise im Browser die richtigen Datensätze angezeigt werden, muss man das im </w:t>
+      </w:r>
+      <w:proofErr w:type="spellStart"/>
+      <w:r>
+        <w:t>gna.conf.yml</w:t>
+      </w:r>
+      <w:proofErr w:type="spellEnd"/>
+      <w:r>
+        <w:t xml:space="preserve"> File noch richtig konfigurieren. </w:t>
+      </w:r>
+    </w:p>
+    <w:p>
+      <w:pPr>
+        <w:pStyle w:val="berschrift2"/>
+      </w:pPr>
+      <w:bookmarkStart w:id="20" w:name="_Toc122097174"/>
+      <w:r>
+        <w:t xml:space="preserve">7.2 </w:t>
+      </w:r>
+      <w:proofErr w:type="spellStart"/>
+      <w:r>
+        <w:t>gna.conf.yml</w:t>
+      </w:r>
+      <w:proofErr w:type="spellEnd"/>
+      <w:r>
+        <w:t xml:space="preserve"> File SQL </w:t>
+      </w:r>
+      <w:proofErr w:type="spellStart"/>
+      <w:r>
+        <w:t>Querys</w:t>
+      </w:r>
+      <w:bookmarkEnd w:id="20"/>
+      <w:proofErr w:type="spellEnd"/>
+    </w:p>
+    <w:p>
+      <w:r>
+        <w:br w:type="page"/>
+      </w:r>
+    </w:p>
+    <w:p>
+      <w:pPr>
+        <w:pStyle w:val="berschrift1"/>
+      </w:pPr>
+      <w:bookmarkStart w:id="21" w:name="_Toc122097175"/>
+      <w:r>
+        <w:lastRenderedPageBreak/>
+        <w:t>8.0 Firewall</w:t>
+      </w:r>
+      <w:bookmarkEnd w:id="21"/>
+    </w:p>
+    <w:p>
+      <w:pPr>
+        <w:pStyle w:val="berschrift2"/>
+      </w:pPr>
+      <w:bookmarkStart w:id="22" w:name="_Toc122097176"/>
+      <w:r>
+        <w:t>8.1 ufw Konfiguration Linux</w:t>
+      </w:r>
+      <w:bookmarkEnd w:id="22"/>
+    </w:p>
+    <w:p>
+      <w:r>
+        <w:t>Damit man von einem Client aus, auf den Webserver zugreifen kann, muss dieser Port bei der Firewall auf dem Server (vmLS5) freigegeben werden.</w:t>
+      </w:r>
+    </w:p>
+    <w:p>
+      <w:r>
+        <w:t>Befehle:</w:t>
+      </w:r>
+    </w:p>
+    <w:p>
+      <w:r>
+        <w:t>$ sudo ufw allow 3000</w:t>
+      </w:r>
+    </w:p>
+    <w:p>
+      <w:r>
+        <w:t>Ergebnis:</w:t>
+      </w:r>
+    </w:p>
+    <w:p>
+      <w:r>
+        <w:rPr>
+          <w:noProof/>
+        </w:rPr>
+        <mc:AlternateContent>
+          <mc:Choice Requires="wps">
+            <w:drawing>
+              <wp:anchor distT="0" distB="0" distL="114300" distR="114300" simplePos="0" relativeHeight="251659264" behindDoc="0" locked="0" layoutInCell="1" allowOverlap="1" wp14:anchorId="71EF02B9" wp14:editId="75987430">
+                <wp:simplePos x="0" y="0"/>
+                <wp:positionH relativeFrom="column">
+                  <wp:posOffset>14605</wp:posOffset>
+                </wp:positionH>
+                <wp:positionV relativeFrom="paragraph">
+                  <wp:posOffset>589280</wp:posOffset>
+                </wp:positionV>
+                <wp:extent cx="4483100" cy="206375"/>
+                <wp:effectExtent l="0" t="0" r="12700" b="22225"/>
+                <wp:wrapNone/>
+                <wp:docPr id="22" name="Rechteck 22"/>
+                <wp:cNvGraphicFramePr/>
+                <a:graphic xmlns:a="http://schemas.openxmlformats.org/drawingml/2006/main">
+                  <a:graphicData uri="http://schemas.microsoft.com/office/word/2010/wordprocessingShape">
+                    <wps:wsp>
+                      <wps:cNvSpPr/>
+                      <wps:spPr>
+                        <a:xfrm>
+                          <a:off x="0" y="0"/>
+                          <a:ext cx="4483100" cy="206375"/>
+                        </a:xfrm>
+                        <a:prstGeom prst="rect">
+                          <a:avLst/>
+                        </a:prstGeom>
+                        <a:noFill/>
+                        <a:ln>
+                          <a:solidFill>
+                            <a:srgbClr val="FF0000"/>
+                          </a:solidFill>
+                        </a:ln>
+                      </wps:spPr>
+                      <wps:style>
+                        <a:lnRef idx="2">
+                          <a:schemeClr val="accent2"/>
+                        </a:lnRef>
+                        <a:fillRef idx="1">
+                          <a:schemeClr val="lt1"/>
+                        </a:fillRef>
+                        <a:effectRef idx="0">
+                          <a:schemeClr val="accent2"/>
+                        </a:effectRef>
+                        <a:fontRef idx="minor">
+                          <a:schemeClr val="dk1"/>
+                        </a:fontRef>
+                      </wps:style>
+                      <wps:bodyPr rot="0" spcFirstLastPara="0" vertOverflow="overflow" horzOverflow="overflow" vert="horz" wrap="square" lIns="91440" tIns="45720" rIns="91440" bIns="45720" numCol="1" spcCol="0" rtlCol="0" fromWordArt="0" anchor="ctr" anchorCtr="0" forceAA="0" compatLnSpc="1">
+                        <a:prstTxWarp prst="textNoShape">
+                          <a:avLst/>
+                        </a:prstTxWarp>
+                        <a:noAutofit/>
+                      </wps:bodyPr>
+                    </wps:wsp>
+                  </a:graphicData>
+                </a:graphic>
+                <wp14:sizeRelH relativeFrom="margin">
+                  <wp14:pctWidth>0</wp14:pctWidth>
+                </wp14:sizeRelH>
+              </wp:anchor>
+            </w:drawing>
+          </mc:Choice>
+          <mc:Fallback>
+            <w:pict>
+              <v:rect w14:anchorId="4C473A3A" id="Rechteck 22" o:spid="_x0000_s1026" style="position:absolute;margin-left:1.15pt;margin-top:46.4pt;width:353pt;height:16.25pt;z-index:251659264;visibility:visible;mso-wrap-style:square;mso-width-percent:0;mso-wrap-distance-left:9pt;mso-wrap-distance-top:0;mso-wrap-distance-right:9pt;mso-wrap-distance-bottom:0;mso-position-horizontal:absolute;mso-position-horizontal-relative:text;mso-position-vertical:absolute;mso-position-vertical-relative:text;mso-width-percent:0;mso-width-relative:margin;v-text-anchor:middle" o:gfxdata="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" filled="f" strokecolor="red" strokeweight="1pt"/>
+            </w:pict>
+          </mc:Fallback>
+        </mc:AlternateContent>
+      </w:r>
+      <w:r>
+        <w:rPr>
+          <w:noProof/>
+        </w:rPr>
+        <mc:AlternateContent>
+          <mc:Choice Requires="wps">
+            <w:drawing>
+              <wp:anchor distT="0" distB="0" distL="114300" distR="114300" simplePos="0" relativeHeight="251661312" behindDoc="0" locked="0" layoutInCell="1" allowOverlap="1" wp14:anchorId="22B6D73C" wp14:editId="2357281D">
+                <wp:simplePos x="0" y="0"/>
+                <wp:positionH relativeFrom="column">
+                  <wp:posOffset>8255</wp:posOffset>
+                </wp:positionH>
+                <wp:positionV relativeFrom="paragraph">
+                  <wp:posOffset>1363980</wp:posOffset>
+                </wp:positionV>
+                <wp:extent cx="4968815" cy="203200"/>
+                <wp:effectExtent l="0" t="0" r="22860" b="25400"/>
+                <wp:wrapNone/>
+                <wp:docPr id="23" name="Rechteck 23"/>
+                <wp:cNvGraphicFramePr/>
+                <a:graphic xmlns:a="http://schemas.openxmlformats.org/drawingml/2006/main">
+                  <a:graphicData uri="http://schemas.microsoft.com/office/word/2010/wordprocessingShape">
+                    <wps:wsp>
+                      <wps:cNvSpPr/>
+                      <wps:spPr>
+                        <a:xfrm>
+                          <a:off x="0" y="0"/>
+                          <a:ext cx="4968815" cy="203200"/>
+                        </a:xfrm>
+                        <a:prstGeom prst="rect">
+                          <a:avLst/>
+                        </a:prstGeom>
+                        <a:noFill/>
+                        <a:ln>
+                          <a:solidFill>
+                            <a:srgbClr val="FF0000"/>
+                          </a:solidFill>
+                        </a:ln>
+                      </wps:spPr>
+                      <wps:style>
+                        <a:lnRef idx="2">
+                          <a:schemeClr val="accent2"/>
+                        </a:lnRef>
+                        <a:fillRef idx="1">
+                          <a:schemeClr val="lt1"/>
+                        </a:fillRef>
+                        <a:effectRef idx="0">
+                          <a:schemeClr val="accent2"/>
+                        </a:effectRef>
+                        <a:fontRef idx="minor">
+                          <a:schemeClr val="dk1"/>
+                        </a:fontRef>
+                      </wps:style>
+                      <wps:bodyPr rot="0" spcFirstLastPara="0" vertOverflow="overflow" horzOverflow="overflow" vert="horz" wrap="square" lIns="91440" tIns="45720" rIns="91440" bIns="45720" numCol="1" spcCol="0" rtlCol="0" fromWordArt="0" anchor="ctr" anchorCtr="0" forceAA="0" compatLnSpc="1">
+                        <a:prstTxWarp prst="textNoShape">
+                          <a:avLst/>
+                        </a:prstTxWarp>
+                        <a:noAutofit/>
+                      </wps:bodyPr>
+                    </wps:wsp>
+                  </a:graphicData>
+                </a:graphic>
+                <wp14:sizeRelH relativeFrom="margin">
+                  <wp14:pctWidth>0</wp14:pctWidth>
+                </wp14:sizeRelH>
+                <wp14:sizeRelV relativeFrom="margin">
+                  <wp14:pctHeight>0</wp14:pctHeight>
+                </wp14:sizeRelV>
+              </wp:anchor>
+            </w:drawing>
+          </mc:Choice>
+          <mc:Fallback>
+            <w:pict>
+              <v:rect w14:anchorId="0CE01BF2" id="Rechteck 23" o:spid="_x0000_s1026" style="position:absolute;margin-left:.65pt;margin-top:107.4pt;width:391.25pt;height:16pt;z-index:251661312;visibility:visible;mso-wrap-style:square;mso-width-percent:0;mso-height-percent:0;mso-wrap-distance-left:9pt;mso-wrap-distance-top:0;mso-wrap-distance-right:9pt;mso-wrap-distance-bottom:0;mso-position-horizontal:absolute;mso-position-horizontal-relative:text;mso-position-vertical:absolute;mso-position-vertical-relative:text;mso-width-percent:0;mso-height-percent:0;mso-width-relative:margin;mso-height-relative:margin;v-text-anchor:middle" o:gfxdata="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" filled="f" strokecolor="red" strokeweight="1pt"/>
+            </w:pict>
+          </mc:Fallback>
+        </mc:AlternateContent>
+      </w:r>
+      <w:r>
+        <w:drawing>
+          <wp:inline distT="0" distB="0" distL="0" distR="0" wp14:anchorId="3DBA7D57" wp14:editId="36674960">
+            <wp:extent cx="5020376" cy="1609950"/>
+            <wp:effectExtent l="0" t="0" r="0" b="9525"/>
+            <wp:docPr id="21" name="Grafik 21"/>
+            <wp:cNvGraphicFramePr>
+              <a:graphicFrameLocks xmlns:a="http://schemas.openxmlformats.org/drawingml/2006/main" noChangeAspect="1"/>
+            </wp:cNvGraphicFramePr>
+            <a:graphic xmlns:a="http://schemas.openxmlformats.org/drawingml/2006/main">
+              <a:graphicData uri="http://schemas.openxmlformats.org/drawingml/2006/picture">
+                <pic:pic xmlns:pic="http://schemas.openxmlformats.org/drawingml/2006/picture">
+                  <pic:nvPicPr>
+                    <pic:cNvPr id="1" name=""/>
+                    <pic:cNvPicPr/>
+                  </pic:nvPicPr>
+                  <pic:blipFill>
+                    <a:blip r:embed="rId30"/>
+                    <a:stretch>
+                      <a:fillRect/>
+                    </a:stretch>
+                  </pic:blipFill>
+                  <pic:spPr>
+                    <a:xfrm>
+                      <a:off x="0" y="0"/>
+                      <a:ext cx="5020376" cy="1609950"/>
+                    </a:xfrm>
+                    <a:prstGeom prst="rect">
+                      <a:avLst/>
+                    </a:prstGeom>
+                  </pic:spPr>
+                </pic:pic>
+              </a:graphicData>
+            </a:graphic>
+          </wp:inline>
+        </w:drawing>
+      </w:r>
+    </w:p>
+    <w:p>
+      <w:r>
+        <w:t>Es sollten zwei neue Einträge erscheinen:</w:t>
+      </w:r>
+    </w:p>
+    <w:p>
+      <w:r>
+        <w:t>3000 ALLOW Anywhere</w:t>
+      </w:r>
+    </w:p>
+    <w:p>
+      <w:r>
+        <w:t>3000 (v6) ALLOW Anywhere</w:t>
+      </w:r>
+    </w:p>
     <w:sectPr>
-      <w:headerReference w:type="default" r:id="rId16"/>
-      <w:footerReference w:type="default" r:id="rId17"/>
+      <w:headerReference w:type="default" r:id="rId31"/>
+      <w:footerReference w:type="default" r:id="rId32"/>
       <w:pgSz w:w="11906" w:h="16838"/>
       <w:pgMar w:top="1417" w:right="1417" w:bottom="1134" w:left="1417" w:header="708" w:footer="708" w:gutter="0"/>
       <w:cols w:space="708"/>
@@ -2833,7 +5463,7 @@
 </file>
 
 <file path=word/endnotes.xml><?xml version="1.0" encoding="utf-8"?>
-<w:endnotes xmlns:wpc="http://schemas.microsoft.com/office/word/2010/wordprocessingCanvas" xmlns:cx="http://schemas.microsoft.com/office/drawing/2014/chartex" xmlns:cx1="http://schemas.microsoft.com/office/drawing/2015/9/8/chartex" xmlns:cx2="http://schemas.microsoft.com/office/drawing/2015/10/21/chartex" xmlns:cx3="http://schemas.microsoft.com/office/drawing/2016/5/9/chartex" xmlns:cx4="http://schemas.microsoft.com/office/drawing/2016/5/10/chartex" xmlns:cx5="http://schemas.microsoft.com/office/drawing/2016/5/11/chartex" xmlns:cx6="http://schemas.microsoft.com/office/drawing/2016/5/12/chartex" xmlns:cx7="http://schemas.microsoft.com/office/drawing/2016/5/13/chartex" xmlns:cx8="http://schemas.microsoft.com/office/drawing/2016/5/14/chartex" xmlns:mc="http://schemas.openxmlformats.org/markup-compatibility/2006" xmlns:aink="http://schemas.microsoft.com/office/drawing/2016/ink" xmlns:am3d="http://schemas.microsoft.com/office/drawing/2017/model3d" xmlns:o="urn:schemas-microsoft-com:office:office" xmlns:oel="http://schemas.microsoft.com/office/2019/extlst" xmlns:r="http://schemas.openxmlformats.org/officeDocument/2006/relationships" xmlns:m="http://schemas.openxmlformats.org/officeDocument/2006/math" xmlns:v="urn:schemas-microsoft-com:vml" xmlns:wp14="http://schemas.microsoft.com/office/word/2010/wordprocessingDrawing" xmlns:wp="http://schemas.openxmlformats.org/drawingml/2006/wordprocessingDrawing" xmlns:w10="urn:schemas-microsoft-com:office:word" xmlns:w="http://schemas.openxmlformats.org/wordprocessingml/2006/main" xmlns:w14="http://schemas.microsoft.com/office/word/2010/wordml" xmlns:w15="http://schemas.microsoft.com/office/word/2012/wordml" xmlns:w16cex="http://schemas.microsoft.com/office/word/2018/wordml/cex" xmlns:w16cid="http://schemas.microsoft.com/office/word/2016/wordml/cid" xmlns:w16="http://schemas.microsoft.com/office/word/2018/wordml" xmlns:w16sdtdh="http://schemas.microsoft.com/office/word/2020/wordml/sdtdatahash" xmlns:w16se="http://schemas.microsoft.com/office/word/2015/wordml/symex" xmlns:wpg="http://schemas.microsoft.com/office/word/2010/wordprocessingGroup" xmlns:wpi="http://schemas.microsoft.com/office/word/2010/wordprocessingInk" xmlns:wne="http://schemas.microsoft.com/office/word/2006/wordml" xmlns:wps="http://schemas.microsoft.com/office/word/2010/wordprocessingShape" mc:Ignorable="w14 w15 w16se w16cid w16 w16cex w16sdtdh wp14">
+<w:endnotes xmlns:wpc="http://schemas.microsoft.com/office/word/2010/wordprocessingCanvas" xmlns:cx="http://schemas.microsoft.com/office/drawing/2014/chartex" xmlns:cx1="http://schemas.microsoft.com/office/drawing/2015/9/8/chartex" xmlns:cx2="http://schemas.microsoft.com/office/drawing/2015/10/21/chartex" xmlns:cx3="http://schemas.microsoft.com/office/drawing/2016/5/9/chartex" xmlns:cx4="http://schemas.microsoft.com/office/drawing/2016/5/10/chartex" xmlns:cx5="http://schemas.microsoft.com/office/drawing/2016/5/11/chartex" xmlns:cx6="http://schemas.microsoft.com/office/drawing/2016/5/12/chartex" xmlns:cx7="http://schemas.microsoft.com/office/drawing/2016/5/13/chartex" xmlns:cx8="http://schemas.microsoft.com/office/drawing/2016/5/14/chartex" xmlns:mc="http://schemas.openxmlformats.org/markup-compatibility/2006" xmlns:aink="http://schemas.microsoft.com/office/drawing/2016/ink" xmlns:am3d="http://schemas.microsoft.com/office/drawing/2017/model3d" xmlns:o="urn:schemas-microsoft-com:office:office" xmlns:r="http://schemas.openxmlformats.org/officeDocument/2006/relationships" xmlns:m="http://schemas.openxmlformats.org/officeDocument/2006/math" xmlns:v="urn:schemas-microsoft-com:vml" xmlns:wp14="http://schemas.microsoft.com/office/word/2010/wordprocessingDrawing" xmlns:wp="http://schemas.openxmlformats.org/drawingml/2006/wordprocessingDrawing" xmlns:w10="urn:schemas-microsoft-com:office:word" xmlns:w="http://schemas.openxmlformats.org/wordprocessingml/2006/main" xmlns:w14="http://schemas.microsoft.com/office/word/2010/wordml" xmlns:w15="http://schemas.microsoft.com/office/word/2012/wordml" xmlns:w16cex="http://schemas.microsoft.com/office/word/2018/wordml/cex" xmlns:w16cid="http://schemas.microsoft.com/office/word/2016/wordml/cid" xmlns:w16="http://schemas.microsoft.com/office/word/2018/wordml" xmlns:w16sdtdh="http://schemas.microsoft.com/office/word/2020/wordml/sdtdatahash" xmlns:w16se="http://schemas.microsoft.com/office/word/2015/wordml/symex" xmlns:wpg="http://schemas.microsoft.com/office/word/2010/wordprocessingGroup" xmlns:wpi="http://schemas.microsoft.com/office/word/2010/wordprocessingInk" xmlns:wne="http://schemas.microsoft.com/office/word/2006/wordml" xmlns:wps="http://schemas.microsoft.com/office/word/2010/wordprocessingShape" mc:Ignorable="w14 w15 w16se w16cid w16 w16cex w16sdtdh wp14">
   <w:endnote w:type="separator" w:id="-1">
     <w:p>
       <w:pPr>
@@ -2858,7 +5488,7 @@
 </file>
 
 <file path=word/footer1.xml><?xml version="1.0" encoding="utf-8"?>
-<w:ftr xmlns:wpc="http://schemas.microsoft.com/office/word/2010/wordprocessingCanvas" xmlns:cx="http://schemas.microsoft.com/office/drawing/2014/chartex" xmlns:cx1="http://schemas.microsoft.com/office/drawing/2015/9/8/chartex" xmlns:cx2="http://schemas.microsoft.com/office/drawing/2015/10/21/chartex" xmlns:cx3="http://schemas.microsoft.com/office/drawing/2016/5/9/chartex" xmlns:cx4="http://schemas.microsoft.com/office/drawing/2016/5/10/chartex" xmlns:cx5="http://schemas.microsoft.com/office/drawing/2016/5/11/chartex" xmlns:cx6="http://schemas.microsoft.com/office/drawing/2016/5/12/chartex" xmlns:cx7="http://schemas.microsoft.com/office/drawing/2016/5/13/chartex" xmlns:cx8="http://schemas.microsoft.com/office/drawing/2016/5/14/chartex" xmlns:mc="http://schemas.openxmlformats.org/markup-compatibility/2006" xmlns:aink="http://schemas.microsoft.com/office/drawing/2016/ink" xmlns:am3d="http://schemas.microsoft.com/office/drawing/2017/model3d" xmlns:o="urn:schemas-microsoft-com:office:office" xmlns:oel="http://schemas.microsoft.com/office/2019/extlst" xmlns:r="http://schemas.openxmlformats.org/officeDocument/2006/relationships" xmlns:m="http://schemas.openxmlformats.org/officeDocument/2006/math" xmlns:v="urn:schemas-microsoft-com:vml" xmlns:wp14="http://schemas.microsoft.com/office/word/2010/wordprocessingDrawing" xmlns:wp="http://schemas.openxmlformats.org/drawingml/2006/wordprocessingDrawing" xmlns:w10="urn:schemas-microsoft-com:office:word" xmlns:w="http://schemas.openxmlformats.org/wordprocessingml/2006/main" xmlns:w14="http://schemas.microsoft.com/office/word/2010/wordml" xmlns:w15="http://schemas.microsoft.com/office/word/2012/wordml" xmlns:w16cex="http://schemas.microsoft.com/office/word/2018/wordml/cex" xmlns:w16cid="http://schemas.microsoft.com/office/word/2016/wordml/cid" xmlns:w16="http://schemas.microsoft.com/office/word/2018/wordml" xmlns:w16sdtdh="http://schemas.microsoft.com/office/word/2020/wordml/sdtdatahash" xmlns:w16se="http://schemas.microsoft.com/office/word/2015/wordml/symex" xmlns:wpg="http://schemas.microsoft.com/office/word/2010/wordprocessingGroup" xmlns:wpi="http://schemas.microsoft.com/office/word/2010/wordprocessingInk" xmlns:wne="http://schemas.microsoft.com/office/word/2006/wordml" xmlns:wps="http://schemas.microsoft.com/office/word/2010/wordprocessingShape" mc:Ignorable="w14 w15 w16se w16cid w16 w16cex w16sdtdh wp14">
+<w:ftr xmlns:wpc="http://schemas.microsoft.com/office/word/2010/wordprocessingCanvas" xmlns:cx="http://schemas.microsoft.com/office/drawing/2014/chartex" xmlns:cx1="http://schemas.microsoft.com/office/drawing/2015/9/8/chartex" xmlns:cx2="http://schemas.microsoft.com/office/drawing/2015/10/21/chartex" xmlns:cx3="http://schemas.microsoft.com/office/drawing/2016/5/9/chartex" xmlns:cx4="http://schemas.microsoft.com/office/drawing/2016/5/10/chartex" xmlns:cx5="http://schemas.microsoft.com/office/drawing/2016/5/11/chartex" xmlns:cx6="http://schemas.microsoft.com/office/drawing/2016/5/12/chartex" xmlns:cx7="http://schemas.microsoft.com/office/drawing/2016/5/13/chartex" xmlns:cx8="http://schemas.microsoft.com/office/drawing/2016/5/14/chartex" xmlns:mc="http://schemas.openxmlformats.org/markup-compatibility/2006" xmlns:aink="http://schemas.microsoft.com/office/drawing/2016/ink" xmlns:am3d="http://schemas.microsoft.com/office/drawing/2017/model3d" xmlns:o="urn:schemas-microsoft-com:office:office" xmlns:r="http://schemas.openxmlformats.org/officeDocument/2006/relationships" xmlns:m="http://schemas.openxmlformats.org/officeDocument/2006/math" xmlns:v="urn:schemas-microsoft-com:vml" xmlns:wp14="http://schemas.microsoft.com/office/word/2010/wordprocessingDrawing" xmlns:wp="http://schemas.openxmlformats.org/drawingml/2006/wordprocessingDrawing" xmlns:w10="urn:schemas-microsoft-com:office:word" xmlns:w="http://schemas.openxmlformats.org/wordprocessingml/2006/main" xmlns:w14="http://schemas.microsoft.com/office/word/2010/wordml" xmlns:w15="http://schemas.microsoft.com/office/word/2012/wordml" xmlns:w16cex="http://schemas.microsoft.com/office/word/2018/wordml/cex" xmlns:w16cid="http://schemas.microsoft.com/office/word/2016/wordml/cid" xmlns:w16="http://schemas.microsoft.com/office/word/2018/wordml" xmlns:w16sdtdh="http://schemas.microsoft.com/office/word/2020/wordml/sdtdatahash" xmlns:w16se="http://schemas.microsoft.com/office/word/2015/wordml/symex" xmlns:wpg="http://schemas.microsoft.com/office/word/2010/wordprocessingGroup" xmlns:wpi="http://schemas.microsoft.com/office/word/2010/wordprocessingInk" xmlns:wne="http://schemas.microsoft.com/office/word/2006/wordml" xmlns:wps="http://schemas.microsoft.com/office/word/2010/wordprocessingShape" mc:Ignorable="w14 w15 w16se w16cid w16 w16cex w16sdtdh wp14">
   <w:sdt>
     <w:sdtPr>
       <w:id w:val="-1467804170"/>
@@ -2875,7 +5505,7 @@
     <w:sdtContent>
       <w:p>
         <w:pPr>
-          <w:pStyle w:val="Footer"/>
+          <w:pStyle w:val="Fuzeile"/>
           <w:jc w:val="right"/>
         </w:pPr>
         <w:r>
@@ -2904,14 +5534,14 @@
   </w:sdt>
   <w:p>
     <w:pPr>
-      <w:pStyle w:val="Footer"/>
+      <w:pStyle w:val="Fuzeile"/>
     </w:pPr>
   </w:p>
 </w:ftr>
 </file>
 
 <file path=word/footnotes.xml><?xml version="1.0" encoding="utf-8"?>
-<w:footnotes xmlns:wpc="http://schemas.microsoft.com/office/word/2010/wordprocessingCanvas" xmlns:cx="http://schemas.microsoft.com/office/drawing/2014/chartex" xmlns:cx1="http://schemas.microsoft.com/office/drawing/2015/9/8/chartex" xmlns:cx2="http://schemas.microsoft.com/office/drawing/2015/10/21/chartex" xmlns:cx3="http://schemas.microsoft.com/office/drawing/2016/5/9/chartex" xmlns:cx4="http://schemas.microsoft.com/office/drawing/2016/5/10/chartex" xmlns:cx5="http://schemas.microsoft.com/office/drawing/2016/5/11/chartex" xmlns:cx6="http://schemas.microsoft.com/office/drawing/2016/5/12/chartex" xmlns:cx7="http://schemas.microsoft.com/office/drawing/2016/5/13/chartex" xmlns:cx8="http://schemas.microsoft.com/office/drawing/2016/5/14/chartex" xmlns:mc="http://schemas.openxmlformats.org/markup-compatibility/2006" xmlns:aink="http://schemas.microsoft.com/office/drawing/2016/ink" xmlns:am3d="http://schemas.microsoft.com/office/drawing/2017/model3d" xmlns:o="urn:schemas-microsoft-com:office:office" xmlns:oel="http://schemas.microsoft.com/office/2019/extlst" xmlns:r="http://schemas.openxmlformats.org/officeDocument/2006/relationships" xmlns:m="http://schemas.openxmlformats.org/officeDocument/2006/math" xmlns:v="urn:schemas-microsoft-com:vml" xmlns:wp14="http://schemas.microsoft.com/office/word/2010/wordprocessingDrawing" xmlns:wp="http://schemas.openxmlformats.org/drawingml/2006/wordprocessingDrawing" xmlns:w10="urn:schemas-microsoft-com:office:word" xmlns:w="http://schemas.openxmlformats.org/wordprocessingml/2006/main" xmlns:w14="http://schemas.microsoft.com/office/word/2010/wordml" xmlns:w15="http://schemas.microsoft.com/office/word/2012/wordml" xmlns:w16cex="http://schemas.microsoft.com/office/word/2018/wordml/cex" xmlns:w16cid="http://schemas.microsoft.com/office/word/2016/wordml/cid" xmlns:w16="http://schemas.microsoft.com/office/word/2018/wordml" xmlns:w16sdtdh="http://schemas.microsoft.com/office/word/2020/wordml/sdtdatahash" xmlns:w16se="http://schemas.microsoft.com/office/word/2015/wordml/symex" xmlns:wpg="http://schemas.microsoft.com/office/word/2010/wordprocessingGroup" xmlns:wpi="http://schemas.microsoft.com/office/word/2010/wordprocessingInk" xmlns:wne="http://schemas.microsoft.com/office/word/2006/wordml" xmlns:wps="http://schemas.microsoft.com/office/word/2010/wordprocessingShape" mc:Ignorable="w14 w15 w16se w16cid w16 w16cex w16sdtdh wp14">
+<w:footnotes xmlns:wpc="http://schemas.microsoft.com/office/word/2010/wordprocessingCanvas" xmlns:cx="http://schemas.microsoft.com/office/drawing/2014/chartex" xmlns:cx1="http://schemas.microsoft.com/office/drawing/2015/9/8/chartex" xmlns:cx2="http://schemas.microsoft.com/office/drawing/2015/10/21/chartex" xmlns:cx3="http://schemas.microsoft.com/office/drawing/2016/5/9/chartex" xmlns:cx4="http://schemas.microsoft.com/office/drawing/2016/5/10/chartex" xmlns:cx5="http://schemas.microsoft.com/office/drawing/2016/5/11/chartex" xmlns:cx6="http://schemas.microsoft.com/office/drawing/2016/5/12/chartex" xmlns:cx7="http://schemas.microsoft.com/office/drawing/2016/5/13/chartex" xmlns:cx8="http://schemas.microsoft.com/office/drawing/2016/5/14/chartex" xmlns:mc="http://schemas.openxmlformats.org/markup-compatibility/2006" xmlns:aink="http://schemas.microsoft.com/office/drawing/2016/ink" xmlns:am3d="http://schemas.microsoft.com/office/drawing/2017/model3d" xmlns:o="urn:schemas-microsoft-com:office:office" xmlns:r="http://schemas.openxmlformats.org/officeDocument/2006/relationships" xmlns:m="http://schemas.openxmlformats.org/officeDocument/2006/math" xmlns:v="urn:schemas-microsoft-com:vml" xmlns:wp14="http://schemas.microsoft.com/office/word/2010/wordprocessingDrawing" xmlns:wp="http://schemas.openxmlformats.org/drawingml/2006/wordprocessingDrawing" xmlns:w10="urn:schemas-microsoft-com:office:word" xmlns:w="http://schemas.openxmlformats.org/wordprocessingml/2006/main" xmlns:w14="http://schemas.microsoft.com/office/word/2010/wordml" xmlns:w15="http://schemas.microsoft.com/office/word/2012/wordml" xmlns:w16cex="http://schemas.microsoft.com/office/word/2018/wordml/cex" xmlns:w16cid="http://schemas.microsoft.com/office/word/2016/wordml/cid" xmlns:w16="http://schemas.microsoft.com/office/word/2018/wordml" xmlns:w16sdtdh="http://schemas.microsoft.com/office/word/2020/wordml/sdtdatahash" xmlns:w16se="http://schemas.microsoft.com/office/word/2015/wordml/symex" xmlns:wpg="http://schemas.microsoft.com/office/word/2010/wordprocessingGroup" xmlns:wpi="http://schemas.microsoft.com/office/word/2010/wordprocessingInk" xmlns:wne="http://schemas.microsoft.com/office/word/2006/wordml" xmlns:wps="http://schemas.microsoft.com/office/word/2010/wordprocessingShape" mc:Ignorable="w14 w15 w16se w16cid w16 w16cex w16sdtdh wp14">
   <w:footnote w:type="separator" w:id="-1">
     <w:p>
       <w:pPr>
@@ -2936,10 +5566,10 @@
 </file>
 
 <file path=word/header1.xml><?xml version="1.0" encoding="utf-8"?>
-<w:hdr xmlns:wpc="http://schemas.microsoft.com/office/word/2010/wordprocessingCanvas" xmlns:cx="http://schemas.microsoft.com/office/drawing/2014/chartex" xmlns:cx1="http://schemas.microsoft.com/office/drawing/2015/9/8/chartex" xmlns:cx2="http://schemas.microsoft.com/office/drawing/2015/10/21/chartex" xmlns:cx3="http://schemas.microsoft.com/office/drawing/2016/5/9/chartex" xmlns:cx4="http://schemas.microsoft.com/office/drawing/2016/5/10/chartex" xmlns:cx5="http://schemas.microsoft.com/office/drawing/2016/5/11/chartex" xmlns:cx6="http://schemas.microsoft.com/office/drawing/2016/5/12/chartex" xmlns:cx7="http://schemas.microsoft.com/office/drawing/2016/5/13/chartex" xmlns:cx8="http://schemas.microsoft.com/office/drawing/2016/5/14/chartex" xmlns:mc="http://schemas.openxmlformats.org/markup-compatibility/2006" xmlns:aink="http://schemas.microsoft.com/office/drawing/2016/ink" xmlns:am3d="http://schemas.microsoft.com/office/drawing/2017/model3d" xmlns:o="urn:schemas-microsoft-com:office:office" xmlns:oel="http://schemas.microsoft.com/office/2019/extlst" xmlns:r="http://schemas.openxmlformats.org/officeDocument/2006/relationships" xmlns:m="http://schemas.openxmlformats.org/officeDocument/2006/math" xmlns:v="urn:schemas-microsoft-com:vml" xmlns:wp14="http://schemas.microsoft.com/office/word/2010/wordprocessingDrawing" xmlns:wp="http://schemas.openxmlformats.org/drawingml/2006/wordprocessingDrawing" xmlns:w10="urn:schemas-microsoft-com:office:word" xmlns:w="http://schemas.openxmlformats.org/wordprocessingml/2006/main" xmlns:w14="http://schemas.microsoft.com/office/word/2010/wordml" xmlns:w15="http://schemas.microsoft.com/office/word/2012/wordml" xmlns:w16cex="http://schemas.microsoft.com/office/word/2018/wordml/cex" xmlns:w16cid="http://schemas.microsoft.com/office/word/2016/wordml/cid" xmlns:w16="http://schemas.microsoft.com/office/word/2018/wordml" xmlns:w16sdtdh="http://schemas.microsoft.com/office/word/2020/wordml/sdtdatahash" xmlns:w16se="http://schemas.microsoft.com/office/word/2015/wordml/symex" xmlns:wpg="http://schemas.microsoft.com/office/word/2010/wordprocessingGroup" xmlns:wpi="http://schemas.microsoft.com/office/word/2010/wordprocessingInk" xmlns:wne="http://schemas.microsoft.com/office/word/2006/wordml" xmlns:wps="http://schemas.microsoft.com/office/word/2010/wordprocessingShape" mc:Ignorable="w14 w15 w16se w16cid w16 w16cex w16sdtdh wp14">
+<w:hdr xmlns:wpc="http://schemas.microsoft.com/office/word/2010/wordprocessingCanvas" xmlns:cx="http://schemas.microsoft.com/office/drawing/2014/chartex" xmlns:cx1="http://schemas.microsoft.com/office/drawing/2015/9/8/chartex" xmlns:cx2="http://schemas.microsoft.com/office/drawing/2015/10/21/chartex" xmlns:cx3="http://schemas.microsoft.com/office/drawing/2016/5/9/chartex" xmlns:cx4="http://schemas.microsoft.com/office/drawing/2016/5/10/chartex" xmlns:cx5="http://schemas.microsoft.com/office/drawing/2016/5/11/chartex" xmlns:cx6="http://schemas.microsoft.com/office/drawing/2016/5/12/chartex" xmlns:cx7="http://schemas.microsoft.com/office/drawing/2016/5/13/chartex" xmlns:cx8="http://schemas.microsoft.com/office/drawing/2016/5/14/chartex" xmlns:mc="http://schemas.openxmlformats.org/markup-compatibility/2006" xmlns:aink="http://schemas.microsoft.com/office/drawing/2016/ink" xmlns:am3d="http://schemas.microsoft.com/office/drawing/2017/model3d" xmlns:o="urn:schemas-microsoft-com:office:office" xmlns:r="http://schemas.openxmlformats.org/officeDocument/2006/relationships" xmlns:m="http://schemas.openxmlformats.org/officeDocument/2006/math" xmlns:v="urn:schemas-microsoft-com:vml" xmlns:wp14="http://schemas.microsoft.com/office/word/2010/wordprocessingDrawing" xmlns:wp="http://schemas.openxmlformats.org/drawingml/2006/wordprocessingDrawing" xmlns:w10="urn:schemas-microsoft-com:office:word" xmlns:w="http://schemas.openxmlformats.org/wordprocessingml/2006/main" xmlns:w14="http://schemas.microsoft.com/office/word/2010/wordml" xmlns:w15="http://schemas.microsoft.com/office/word/2012/wordml" xmlns:w16cex="http://schemas.microsoft.com/office/word/2018/wordml/cex" xmlns:w16cid="http://schemas.microsoft.com/office/word/2016/wordml/cid" xmlns:w16="http://schemas.microsoft.com/office/word/2018/wordml" xmlns:w16sdtdh="http://schemas.microsoft.com/office/word/2020/wordml/sdtdatahash" xmlns:w16se="http://schemas.microsoft.com/office/word/2015/wordml/symex" xmlns:wpg="http://schemas.microsoft.com/office/word/2010/wordprocessingGroup" xmlns:wpi="http://schemas.microsoft.com/office/word/2010/wordprocessingInk" xmlns:wne="http://schemas.microsoft.com/office/word/2006/wordml" xmlns:wps="http://schemas.microsoft.com/office/word/2010/wordprocessingShape" mc:Ignorable="w14 w15 w16se w16cid w16 w16cex w16sdtdh wp14">
   <w:p>
     <w:pPr>
-      <w:pStyle w:val="Header"/>
+      <w:pStyle w:val="Kopfzeile"/>
     </w:pPr>
     <w:r>
       <w:t>Datenbank Projekt</w:t>
@@ -2962,7 +5592,7 @@
   </w:p>
   <w:p>
     <w:pPr>
-      <w:pStyle w:val="Header"/>
+      <w:pStyle w:val="Kopfzeile"/>
     </w:pPr>
     <w:r>
       <w:tab/>
@@ -2976,7 +5606,7 @@
 </file>
 
 <file path=word/numbering.xml><?xml version="1.0" encoding="utf-8"?>
-<w:numbering xmlns:wpc="http://schemas.microsoft.com/office/word/2010/wordprocessingCanvas" xmlns:cx="http://schemas.microsoft.com/office/drawing/2014/chartex" xmlns:cx1="http://schemas.microsoft.com/office/drawing/2015/9/8/chartex" xmlns:cx2="http://schemas.microsoft.com/office/drawing/2015/10/21/chartex" xmlns:cx3="http://schemas.microsoft.com/office/drawing/2016/5/9/chartex" xmlns:cx4="http://schemas.microsoft.com/office/drawing/2016/5/10/chartex" xmlns:cx5="http://schemas.microsoft.com/office/drawing/2016/5/11/chartex" xmlns:cx6="http://schemas.microsoft.com/office/drawing/2016/5/12/chartex" xmlns:cx7="http://schemas.microsoft.com/office/drawing/2016/5/13/chartex" xmlns:cx8="http://schemas.microsoft.com/office/drawing/2016/5/14/chartex" xmlns:mc="http://schemas.openxmlformats.org/markup-compatibility/2006" xmlns:aink="http://schemas.microsoft.com/office/drawing/2016/ink" xmlns:am3d="http://schemas.microsoft.com/office/drawing/2017/model3d" xmlns:o="urn:schemas-microsoft-com:office:office" xmlns:oel="http://schemas.microsoft.com/office/2019/extlst" xmlns:r="http://schemas.openxmlformats.org/officeDocument/2006/relationships" xmlns:m="http://schemas.openxmlformats.org/officeDocument/2006/math" xmlns:v="urn:schemas-microsoft-com:vml" xmlns:wp14="http://schemas.microsoft.com/office/word/2010/wordprocessingDrawing" xmlns:wp="http://schemas.openxmlformats.org/drawingml/2006/wordprocessingDrawing" xmlns:w10="urn:schemas-microsoft-com:office:word" xmlns:w="http://schemas.openxmlformats.org/wordprocessingml/2006/main" xmlns:w14="http://schemas.microsoft.com/office/word/2010/wordml" xmlns:w15="http://schemas.microsoft.com/office/word/2012/wordml" xmlns:w16cex="http://schemas.microsoft.com/office/word/2018/wordml/cex" xmlns:w16cid="http://schemas.microsoft.com/office/word/2016/wordml/cid" xmlns:w16="http://schemas.microsoft.com/office/word/2018/wordml" xmlns:w16sdtdh="http://schemas.microsoft.com/office/word/2020/wordml/sdtdatahash" xmlns:w16se="http://schemas.microsoft.com/office/word/2015/wordml/symex" xmlns:wpg="http://schemas.microsoft.com/office/word/2010/wordprocessingGroup" xmlns:wpi="http://schemas.microsoft.com/office/word/2010/wordprocessingInk" xmlns:wne="http://schemas.microsoft.com/office/word/2006/wordml" xmlns:wps="http://schemas.microsoft.com/office/word/2010/wordprocessingShape" mc:Ignorable="w14 w15 w16se w16cid w16 w16cex w16sdtdh wp14">
+<w:numbering xmlns:wpc="http://schemas.microsoft.com/office/word/2010/wordprocessingCanvas" xmlns:cx="http://schemas.microsoft.com/office/drawing/2014/chartex" xmlns:cx1="http://schemas.microsoft.com/office/drawing/2015/9/8/chartex" xmlns:cx2="http://schemas.microsoft.com/office/drawing/2015/10/21/chartex" xmlns:cx3="http://schemas.microsoft.com/office/drawing/2016/5/9/chartex" xmlns:cx4="http://schemas.microsoft.com/office/drawing/2016/5/10/chartex" xmlns:cx5="http://schemas.microsoft.com/office/drawing/2016/5/11/chartex" xmlns:cx6="http://schemas.microsoft.com/office/drawing/2016/5/12/chartex" xmlns:cx7="http://schemas.microsoft.com/office/drawing/2016/5/13/chartex" xmlns:cx8="http://schemas.microsoft.com/office/drawing/2016/5/14/chartex" xmlns:mc="http://schemas.openxmlformats.org/markup-compatibility/2006" xmlns:aink="http://schemas.microsoft.com/office/drawing/2016/ink" xmlns:am3d="http://schemas.microsoft.com/office/drawing/2017/model3d" xmlns:o="urn:schemas-microsoft-com:office:office" xmlns:r="http://schemas.openxmlformats.org/officeDocument/2006/relationships" xmlns:m="http://schemas.openxmlformats.org/officeDocument/2006/math" xmlns:v="urn:schemas-microsoft-com:vml" xmlns:wp14="http://schemas.microsoft.com/office/word/2010/wordprocessingDrawing" xmlns:wp="http://schemas.openxmlformats.org/drawingml/2006/wordprocessingDrawing" xmlns:w10="urn:schemas-microsoft-com:office:word" xmlns:w="http://schemas.openxmlformats.org/wordprocessingml/2006/main" xmlns:w14="http://schemas.microsoft.com/office/word/2010/wordml" xmlns:w15="http://schemas.microsoft.com/office/word/2012/wordml" xmlns:w16cex="http://schemas.microsoft.com/office/word/2018/wordml/cex" xmlns:w16cid="http://schemas.microsoft.com/office/word/2016/wordml/cid" xmlns:w16="http://schemas.microsoft.com/office/word/2018/wordml" xmlns:w16sdtdh="http://schemas.microsoft.com/office/word/2020/wordml/sdtdatahash" xmlns:w16se="http://schemas.microsoft.com/office/word/2015/wordml/symex" xmlns:wpg="http://schemas.microsoft.com/office/word/2010/wordprocessingGroup" xmlns:wpi="http://schemas.microsoft.com/office/word/2010/wordprocessingInk" xmlns:wne="http://schemas.microsoft.com/office/word/2006/wordml" xmlns:wps="http://schemas.microsoft.com/office/word/2010/wordprocessingShape" mc:Ignorable="w14 w15 w16se w16cid w16 w16cex w16sdtdh wp14">
   <w:abstractNum w:abstractNumId="0" w15:restartNumberingAfterBreak="0">
     <w:nsid w:val="FFFFFF89"/>
     <w:multiLevelType w:val="singleLevel"/>
@@ -2984,7 +5614,7 @@
     <w:lvl w:ilvl="0">
       <w:start w:val="1"/>
       <w:numFmt w:val="bullet"/>
-      <w:pStyle w:val="ListBullet"/>
+      <w:pStyle w:val="Aufzhlungszeichen"/>
       <w:lvlText w:val=""/>
       <w:lvlJc w:val="left"/>
       <w:pPr>
@@ -3112,6 +5742,119 @@
     </w:lvl>
   </w:abstractNum>
   <w:abstractNum w:abstractNumId="2" w15:restartNumberingAfterBreak="0">
+    <w:nsid w:val="051D6AC2"/>
+    <w:multiLevelType w:val="hybridMultilevel"/>
+    <w:tmpl w:val="444EDB4C"/>
+    <w:lvl w:ilvl="0" w:tplc="0F22FA76">
+      <w:start w:val="6"/>
+      <w:numFmt w:val="bullet"/>
+      <w:lvlText w:val="-"/>
+      <w:lvlJc w:val="left"/>
+      <w:pPr>
+        <w:ind w:left="720" w:hanging="360"/>
+      </w:pPr>
+      <w:rPr>
+        <w:rFonts w:ascii="Calibri" w:eastAsiaTheme="minorHAnsi" w:hAnsi="Calibri" w:cs="Calibri" w:hint="default"/>
+      </w:rPr>
+    </w:lvl>
+    <w:lvl w:ilvl="1" w:tplc="08070003" w:tentative="1">
+      <w:start w:val="1"/>
+      <w:numFmt w:val="bullet"/>
+      <w:lvlText w:val="o"/>
+      <w:lvlJc w:val="left"/>
+      <w:pPr>
+        <w:ind w:left="1440" w:hanging="360"/>
+      </w:pPr>
+      <w:rPr>
+        <w:rFonts w:ascii="Courier New" w:hAnsi="Courier New" w:cs="Courier New" w:hint="default"/>
+      </w:rPr>
+    </w:lvl>
+    <w:lvl w:ilvl="2" w:tplc="08070005" w:tentative="1">
+      <w:start w:val="1"/>
+      <w:numFmt w:val="bullet"/>
+      <w:lvlText w:val=""/>
+      <w:lvlJc w:val="left"/>
+      <w:pPr>
+        <w:ind w:left="2160" w:hanging="360"/>
+      </w:pPr>
+      <w:rPr>
+        <w:rFonts w:ascii="Wingdings" w:hAnsi="Wingdings" w:hint="default"/>
+      </w:rPr>
+    </w:lvl>
+    <w:lvl w:ilvl="3" w:tplc="08070001" w:tentative="1">
+      <w:start w:val="1"/>
+      <w:numFmt w:val="bullet"/>
+      <w:lvlText w:val=""/>
+      <w:lvlJc w:val="left"/>
+      <w:pPr>
+        <w:ind w:left="2880" w:hanging="360"/>
+      </w:pPr>
+      <w:rPr>
+        <w:rFonts w:ascii="Symbol" w:hAnsi="Symbol" w:hint="default"/>
+      </w:rPr>
+    </w:lvl>
+    <w:lvl w:ilvl="4" w:tplc="08070003" w:tentative="1">
+      <w:start w:val="1"/>
+      <w:numFmt w:val="bullet"/>
+      <w:lvlText w:val="o"/>
+      <w:lvlJc w:val="left"/>
+      <w:pPr>
+        <w:ind w:left="3600" w:hanging="360"/>
+      </w:pPr>
+      <w:rPr>
+        <w:rFonts w:ascii="Courier New" w:hAnsi="Courier New" w:cs="Courier New" w:hint="default"/>
+      </w:rPr>
+    </w:lvl>
+    <w:lvl w:ilvl="5" w:tplc="08070005" w:tentative="1">
+      <w:start w:val="1"/>
+      <w:numFmt w:val="bullet"/>
+      <w:lvlText w:val=""/>
+      <w:lvlJc w:val="left"/>
+      <w:pPr>
+        <w:ind w:left="4320" w:hanging="360"/>
+      </w:pPr>
+      <w:rPr>
+        <w:rFonts w:ascii="Wingdings" w:hAnsi="Wingdings" w:hint="default"/>
+      </w:rPr>
+    </w:lvl>
+    <w:lvl w:ilvl="6" w:tplc="08070001" w:tentative="1">
+      <w:start w:val="1"/>
+      <w:numFmt w:val="bullet"/>
+      <w:lvlText w:val=""/>
+      <w:lvlJc w:val="left"/>
+      <w:pPr>
+        <w:ind w:left="5040" w:hanging="360"/>
+      </w:pPr>
+      <w:rPr>
+        <w:rFonts w:ascii="Symbol" w:hAnsi="Symbol" w:hint="default"/>
+      </w:rPr>
+    </w:lvl>
+    <w:lvl w:ilvl="7" w:tplc="08070003" w:tentative="1">
+      <w:start w:val="1"/>
+      <w:numFmt w:val="bullet"/>
+      <w:lvlText w:val="o"/>
+      <w:lvlJc w:val="left"/>
+      <w:pPr>
+        <w:ind w:left="5760" w:hanging="360"/>
+      </w:pPr>
+      <w:rPr>
+        <w:rFonts w:ascii="Courier New" w:hAnsi="Courier New" w:cs="Courier New" w:hint="default"/>
+      </w:rPr>
+    </w:lvl>
+    <w:lvl w:ilvl="8" w:tplc="08070005" w:tentative="1">
+      <w:start w:val="1"/>
+      <w:numFmt w:val="bullet"/>
+      <w:lvlText w:val=""/>
+      <w:lvlJc w:val="left"/>
+      <w:pPr>
+        <w:ind w:left="6480" w:hanging="360"/>
+      </w:pPr>
+      <w:rPr>
+        <w:rFonts w:ascii="Wingdings" w:hAnsi="Wingdings" w:hint="default"/>
+      </w:rPr>
+    </w:lvl>
+  </w:abstractNum>
+  <w:abstractNum w:abstractNumId="3" w15:restartNumberingAfterBreak="0">
     <w:nsid w:val="104F511B"/>
     <w:multiLevelType w:val="multilevel"/>
     <w:tmpl w:val="8E388A28"/>
@@ -3224,7 +5967,7 @@
       </w:rPr>
     </w:lvl>
   </w:abstractNum>
-  <w:abstractNum w:abstractNumId="3" w15:restartNumberingAfterBreak="0">
+  <w:abstractNum w:abstractNumId="4" w15:restartNumberingAfterBreak="0">
     <w:nsid w:val="493C3A9F"/>
     <w:multiLevelType w:val="multilevel"/>
     <w:tmpl w:val="4E465C8A"/>
@@ -3337,7 +6080,7 @@
       </w:rPr>
     </w:lvl>
   </w:abstractNum>
-  <w:abstractNum w:abstractNumId="4" w15:restartNumberingAfterBreak="0">
+  <w:abstractNum w:abstractNumId="5" w15:restartNumberingAfterBreak="0">
     <w:nsid w:val="5E843457"/>
     <w:multiLevelType w:val="multilevel"/>
     <w:tmpl w:val="52107FEE"/>
@@ -3450,7 +6193,120 @@
       </w:rPr>
     </w:lvl>
   </w:abstractNum>
-  <w:abstractNum w:abstractNumId="5" w15:restartNumberingAfterBreak="0">
+  <w:abstractNum w:abstractNumId="6" w15:restartNumberingAfterBreak="0">
+    <w:nsid w:val="603517EC"/>
+    <w:multiLevelType w:val="hybridMultilevel"/>
+    <w:tmpl w:val="3F5AE6A4"/>
+    <w:lvl w:ilvl="0" w:tplc="6A3276DC">
+      <w:start w:val="6"/>
+      <w:numFmt w:val="bullet"/>
+      <w:lvlText w:val="-"/>
+      <w:lvlJc w:val="left"/>
+      <w:pPr>
+        <w:ind w:left="720" w:hanging="360"/>
+      </w:pPr>
+      <w:rPr>
+        <w:rFonts w:ascii="Calibri" w:eastAsiaTheme="minorHAnsi" w:hAnsi="Calibri" w:cs="Calibri" w:hint="default"/>
+      </w:rPr>
+    </w:lvl>
+    <w:lvl w:ilvl="1" w:tplc="08070003" w:tentative="1">
+      <w:start w:val="1"/>
+      <w:numFmt w:val="bullet"/>
+      <w:lvlText w:val="o"/>
+      <w:lvlJc w:val="left"/>
+      <w:pPr>
+        <w:ind w:left="1440" w:hanging="360"/>
+      </w:pPr>
+      <w:rPr>
+        <w:rFonts w:ascii="Courier New" w:hAnsi="Courier New" w:cs="Courier New" w:hint="default"/>
+      </w:rPr>
+    </w:lvl>
+    <w:lvl w:ilvl="2" w:tplc="08070005" w:tentative="1">
+      <w:start w:val="1"/>
+      <w:numFmt w:val="bullet"/>
+      <w:lvlText w:val=""/>
+      <w:lvlJc w:val="left"/>
+      <w:pPr>
+        <w:ind w:left="2160" w:hanging="360"/>
+      </w:pPr>
+      <w:rPr>
+        <w:rFonts w:ascii="Wingdings" w:hAnsi="Wingdings" w:hint="default"/>
+      </w:rPr>
+    </w:lvl>
+    <w:lvl w:ilvl="3" w:tplc="08070001" w:tentative="1">
+      <w:start w:val="1"/>
+      <w:numFmt w:val="bullet"/>
+      <w:lvlText w:val=""/>
+      <w:lvlJc w:val="left"/>
+      <w:pPr>
+        <w:ind w:left="2880" w:hanging="360"/>
+      </w:pPr>
+      <w:rPr>
+        <w:rFonts w:ascii="Symbol" w:hAnsi="Symbol" w:hint="default"/>
+      </w:rPr>
+    </w:lvl>
+    <w:lvl w:ilvl="4" w:tplc="08070003" w:tentative="1">
+      <w:start w:val="1"/>
+      <w:numFmt w:val="bullet"/>
+      <w:lvlText w:val="o"/>
+      <w:lvlJc w:val="left"/>
+      <w:pPr>
+        <w:ind w:left="3600" w:hanging="360"/>
+      </w:pPr>
+      <w:rPr>
+        <w:rFonts w:ascii="Courier New" w:hAnsi="Courier New" w:cs="Courier New" w:hint="default"/>
+      </w:rPr>
+    </w:lvl>
+    <w:lvl w:ilvl="5" w:tplc="08070005" w:tentative="1">
+      <w:start w:val="1"/>
+      <w:numFmt w:val="bullet"/>
+      <w:lvlText w:val=""/>
+      <w:lvlJc w:val="left"/>
+      <w:pPr>
+        <w:ind w:left="4320" w:hanging="360"/>
+      </w:pPr>
+      <w:rPr>
+        <w:rFonts w:ascii="Wingdings" w:hAnsi="Wingdings" w:hint="default"/>
+      </w:rPr>
+    </w:lvl>
+    <w:lvl w:ilvl="6" w:tplc="08070001" w:tentative="1">
+      <w:start w:val="1"/>
+      <w:numFmt w:val="bullet"/>
+      <w:lvlText w:val=""/>
+      <w:lvlJc w:val="left"/>
+      <w:pPr>
+        <w:ind w:left="5040" w:hanging="360"/>
+      </w:pPr>
+      <w:rPr>
+        <w:rFonts w:ascii="Symbol" w:hAnsi="Symbol" w:hint="default"/>
+      </w:rPr>
+    </w:lvl>
+    <w:lvl w:ilvl="7" w:tplc="08070003" w:tentative="1">
+      <w:start w:val="1"/>
+      <w:numFmt w:val="bullet"/>
+      <w:lvlText w:val="o"/>
+      <w:lvlJc w:val="left"/>
+      <w:pPr>
+        <w:ind w:left="5760" w:hanging="360"/>
+      </w:pPr>
+      <w:rPr>
+        <w:rFonts w:ascii="Courier New" w:hAnsi="Courier New" w:cs="Courier New" w:hint="default"/>
+      </w:rPr>
+    </w:lvl>
+    <w:lvl w:ilvl="8" w:tplc="08070005" w:tentative="1">
+      <w:start w:val="1"/>
+      <w:numFmt w:val="bullet"/>
+      <w:lvlText w:val=""/>
+      <w:lvlJc w:val="left"/>
+      <w:pPr>
+        <w:ind w:left="6480" w:hanging="360"/>
+      </w:pPr>
+      <w:rPr>
+        <w:rFonts w:ascii="Wingdings" w:hAnsi="Wingdings" w:hint="default"/>
+      </w:rPr>
+    </w:lvl>
+  </w:abstractNum>
+  <w:abstractNum w:abstractNumId="7" w15:restartNumberingAfterBreak="0">
     <w:nsid w:val="73A258CB"/>
     <w:multiLevelType w:val="hybridMultilevel"/>
     <w:tmpl w:val="24DC9372"/>
@@ -3539,7 +6395,7 @@
       </w:pPr>
     </w:lvl>
   </w:abstractNum>
-  <w:abstractNum w:abstractNumId="6" w15:restartNumberingAfterBreak="0">
+  <w:abstractNum w:abstractNumId="8" w15:restartNumberingAfterBreak="0">
     <w:nsid w:val="7FAB146F"/>
     <w:multiLevelType w:val="multilevel"/>
     <w:tmpl w:val="303A8088"/>
@@ -3652,26 +6508,32 @@
       </w:rPr>
     </w:lvl>
   </w:abstractNum>
-  <w:num w:numId="1" w16cid:durableId="1047994214">
+  <w:num w:numId="1">
+    <w:abstractNumId w:val="4"/>
+  </w:num>
+  <w:num w:numId="2">
+    <w:abstractNumId w:val="0"/>
+  </w:num>
+  <w:num w:numId="3">
+    <w:abstractNumId w:val="5"/>
+  </w:num>
+  <w:num w:numId="4">
+    <w:abstractNumId w:val="8"/>
+  </w:num>
+  <w:num w:numId="5">
+    <w:abstractNumId w:val="1"/>
+  </w:num>
+  <w:num w:numId="6">
     <w:abstractNumId w:val="3"/>
   </w:num>
-  <w:num w:numId="2" w16cid:durableId="227232003">
-    <w:abstractNumId w:val="0"/>
+  <w:num w:numId="7">
+    <w:abstractNumId w:val="7"/>
   </w:num>
-  <w:num w:numId="3" w16cid:durableId="981270611">
-    <w:abstractNumId w:val="4"/>
-  </w:num>
-  <w:num w:numId="4" w16cid:durableId="785194083">
+  <w:num w:numId="8">
     <w:abstractNumId w:val="6"/>
   </w:num>
-  <w:num w:numId="5" w16cid:durableId="223026436">
-    <w:abstractNumId w:val="1"/>
-  </w:num>
-  <w:num w:numId="6" w16cid:durableId="1313097130">
+  <w:num w:numId="9">
     <w:abstractNumId w:val="2"/>
-  </w:num>
-  <w:num w:numId="7" w16cid:durableId="1946889369">
-    <w:abstractNumId w:val="5"/>
   </w:num>
 </w:numbering>
 </file>
@@ -4071,7 +6933,7 @@
     <w:lsdException w:name="Unresolved Mention" w:semiHidden="1" w:unhideWhenUsed="1"/>
     <w:lsdException w:name="Smart Link" w:semiHidden="1" w:unhideWhenUsed="1"/>
   </w:latentStyles>
-  <w:style w:type="paragraph" w:default="1" w:styleId="Normal">
+  <w:style w:type="paragraph" w:default="1" w:styleId="Standard">
     <w:name w:val="Normal"/>
     <w:qFormat/>
     <w:rsid w:val="003D6ABD"/>
@@ -4079,11 +6941,11 @@
       <w:sz w:val="24"/>
     </w:rPr>
   </w:style>
-  <w:style w:type="paragraph" w:styleId="Heading1">
+  <w:style w:type="paragraph" w:styleId="berschrift1">
     <w:name w:val="heading 1"/>
-    <w:basedOn w:val="Normal"/>
-    <w:next w:val="Normal"/>
-    <w:link w:val="Heading1Char"/>
+    <w:basedOn w:val="Standard"/>
+    <w:next w:val="Standard"/>
+    <w:link w:val="berschrift1Zchn"/>
     <w:uiPriority w:val="9"/>
     <w:qFormat/>
     <w:rsid w:val="00DD6DCE"/>
@@ -4100,11 +6962,11 @@
       <w:szCs w:val="32"/>
     </w:rPr>
   </w:style>
-  <w:style w:type="paragraph" w:styleId="Heading2">
+  <w:style w:type="paragraph" w:styleId="berschrift2">
     <w:name w:val="heading 2"/>
-    <w:basedOn w:val="Normal"/>
-    <w:next w:val="Normal"/>
-    <w:link w:val="Heading2Char"/>
+    <w:basedOn w:val="Standard"/>
+    <w:next w:val="Standard"/>
+    <w:link w:val="berschrift2Zchn"/>
     <w:uiPriority w:val="9"/>
     <w:unhideWhenUsed/>
     <w:qFormat/>
@@ -4122,13 +6984,13 @@
       <w:szCs w:val="26"/>
     </w:rPr>
   </w:style>
-  <w:style w:type="character" w:default="1" w:styleId="DefaultParagraphFont">
+  <w:style w:type="character" w:default="1" w:styleId="Absatz-Standardschriftart">
     <w:name w:val="Default Paragraph Font"/>
     <w:uiPriority w:val="1"/>
     <w:semiHidden/>
     <w:unhideWhenUsed/>
   </w:style>
-  <w:style w:type="table" w:default="1" w:styleId="TableNormal">
+  <w:style w:type="table" w:default="1" w:styleId="NormaleTabelle">
     <w:name w:val="Normal Table"/>
     <w:uiPriority w:val="99"/>
     <w:semiHidden/>
@@ -4143,16 +7005,16 @@
       </w:tblCellMar>
     </w:tblPr>
   </w:style>
-  <w:style w:type="numbering" w:default="1" w:styleId="NoList">
+  <w:style w:type="numbering" w:default="1" w:styleId="KeineListe">
     <w:name w:val="No List"/>
     <w:uiPriority w:val="99"/>
     <w:semiHidden/>
     <w:unhideWhenUsed/>
   </w:style>
-  <w:style w:type="character" w:customStyle="1" w:styleId="Heading1Char">
-    <w:name w:val="Heading 1 Char"/>
-    <w:basedOn w:val="DefaultParagraphFont"/>
-    <w:link w:val="Heading1"/>
+  <w:style w:type="character" w:customStyle="1" w:styleId="berschrift1Zchn">
+    <w:name w:val="Überschrift 1 Zchn"/>
+    <w:basedOn w:val="Absatz-Standardschriftart"/>
+    <w:link w:val="berschrift1"/>
     <w:uiPriority w:val="9"/>
     <w:rsid w:val="00DD6DCE"/>
     <w:rPr>
@@ -4162,10 +7024,10 @@
       <w:szCs w:val="32"/>
     </w:rPr>
   </w:style>
-  <w:style w:type="paragraph" w:styleId="TOCHeading">
+  <w:style w:type="paragraph" w:styleId="Inhaltsverzeichnisberschrift">
     <w:name w:val="TOC Heading"/>
-    <w:basedOn w:val="Heading1"/>
-    <w:next w:val="Normal"/>
+    <w:basedOn w:val="berschrift1"/>
+    <w:next w:val="Standard"/>
     <w:uiPriority w:val="39"/>
     <w:unhideWhenUsed/>
     <w:qFormat/>
@@ -4177,9 +7039,9 @@
       <w:lang w:eastAsia="de-CH"/>
     </w:rPr>
   </w:style>
-  <w:style w:type="paragraph" w:styleId="ListParagraph">
+  <w:style w:type="paragraph" w:styleId="Listenabsatz">
     <w:name w:val="List Paragraph"/>
-    <w:basedOn w:val="Normal"/>
+    <w:basedOn w:val="Standard"/>
     <w:uiPriority w:val="34"/>
     <w:qFormat/>
     <w:rsid w:val="008651DC"/>
@@ -4188,10 +7050,10 @@
       <w:contextualSpacing/>
     </w:pPr>
   </w:style>
-  <w:style w:type="character" w:customStyle="1" w:styleId="Heading2Char">
-    <w:name w:val="Heading 2 Char"/>
-    <w:basedOn w:val="DefaultParagraphFont"/>
-    <w:link w:val="Heading2"/>
+  <w:style w:type="character" w:customStyle="1" w:styleId="berschrift2Zchn">
+    <w:name w:val="Überschrift 2 Zchn"/>
+    <w:basedOn w:val="Absatz-Standardschriftart"/>
+    <w:link w:val="berschrift2"/>
     <w:uiPriority w:val="9"/>
     <w:rsid w:val="003C2AF5"/>
     <w:rPr>
@@ -4201,10 +7063,10 @@
       <w:szCs w:val="26"/>
     </w:rPr>
   </w:style>
-  <w:style w:type="paragraph" w:styleId="TOC1">
+  <w:style w:type="paragraph" w:styleId="Verzeichnis1">
     <w:name w:val="toc 1"/>
-    <w:basedOn w:val="Normal"/>
-    <w:next w:val="Normal"/>
+    <w:basedOn w:val="Standard"/>
+    <w:next w:val="Standard"/>
     <w:autoRedefine/>
     <w:uiPriority w:val="39"/>
     <w:unhideWhenUsed/>
@@ -4213,10 +7075,10 @@
       <w:spacing w:after="100"/>
     </w:pPr>
   </w:style>
-  <w:style w:type="paragraph" w:styleId="TOC2">
+  <w:style w:type="paragraph" w:styleId="Verzeichnis2">
     <w:name w:val="toc 2"/>
-    <w:basedOn w:val="Normal"/>
-    <w:next w:val="Normal"/>
+    <w:basedOn w:val="Standard"/>
+    <w:next w:val="Standard"/>
     <w:autoRedefine/>
     <w:uiPriority w:val="39"/>
     <w:unhideWhenUsed/>
@@ -4228,7 +7090,7 @@
   </w:style>
   <w:style w:type="character" w:styleId="Hyperlink">
     <w:name w:val="Hyperlink"/>
-    <w:basedOn w:val="DefaultParagraphFont"/>
+    <w:basedOn w:val="Absatz-Standardschriftart"/>
     <w:uiPriority w:val="99"/>
     <w:unhideWhenUsed/>
     <w:rsid w:val="00A763F3"/>
@@ -4237,9 +7099,9 @@
       <w:u w:val="single"/>
     </w:rPr>
   </w:style>
-  <w:style w:type="paragraph" w:styleId="ListBullet">
+  <w:style w:type="paragraph" w:styleId="Aufzhlungszeichen">
     <w:name w:val="List Bullet"/>
-    <w:basedOn w:val="Normal"/>
+    <w:basedOn w:val="Standard"/>
     <w:uiPriority w:val="99"/>
     <w:unhideWhenUsed/>
     <w:rsid w:val="00C769B5"/>
@@ -4250,10 +7112,10 @@
       <w:contextualSpacing/>
     </w:pPr>
   </w:style>
-  <w:style w:type="paragraph" w:styleId="Header">
+  <w:style w:type="paragraph" w:styleId="Kopfzeile">
     <w:name w:val="header"/>
-    <w:basedOn w:val="Normal"/>
-    <w:link w:val="HeaderChar"/>
+    <w:basedOn w:val="Standard"/>
+    <w:link w:val="KopfzeileZchn"/>
     <w:uiPriority w:val="99"/>
     <w:unhideWhenUsed/>
     <w:rsid w:val="00DC2BB9"/>
@@ -4265,17 +7127,17 @@
       <w:spacing w:after="0" w:line="240" w:lineRule="auto"/>
     </w:pPr>
   </w:style>
-  <w:style w:type="character" w:customStyle="1" w:styleId="HeaderChar">
-    <w:name w:val="Header Char"/>
-    <w:basedOn w:val="DefaultParagraphFont"/>
-    <w:link w:val="Header"/>
+  <w:style w:type="character" w:customStyle="1" w:styleId="KopfzeileZchn">
+    <w:name w:val="Kopfzeile Zchn"/>
+    <w:basedOn w:val="Absatz-Standardschriftart"/>
+    <w:link w:val="Kopfzeile"/>
     <w:uiPriority w:val="99"/>
     <w:rsid w:val="00DC2BB9"/>
   </w:style>
-  <w:style w:type="paragraph" w:styleId="Footer">
+  <w:style w:type="paragraph" w:styleId="Fuzeile">
     <w:name w:val="footer"/>
-    <w:basedOn w:val="Normal"/>
-    <w:link w:val="FooterChar"/>
+    <w:basedOn w:val="Standard"/>
+    <w:link w:val="FuzeileZchn"/>
     <w:uiPriority w:val="99"/>
     <w:unhideWhenUsed/>
     <w:rsid w:val="00DC2BB9"/>
@@ -4287,16 +7149,16 @@
       <w:spacing w:after="0" w:line="240" w:lineRule="auto"/>
     </w:pPr>
   </w:style>
-  <w:style w:type="character" w:customStyle="1" w:styleId="FooterChar">
-    <w:name w:val="Footer Char"/>
-    <w:basedOn w:val="DefaultParagraphFont"/>
-    <w:link w:val="Footer"/>
+  <w:style w:type="character" w:customStyle="1" w:styleId="FuzeileZchn">
+    <w:name w:val="Fußzeile Zchn"/>
+    <w:basedOn w:val="Absatz-Standardschriftart"/>
+    <w:link w:val="Fuzeile"/>
     <w:uiPriority w:val="99"/>
     <w:rsid w:val="00DC2BB9"/>
   </w:style>
-  <w:style w:type="table" w:styleId="TableGrid">
+  <w:style w:type="table" w:styleId="Tabellenraster">
     <w:name w:val="Table Grid"/>
-    <w:basedOn w:val="TableNormal"/>
+    <w:basedOn w:val="NormaleTabelle"/>
     <w:uiPriority w:val="39"/>
     <w:rsid w:val="00E00029"/>
     <w:pPr>

</xml_diff>

<commit_message>
Added User Chapter to Documentation
</commit_message>
<xml_diff>
--- a/Dokumentation Modul 141 Datenbank.docx
+++ b/Dokumentation Modul 141 Datenbank.docx
@@ -1,6 +1,6 @@
 
 <file path=word/document.xml><?xml version="1.0" encoding="utf-8"?>
-<w:document xmlns:wpc="http://schemas.microsoft.com/office/word/2010/wordprocessingCanvas" xmlns:cx="http://schemas.microsoft.com/office/drawing/2014/chartex" xmlns:cx1="http://schemas.microsoft.com/office/drawing/2015/9/8/chartex" xmlns:cx2="http://schemas.microsoft.com/office/drawing/2015/10/21/chartex" xmlns:cx3="http://schemas.microsoft.com/office/drawing/2016/5/9/chartex" xmlns:cx4="http://schemas.microsoft.com/office/drawing/2016/5/10/chartex" xmlns:cx5="http://schemas.microsoft.com/office/drawing/2016/5/11/chartex" xmlns:cx6="http://schemas.microsoft.com/office/drawing/2016/5/12/chartex" xmlns:cx7="http://schemas.microsoft.com/office/drawing/2016/5/13/chartex" xmlns:cx8="http://schemas.microsoft.com/office/drawing/2016/5/14/chartex" xmlns:mc="http://schemas.openxmlformats.org/markup-compatibility/2006" xmlns:aink="http://schemas.microsoft.com/office/drawing/2016/ink" xmlns:am3d="http://schemas.microsoft.com/office/drawing/2017/model3d" xmlns:o="urn:schemas-microsoft-com:office:office" xmlns:r="http://schemas.openxmlformats.org/officeDocument/2006/relationships" xmlns:m="http://schemas.openxmlformats.org/officeDocument/2006/math" xmlns:v="urn:schemas-microsoft-com:vml" xmlns:wp14="http://schemas.microsoft.com/office/word/2010/wordprocessingDrawing" xmlns:wp="http://schemas.openxmlformats.org/drawingml/2006/wordprocessingDrawing" xmlns:w10="urn:schemas-microsoft-com:office:word" xmlns:w="http://schemas.openxmlformats.org/wordprocessingml/2006/main" xmlns:w14="http://schemas.microsoft.com/office/word/2010/wordml" xmlns:w15="http://schemas.microsoft.com/office/word/2012/wordml" xmlns:w16cex="http://schemas.microsoft.com/office/word/2018/wordml/cex" xmlns:w16cid="http://schemas.microsoft.com/office/word/2016/wordml/cid" xmlns:w16="http://schemas.microsoft.com/office/word/2018/wordml" xmlns:w16sdtdh="http://schemas.microsoft.com/office/word/2020/wordml/sdtdatahash" xmlns:w16se="http://schemas.microsoft.com/office/word/2015/wordml/symex" xmlns:wpg="http://schemas.microsoft.com/office/word/2010/wordprocessingGroup" xmlns:wpi="http://schemas.microsoft.com/office/word/2010/wordprocessingInk" xmlns:wne="http://schemas.microsoft.com/office/word/2006/wordml" xmlns:wps="http://schemas.microsoft.com/office/word/2010/wordprocessingShape" mc:Ignorable="w14 w15 w16se w16cid w16 w16cex w16sdtdh wp14">
+<w:document xmlns:wpc="http://schemas.microsoft.com/office/word/2010/wordprocessingCanvas" xmlns:cx="http://schemas.microsoft.com/office/drawing/2014/chartex" xmlns:cx1="http://schemas.microsoft.com/office/drawing/2015/9/8/chartex" xmlns:cx2="http://schemas.microsoft.com/office/drawing/2015/10/21/chartex" xmlns:cx3="http://schemas.microsoft.com/office/drawing/2016/5/9/chartex" xmlns:cx4="http://schemas.microsoft.com/office/drawing/2016/5/10/chartex" xmlns:cx5="http://schemas.microsoft.com/office/drawing/2016/5/11/chartex" xmlns:cx6="http://schemas.microsoft.com/office/drawing/2016/5/12/chartex" xmlns:cx7="http://schemas.microsoft.com/office/drawing/2016/5/13/chartex" xmlns:cx8="http://schemas.microsoft.com/office/drawing/2016/5/14/chartex" xmlns:mc="http://schemas.openxmlformats.org/markup-compatibility/2006" xmlns:aink="http://schemas.microsoft.com/office/drawing/2016/ink" xmlns:am3d="http://schemas.microsoft.com/office/drawing/2017/model3d" xmlns:o="urn:schemas-microsoft-com:office:office" xmlns:oel="http://schemas.microsoft.com/office/2019/extlst" xmlns:r="http://schemas.openxmlformats.org/officeDocument/2006/relationships" xmlns:m="http://schemas.openxmlformats.org/officeDocument/2006/math" xmlns:v="urn:schemas-microsoft-com:vml" xmlns:wp14="http://schemas.microsoft.com/office/word/2010/wordprocessingDrawing" xmlns:wp="http://schemas.openxmlformats.org/drawingml/2006/wordprocessingDrawing" xmlns:w10="urn:schemas-microsoft-com:office:word" xmlns:w="http://schemas.openxmlformats.org/wordprocessingml/2006/main" xmlns:w14="http://schemas.microsoft.com/office/word/2010/wordml" xmlns:w15="http://schemas.microsoft.com/office/word/2012/wordml" xmlns:w16cex="http://schemas.microsoft.com/office/word/2018/wordml/cex" xmlns:w16cid="http://schemas.microsoft.com/office/word/2016/wordml/cid" xmlns:w16="http://schemas.microsoft.com/office/word/2018/wordml" xmlns:w16sdtdh="http://schemas.microsoft.com/office/word/2020/wordml/sdtdatahash" xmlns:w16se="http://schemas.microsoft.com/office/word/2015/wordml/symex" xmlns:wpg="http://schemas.microsoft.com/office/word/2010/wordprocessingGroup" xmlns:wpi="http://schemas.microsoft.com/office/word/2010/wordprocessingInk" xmlns:wne="http://schemas.microsoft.com/office/word/2006/wordml" xmlns:wps="http://schemas.microsoft.com/office/word/2010/wordprocessingShape" mc:Ignorable="w14 w15 w16se w16cid w16 w16cex w16sdtdh wp14">
   <w:body>
     <w:p>
       <w:pPr>
@@ -316,7 +316,7 @@
       <w:sdtContent>
         <w:p>
           <w:pPr>
-            <w:pStyle w:val="Inhaltsverzeichnisberschrift"/>
+            <w:pStyle w:val="TOCHeading"/>
           </w:pPr>
           <w:r>
             <w:rPr>
@@ -327,7 +327,7 @@
         </w:p>
         <w:p>
           <w:pPr>
-            <w:pStyle w:val="Verzeichnis1"/>
+            <w:pStyle w:val="TOC1"/>
             <w:tabs>
               <w:tab w:val="left" w:pos="660"/>
               <w:tab w:val="right" w:leader="dot" w:pos="9062"/>
@@ -424,7 +424,7 @@
         </w:p>
         <w:p>
           <w:pPr>
-            <w:pStyle w:val="Verzeichnis1"/>
+            <w:pStyle w:val="TOC1"/>
             <w:tabs>
               <w:tab w:val="right" w:leader="dot" w:pos="9062"/>
             </w:tabs>
@@ -495,7 +495,7 @@
         </w:p>
         <w:p>
           <w:pPr>
-            <w:pStyle w:val="Verzeichnis2"/>
+            <w:pStyle w:val="TOC2"/>
             <w:tabs>
               <w:tab w:val="right" w:leader="dot" w:pos="9062"/>
             </w:tabs>
@@ -566,7 +566,7 @@
         </w:p>
         <w:p>
           <w:pPr>
-            <w:pStyle w:val="Verzeichnis2"/>
+            <w:pStyle w:val="TOC2"/>
             <w:tabs>
               <w:tab w:val="right" w:leader="dot" w:pos="9062"/>
             </w:tabs>
@@ -637,7 +637,7 @@
         </w:p>
         <w:p>
           <w:pPr>
-            <w:pStyle w:val="Verzeichnis2"/>
+            <w:pStyle w:val="TOC2"/>
             <w:tabs>
               <w:tab w:val="right" w:leader="dot" w:pos="9062"/>
             </w:tabs>
@@ -708,7 +708,7 @@
         </w:p>
         <w:p>
           <w:pPr>
-            <w:pStyle w:val="Verzeichnis1"/>
+            <w:pStyle w:val="TOC1"/>
             <w:tabs>
               <w:tab w:val="right" w:leader="dot" w:pos="9062"/>
             </w:tabs>
@@ -779,7 +779,7 @@
         </w:p>
         <w:p>
           <w:pPr>
-            <w:pStyle w:val="Verzeichnis2"/>
+            <w:pStyle w:val="TOC2"/>
             <w:tabs>
               <w:tab w:val="right" w:leader="dot" w:pos="9062"/>
             </w:tabs>
@@ -850,7 +850,7 @@
         </w:p>
         <w:p>
           <w:pPr>
-            <w:pStyle w:val="Verzeichnis2"/>
+            <w:pStyle w:val="TOC2"/>
             <w:tabs>
               <w:tab w:val="right" w:leader="dot" w:pos="9062"/>
             </w:tabs>
@@ -921,7 +921,7 @@
         </w:p>
         <w:p>
           <w:pPr>
-            <w:pStyle w:val="Verzeichnis1"/>
+            <w:pStyle w:val="TOC1"/>
             <w:tabs>
               <w:tab w:val="right" w:leader="dot" w:pos="9062"/>
             </w:tabs>
@@ -992,7 +992,7 @@
         </w:p>
         <w:p>
           <w:pPr>
-            <w:pStyle w:val="Verzeichnis2"/>
+            <w:pStyle w:val="TOC2"/>
             <w:tabs>
               <w:tab w:val="right" w:leader="dot" w:pos="9062"/>
             </w:tabs>
@@ -1063,7 +1063,7 @@
         </w:p>
         <w:p>
           <w:pPr>
-            <w:pStyle w:val="Verzeichnis2"/>
+            <w:pStyle w:val="TOC2"/>
             <w:tabs>
               <w:tab w:val="right" w:leader="dot" w:pos="9062"/>
             </w:tabs>
@@ -1134,7 +1134,7 @@
         </w:p>
         <w:p>
           <w:pPr>
-            <w:pStyle w:val="Verzeichnis1"/>
+            <w:pStyle w:val="TOC1"/>
             <w:tabs>
               <w:tab w:val="right" w:leader="dot" w:pos="9062"/>
             </w:tabs>
@@ -1205,7 +1205,7 @@
         </w:p>
         <w:p>
           <w:pPr>
-            <w:pStyle w:val="Verzeichnis2"/>
+            <w:pStyle w:val="TOC2"/>
             <w:tabs>
               <w:tab w:val="right" w:leader="dot" w:pos="9062"/>
             </w:tabs>
@@ -1276,7 +1276,7 @@
         </w:p>
         <w:p>
           <w:pPr>
-            <w:pStyle w:val="Verzeichnis2"/>
+            <w:pStyle w:val="TOC2"/>
             <w:tabs>
               <w:tab w:val="right" w:leader="dot" w:pos="9062"/>
             </w:tabs>
@@ -1347,7 +1347,7 @@
         </w:p>
         <w:p>
           <w:pPr>
-            <w:pStyle w:val="Verzeichnis2"/>
+            <w:pStyle w:val="TOC2"/>
             <w:tabs>
               <w:tab w:val="right" w:leader="dot" w:pos="9062"/>
             </w:tabs>
@@ -1418,7 +1418,7 @@
         </w:p>
         <w:p>
           <w:pPr>
-            <w:pStyle w:val="Verzeichnis1"/>
+            <w:pStyle w:val="TOC1"/>
             <w:tabs>
               <w:tab w:val="right" w:leader="dot" w:pos="9062"/>
             </w:tabs>
@@ -1489,7 +1489,7 @@
         </w:p>
         <w:p>
           <w:pPr>
-            <w:pStyle w:val="Verzeichnis2"/>
+            <w:pStyle w:val="TOC2"/>
             <w:tabs>
               <w:tab w:val="right" w:leader="dot" w:pos="9062"/>
             </w:tabs>
@@ -1560,7 +1560,7 @@
         </w:p>
         <w:p>
           <w:pPr>
-            <w:pStyle w:val="Verzeichnis2"/>
+            <w:pStyle w:val="TOC2"/>
             <w:tabs>
               <w:tab w:val="right" w:leader="dot" w:pos="9062"/>
             </w:tabs>
@@ -1631,7 +1631,7 @@
         </w:p>
         <w:p>
           <w:pPr>
-            <w:pStyle w:val="Verzeichnis1"/>
+            <w:pStyle w:val="TOC1"/>
             <w:tabs>
               <w:tab w:val="right" w:leader="dot" w:pos="9062"/>
             </w:tabs>
@@ -1702,7 +1702,7 @@
         </w:p>
         <w:p>
           <w:pPr>
-            <w:pStyle w:val="Verzeichnis2"/>
+            <w:pStyle w:val="TOC2"/>
             <w:tabs>
               <w:tab w:val="right" w:leader="dot" w:pos="9062"/>
             </w:tabs>
@@ -1773,7 +1773,7 @@
         </w:p>
         <w:p>
           <w:pPr>
-            <w:pStyle w:val="Verzeichnis2"/>
+            <w:pStyle w:val="TOC2"/>
             <w:tabs>
               <w:tab w:val="right" w:leader="dot" w:pos="9062"/>
             </w:tabs>
@@ -1844,7 +1844,7 @@
         </w:p>
         <w:p>
           <w:pPr>
-            <w:pStyle w:val="Verzeichnis1"/>
+            <w:pStyle w:val="TOC1"/>
             <w:tabs>
               <w:tab w:val="right" w:leader="dot" w:pos="9062"/>
             </w:tabs>
@@ -1915,7 +1915,7 @@
         </w:p>
         <w:p>
           <w:pPr>
-            <w:pStyle w:val="Verzeichnis2"/>
+            <w:pStyle w:val="TOC2"/>
             <w:tabs>
               <w:tab w:val="right" w:leader="dot" w:pos="9062"/>
             </w:tabs>
@@ -2018,7 +2018,7 @@
     </w:p>
     <w:p>
       <w:pPr>
-        <w:pStyle w:val="berschrift1"/>
+        <w:pStyle w:val="Heading1"/>
         <w:numPr>
           <w:ilvl w:val="0"/>
           <w:numId w:val="1"/>
@@ -2071,7 +2071,7 @@
     </w:p>
     <w:p>
       <w:pPr>
-        <w:pStyle w:val="berschrift1"/>
+        <w:pStyle w:val="Heading1"/>
       </w:pPr>
       <w:bookmarkStart w:id="1" w:name="_Toc122097155"/>
       <w:r>
@@ -2081,7 +2081,7 @@
     </w:p>
     <w:p>
       <w:pPr>
-        <w:pStyle w:val="berschrift2"/>
+        <w:pStyle w:val="Heading2"/>
       </w:pPr>
       <w:bookmarkStart w:id="2" w:name="_Toc122097156"/>
       <w:r>
@@ -2357,7 +2357,7 @@
     </w:p>
     <w:p>
       <w:pPr>
-        <w:pStyle w:val="berschrift2"/>
+        <w:pStyle w:val="Heading2"/>
       </w:pPr>
       <w:bookmarkStart w:id="3" w:name="_Toc122097157"/>
       <w:r>
@@ -2474,7 +2474,7 @@
     </w:p>
     <w:p>
       <w:pPr>
-        <w:pStyle w:val="berschrift2"/>
+        <w:pStyle w:val="Heading2"/>
       </w:pPr>
       <w:bookmarkStart w:id="4" w:name="_Toc122097158"/>
       <w:r>
@@ -2603,15 +2603,7 @@
       </w:r>
       <w:r>
         <w:tab/>
-        <w:t xml:space="preserve">NAT oder </w:t>
-      </w:r>
-      <w:proofErr w:type="spellStart"/>
-      <w:r>
-        <w:t>Bridged</w:t>
-      </w:r>
-      <w:proofErr w:type="spellEnd"/>
-      <w:r>
-        <w:t xml:space="preserve"> </w:t>
+        <w:t xml:space="preserve">NAT oder Bridged </w:t>
       </w:r>
     </w:p>
     <w:p>
@@ -2623,15 +2615,7 @@
       </w:r>
       <w:r>
         <w:tab/>
-        <w:t>Custom (</w:t>
-      </w:r>
-      <w:proofErr w:type="spellStart"/>
-      <w:r>
-        <w:t>VMnet</w:t>
-      </w:r>
-      <w:proofErr w:type="spellEnd"/>
-      <w:r>
-        <w:t xml:space="preserve"> 1)</w:t>
+        <w:t>Custom (VMnet 1)</w:t>
       </w:r>
       <w:r>
         <w:t xml:space="preserve"> </w:t>
@@ -2666,7 +2650,7 @@
     </w:p>
     <w:p>
       <w:pPr>
-        <w:pStyle w:val="berschrift1"/>
+        <w:pStyle w:val="Heading1"/>
       </w:pPr>
       <w:bookmarkStart w:id="5" w:name="_Toc122097159"/>
       <w:r>
@@ -2680,7 +2664,7 @@
     </w:p>
     <w:p>
       <w:pPr>
-        <w:pStyle w:val="berschrift2"/>
+        <w:pStyle w:val="Heading2"/>
         <w:spacing w:before="0"/>
       </w:pPr>
       <w:bookmarkStart w:id="6" w:name="_Toc122097160"/>
@@ -2721,21 +2705,7 @@
         <w:rPr>
           <w:szCs w:val="24"/>
         </w:rPr>
-        <w:t>Für dieses Projekt mussten wir .</w:t>
-      </w:r>
-      <w:proofErr w:type="spellStart"/>
-      <w:r>
-        <w:rPr>
-          <w:szCs w:val="24"/>
-        </w:rPr>
-        <w:t>deb</w:t>
-      </w:r>
-      <w:proofErr w:type="spellEnd"/>
-      <w:r>
-        <w:rPr>
-          <w:szCs w:val="24"/>
-        </w:rPr>
-        <w:t xml:space="preserve"> Pakete installieren können. Dafür braucht es </w:t>
+        <w:t xml:space="preserve">Für dieses Projekt mussten wir .deb Pakete installieren können. Dafür braucht es </w:t>
       </w:r>
       <w:r>
         <w:rPr>
@@ -2768,103 +2738,25 @@
           <w:iCs/>
           <w:szCs w:val="24"/>
         </w:rPr>
-        <w:t xml:space="preserve">sudo </w:t>
-      </w:r>
-      <w:proofErr w:type="spellStart"/>
-      <w:r>
-        <w:rPr>
-          <w:i/>
-          <w:iCs/>
-          <w:szCs w:val="24"/>
-        </w:rPr>
-        <w:t>apt</w:t>
-      </w:r>
-      <w:proofErr w:type="spellEnd"/>
-      <w:r>
-        <w:rPr>
-          <w:i/>
-          <w:iCs/>
+        <w:t>sudo apt install gdebi</w:t>
+      </w:r>
+      <w:r>
+        <w:rPr>
           <w:szCs w:val="24"/>
         </w:rPr>
         <w:t xml:space="preserve"> </w:t>
       </w:r>
-      <w:proofErr w:type="spellStart"/>
-      <w:r>
-        <w:rPr>
-          <w:i/>
-          <w:iCs/>
-          <w:szCs w:val="24"/>
-        </w:rPr>
-        <w:t>install</w:t>
-      </w:r>
-      <w:proofErr w:type="spellEnd"/>
-      <w:r>
-        <w:rPr>
-          <w:i/>
-          <w:iCs/>
-          <w:szCs w:val="24"/>
-        </w:rPr>
-        <w:t xml:space="preserve"> </w:t>
-      </w:r>
-      <w:proofErr w:type="spellStart"/>
-      <w:r>
-        <w:rPr>
-          <w:i/>
-          <w:iCs/>
-          <w:szCs w:val="24"/>
-        </w:rPr>
-        <w:t>gdebi</w:t>
-      </w:r>
-      <w:proofErr w:type="spellEnd"/>
-      <w:r>
-        <w:rPr>
-          <w:szCs w:val="24"/>
-        </w:rPr>
-        <w:t xml:space="preserve"> </w:t>
-      </w:r>
       <w:r>
         <w:rPr>
           <w:szCs w:val="24"/>
           <w:u w:val="single"/>
         </w:rPr>
-        <w:t>(</w:t>
-      </w:r>
-      <w:proofErr w:type="spellStart"/>
-      <w:r>
-        <w:rPr>
-          <w:szCs w:val="24"/>
-          <w:u w:val="single"/>
-        </w:rPr>
-        <w:t>gdebi</w:t>
-      </w:r>
-      <w:proofErr w:type="spellEnd"/>
-      <w:r>
-        <w:rPr>
-          <w:szCs w:val="24"/>
-          <w:u w:val="single"/>
-        </w:rPr>
-        <w:t xml:space="preserve"> ist die Software die es braucht um .</w:t>
-      </w:r>
-      <w:proofErr w:type="spellStart"/>
-      <w:r>
-        <w:rPr>
-          <w:szCs w:val="24"/>
-          <w:u w:val="single"/>
-        </w:rPr>
-        <w:t>deb</w:t>
-      </w:r>
-      <w:proofErr w:type="spellEnd"/>
-      <w:r>
-        <w:rPr>
-          <w:szCs w:val="24"/>
-          <w:u w:val="single"/>
-        </w:rPr>
-        <w:t xml:space="preserve"> Pakete zu installieren)</w:t>
-      </w:r>
-    </w:p>
-    <w:p>
-      <w:pPr>
-        <w:pStyle w:val="berschrift2"/>
+        <w:t>(gdebi ist die Software die es braucht um .deb Pakete zu installieren)</w:t>
+      </w:r>
+    </w:p>
+    <w:p>
+      <w:pPr>
+        <w:pStyle w:val="Heading2"/>
         <w:spacing w:before="0"/>
       </w:pPr>
       <w:bookmarkStart w:id="7" w:name="_Toc122097161"/>
@@ -3175,7 +3067,7 @@
     </w:p>
     <w:p>
       <w:pPr>
-        <w:pStyle w:val="berschrift1"/>
+        <w:pStyle w:val="Heading1"/>
         <w:rPr>
           <w:sz w:val="24"/>
           <w:szCs w:val="24"/>
@@ -3200,7 +3092,7 @@
     </w:p>
     <w:p>
       <w:pPr>
-        <w:pStyle w:val="berschrift2"/>
+        <w:pStyle w:val="Heading2"/>
       </w:pPr>
       <w:bookmarkStart w:id="9" w:name="_Toc122097163"/>
       <w:r>
@@ -3245,20 +3137,12 @@
         <w:t xml:space="preserve"> mussten wir einige Konfigurationsschritte machen, damit das ganze geklappt hatte.</w:t>
       </w:r>
       <w:r>
-        <w:t xml:space="preserve"> Diese werden in den folgenden </w:t>
-      </w:r>
-      <w:proofErr w:type="spellStart"/>
-      <w:r>
-        <w:t>Kappiteln</w:t>
-      </w:r>
-      <w:proofErr w:type="spellEnd"/>
-      <w:r>
-        <w:t xml:space="preserve"> weiter beschrieben.</w:t>
-      </w:r>
-    </w:p>
-    <w:p>
-      <w:pPr>
-        <w:pStyle w:val="berschrift2"/>
+        <w:t xml:space="preserve"> Diese werden in den folgenden Kappiteln weiter beschrieben.</w:t>
+      </w:r>
+    </w:p>
+    <w:p>
+      <w:pPr>
+        <w:pStyle w:val="Heading2"/>
       </w:pPr>
       <w:bookmarkStart w:id="10" w:name="_Toc122097164"/>
       <w:r>
@@ -3285,7 +3169,7 @@
     </w:p>
     <w:tbl>
       <w:tblPr>
-        <w:tblStyle w:val="Tabellenraster"/>
+        <w:tblStyle w:val="TableGrid"/>
         <w:tblW w:w="0" w:type="auto"/>
         <w:tblLayout w:type="fixed"/>
         <w:tblLook w:val="04A0" w:firstRow="1" w:lastRow="0" w:firstColumn="1" w:lastColumn="0" w:noHBand="0" w:noVBand="1"/>
@@ -3327,7 +3211,6 @@
                 <w:bCs/>
               </w:rPr>
             </w:pPr>
-            <w:proofErr w:type="spellStart"/>
             <w:r>
               <w:rPr>
                 <w:b/>
@@ -3335,7 +3218,6 @@
               </w:rPr>
               <w:t>Beschriebung</w:t>
             </w:r>
-            <w:proofErr w:type="spellEnd"/>
           </w:p>
         </w:tc>
         <w:tc>
@@ -3413,23 +3295,7 @@
           </w:tcPr>
           <w:p>
             <w:r>
-              <w:t>Als erstes updaten wir den "</w:t>
-            </w:r>
-            <w:proofErr w:type="spellStart"/>
-            <w:r>
-              <w:t>package</w:t>
-            </w:r>
-            <w:proofErr w:type="spellEnd"/>
-            <w:r>
-              <w:t xml:space="preserve"> </w:t>
-            </w:r>
-            <w:proofErr w:type="spellStart"/>
-            <w:r>
-              <w:t>index</w:t>
-            </w:r>
-            <w:proofErr w:type="spellEnd"/>
-            <w:r>
-              <w:t>" auf unserem Server</w:t>
+              <w:t>Als erstes updaten wir den "package index" auf unserem Server</w:t>
             </w:r>
           </w:p>
         </w:tc>
@@ -3624,15 +3490,7 @@
         <w:t xml:space="preserve">Seit dem </w:t>
       </w:r>
       <w:r>
-        <w:t xml:space="preserve">Juli 2022, gibt es ein Problem mit dem root Account, wenn man diesen nicht weiter konfiguriert, </w:t>
-      </w:r>
-      <w:proofErr w:type="spellStart"/>
-      <w:r>
-        <w:t>dass</w:t>
-      </w:r>
-      <w:proofErr w:type="spellEnd"/>
-      <w:r>
-        <w:t xml:space="preserve"> heisst </w:t>
+        <w:t xml:space="preserve">Juli 2022, gibt es ein Problem mit dem root Account, wenn man diesen nicht weiter konfiguriert, dass heisst </w:t>
       </w:r>
       <w:r>
         <w:t>man bekommt folgenden Error, wenn man auf die MySQL Konsole mit dem root Account zugreifen will:</w:t>
@@ -3690,7 +3548,7 @@
     </w:p>
     <w:tbl>
       <w:tblPr>
-        <w:tblStyle w:val="Tabellenraster"/>
+        <w:tblStyle w:val="TableGrid"/>
         <w:tblW w:w="0" w:type="auto"/>
         <w:tblLook w:val="04A0" w:firstRow="1" w:lastRow="0" w:firstColumn="1" w:lastColumn="0" w:noHBand="0" w:noVBand="1"/>
       </w:tblPr>
@@ -3902,7 +3760,47 @@
     </w:p>
     <w:p>
       <w:pPr>
-        <w:pStyle w:val="berschrift1"/>
+        <w:pStyle w:val="Heading2"/>
+      </w:pPr>
+      <w:r>
+        <w:lastRenderedPageBreak/>
+        <w:t>4.3 Datenbankbenutzer</w:t>
+      </w:r>
+    </w:p>
+    <w:p>
+      <w:r>
+        <w:t>Wichtig ist, dass es zwei Datenbankbenutzer gibt. Nämlich einer, der nur Leseberechtigung hat und einer der auch modify Rechte hat.</w:t>
+      </w:r>
+    </w:p>
+    <w:p>
+      <w:r>
+        <w:t xml:space="preserve">- Der Benutzer david ist der mit den modify Rechten, dieser wird für das bearbeiten und erstellen der DB gebraucht. </w:t>
+      </w:r>
+    </w:p>
+    <w:p>
+      <w:r>
+        <w:t xml:space="preserve">- Der Benutzer dbread ist der Benutzer mit nur Leserechten. </w:t>
+      </w:r>
+      <w:r>
+        <w:t>Dieser wird verwendet für den Webserver, um dort die Dateneinträge zu lesen.</w:t>
+      </w:r>
+    </w:p>
+    <w:p>
+      <w:pPr>
+        <w:rPr>
+          <w:szCs w:val="24"/>
+        </w:rPr>
+      </w:pPr>
+      <w:r>
+        <w:rPr>
+          <w:szCs w:val="24"/>
+        </w:rPr>
+        <w:br w:type="page"/>
+      </w:r>
+    </w:p>
+    <w:p>
+      <w:pPr>
+        <w:pStyle w:val="Heading1"/>
         <w:spacing w:before="0"/>
       </w:pPr>
       <w:bookmarkStart w:id="11" w:name="_Toc122097165"/>
@@ -3917,7 +3815,7 @@
     </w:p>
     <w:p>
       <w:pPr>
-        <w:pStyle w:val="berschrift2"/>
+        <w:pStyle w:val="Heading2"/>
       </w:pPr>
       <w:bookmarkStart w:id="12" w:name="_Toc122097166"/>
       <w:r>
@@ -3982,10 +3880,13 @@
     </w:p>
     <w:p>
       <w:pPr>
-        <w:pStyle w:val="berschrift2"/>
+        <w:pStyle w:val="Heading2"/>
       </w:pPr>
       <w:bookmarkStart w:id="13" w:name="_Toc122097167"/>
       <w:r>
+        <w:rPr>
+          <w:noProof/>
+        </w:rPr>
         <w:lastRenderedPageBreak/>
         <w:drawing>
           <wp:anchor distT="0" distB="0" distL="114300" distR="114300" simplePos="0" relativeHeight="251662336" behindDoc="1" locked="0" layoutInCell="1" allowOverlap="1" wp14:anchorId="757F80C8" wp14:editId="02E94D2F">
@@ -4058,6 +3959,9 @@
     </w:p>
     <w:p>
       <w:r>
+        <w:rPr>
+          <w:noProof/>
+        </w:rPr>
         <w:drawing>
           <wp:inline distT="0" distB="0" distL="0" distR="0" wp14:anchorId="290B5689" wp14:editId="0701B2C8">
             <wp:extent cx="2832121" cy="4686300"/>
@@ -4110,7 +4014,7 @@
     </w:p>
     <w:p>
       <w:pPr>
-        <w:pStyle w:val="berschrift2"/>
+        <w:pStyle w:val="Heading2"/>
       </w:pPr>
       <w:bookmarkStart w:id="14" w:name="_Toc122097168"/>
       <w:r>
@@ -4124,7 +4028,7 @@
     </w:p>
     <w:tbl>
       <w:tblPr>
-        <w:tblStyle w:val="Tabellenraster"/>
+        <w:tblStyle w:val="TableGrid"/>
         <w:tblW w:w="0" w:type="auto"/>
         <w:tblLook w:val="04A0" w:firstRow="1" w:lastRow="0" w:firstColumn="1" w:lastColumn="0" w:noHBand="0" w:noVBand="1"/>
       </w:tblPr>
@@ -4361,15 +4265,7 @@
               <w:t xml:space="preserve">drückt man </w:t>
             </w:r>
             <w:r>
-              <w:t>rechtsklick auf "</w:t>
-            </w:r>
-            <w:proofErr w:type="spellStart"/>
-            <w:r>
-              <w:t>Tables</w:t>
-            </w:r>
-            <w:proofErr w:type="spellEnd"/>
-            <w:r>
-              <w:t>" und wählt "Table Data Import Wizard" aus.</w:t>
+              <w:t>rechtsklick auf "Tables" und wählt "Table Data Import Wizard" aus.</w:t>
             </w:r>
           </w:p>
         </w:tc>
@@ -4660,7 +4556,7 @@
     </w:p>
     <w:p>
       <w:pPr>
-        <w:pStyle w:val="berschrift1"/>
+        <w:pStyle w:val="Heading1"/>
       </w:pPr>
       <w:bookmarkStart w:id="15" w:name="_Toc122097169"/>
       <w:r>
@@ -4674,7 +4570,7 @@
     </w:p>
     <w:p>
       <w:pPr>
-        <w:pStyle w:val="berschrift2"/>
+        <w:pStyle w:val="Heading2"/>
       </w:pPr>
       <w:bookmarkStart w:id="16" w:name="_Toc122097170"/>
       <w:r>
@@ -4695,17 +4591,12 @@
     </w:p>
     <w:p>
       <w:pPr>
-        <w:pStyle w:val="berschrift2"/>
+        <w:pStyle w:val="Heading2"/>
       </w:pPr>
       <w:bookmarkStart w:id="17" w:name="_Toc122097171"/>
       <w:r>
-        <w:t xml:space="preserve">6.2 Installation </w:t>
-      </w:r>
-      <w:proofErr w:type="spellStart"/>
-      <w:r>
-        <w:t>gna</w:t>
-      </w:r>
-      <w:proofErr w:type="spellEnd"/>
+        <w:t>6.2 Installation gna</w:t>
+      </w:r>
       <w:r>
         <w:t xml:space="preserve"> (Webserver)</w:t>
       </w:r>
@@ -4713,7 +4604,7 @@
     </w:p>
     <w:tbl>
       <w:tblPr>
-        <w:tblStyle w:val="Tabellenraster"/>
+        <w:tblStyle w:val="TableGrid"/>
         <w:tblW w:w="0" w:type="auto"/>
         <w:tblLook w:val="04A0" w:firstRow="1" w:lastRow="0" w:firstColumn="1" w:lastColumn="0" w:noHBand="0" w:noVBand="1"/>
       </w:tblPr>
@@ -4770,6 +4661,9 @@
           </w:tcPr>
           <w:p>
             <w:r>
+              <w:rPr>
+                <w:noProof/>
+              </w:rPr>
               <w:drawing>
                 <wp:inline distT="0" distB="0" distL="0" distR="0" wp14:anchorId="5A6BCFD7" wp14:editId="5D196FE1">
                   <wp:extent cx="2713334" cy="1980265"/>
@@ -4814,15 +4708,7 @@
           </w:tcPr>
           <w:p>
             <w:r>
-              <w:t xml:space="preserve">Als erstes muss man die Files gna_0.7 und </w:t>
-            </w:r>
-            <w:proofErr w:type="spellStart"/>
-            <w:r>
-              <w:t>gna.conf.yml</w:t>
-            </w:r>
-            <w:proofErr w:type="spellEnd"/>
-            <w:r>
-              <w:t xml:space="preserve"> auf den Linux Server also auf die vmLS5 kopieren. Diese Programme braucht es für den Webserver.</w:t>
+              <w:t>Als erstes muss man die Files gna_0.7 und gna.conf.yml auf den Linux Server also auf die vmLS5 kopieren. Diese Programme braucht es für den Webserver.</w:t>
             </w:r>
           </w:p>
         </w:tc>
@@ -4834,6 +4720,9 @@
           </w:tcPr>
           <w:p>
             <w:r>
+              <w:rPr>
+                <w:noProof/>
+              </w:rPr>
               <w:drawing>
                 <wp:inline distT="0" distB="0" distL="0" distR="0" wp14:anchorId="16E2D518" wp14:editId="1CCAF408">
                   <wp:extent cx="2674794" cy="689211"/>
@@ -4878,70 +4767,33 @@
           </w:tcPr>
           <w:p>
             <w:r>
-              <w:t>Diese beiden Files packt man ins Verzeichnis /</w:t>
-            </w:r>
-            <w:proofErr w:type="spellStart"/>
-            <w:r>
-              <w:t>etc</w:t>
-            </w:r>
-            <w:proofErr w:type="spellEnd"/>
-            <w:r>
-              <w:t xml:space="preserve"> und führt die gna_0.7_all.deb Datei aus. </w:t>
+              <w:t xml:space="preserve">Diese beiden Files packt man ins Verzeichnis /etc und führt die gna_0.7_all.deb Datei aus. </w:t>
             </w:r>
           </w:p>
           <w:p/>
           <w:p>
             <w:r>
-              <w:t xml:space="preserve">Zusätzlich braucht es noch diese beiden </w:t>
-            </w:r>
-            <w:proofErr w:type="spellStart"/>
-            <w:r>
-              <w:t>Commands</w:t>
-            </w:r>
-            <w:proofErr w:type="spellEnd"/>
-            <w:r>
-              <w:t>:</w:t>
+              <w:t>Zusätzlich braucht es noch diese beiden Commands:</w:t>
             </w:r>
           </w:p>
           <w:p/>
           <w:p>
-            <w:r>
+            <w:pPr>
+              <w:rPr>
+                <w:lang w:val="en-US"/>
+              </w:rPr>
+            </w:pPr>
+            <w:r>
+              <w:rPr>
+                <w:lang w:val="en-US"/>
+              </w:rPr>
               <w:t xml:space="preserve">$ </w:t>
             </w:r>
             <w:r>
-              <w:t xml:space="preserve">sudo </w:t>
-            </w:r>
-            <w:proofErr w:type="spellStart"/>
-            <w:r>
-              <w:t>apt</w:t>
-            </w:r>
-            <w:proofErr w:type="spellEnd"/>
-            <w:r>
-              <w:t xml:space="preserve"> </w:t>
-            </w:r>
-            <w:proofErr w:type="spellStart"/>
-            <w:r>
-              <w:t>install</w:t>
-            </w:r>
-            <w:proofErr w:type="spellEnd"/>
-            <w:r>
-              <w:t xml:space="preserve"> </w:t>
-            </w:r>
-            <w:proofErr w:type="spellStart"/>
-            <w:r>
-              <w:t>libdbd</w:t>
-            </w:r>
-            <w:proofErr w:type="spellEnd"/>
-            <w:r>
-              <w:t>-</w:t>
-            </w:r>
-            <w:proofErr w:type="spellStart"/>
-            <w:r>
-              <w:t>mysql</w:t>
-            </w:r>
-            <w:proofErr w:type="spellEnd"/>
-            <w:r>
-              <w:t>-perl</w:t>
+              <w:rPr>
+                <w:lang w:val="en-US"/>
+              </w:rPr>
+              <w:t>sudo apt install libdbd-mysql-perl</w:t>
             </w:r>
           </w:p>
           <w:p>
@@ -4949,47 +4801,13 @@
               <w:t xml:space="preserve">$ </w:t>
             </w:r>
             <w:r>
-              <w:t xml:space="preserve">sudo </w:t>
-            </w:r>
-            <w:proofErr w:type="spellStart"/>
-            <w:r>
-              <w:t>cpan</w:t>
-            </w:r>
-            <w:proofErr w:type="spellEnd"/>
-            <w:r>
-              <w:t xml:space="preserve"> </w:t>
-            </w:r>
-            <w:proofErr w:type="spellStart"/>
-            <w:r>
-              <w:t>install</w:t>
-            </w:r>
-            <w:proofErr w:type="spellEnd"/>
-            <w:r>
-              <w:t xml:space="preserve"> </w:t>
-            </w:r>
-            <w:proofErr w:type="gramStart"/>
-            <w:r>
-              <w:t>DBD::</w:t>
-            </w:r>
-            <w:proofErr w:type="spellStart"/>
-            <w:proofErr w:type="gramEnd"/>
-            <w:r>
-              <w:t>mysql</w:t>
-            </w:r>
-            <w:proofErr w:type="spellEnd"/>
+              <w:t>sudo cpan install DBD::mysql</w:t>
+            </w:r>
           </w:p>
           <w:p/>
           <w:p>
             <w:r>
-              <w:t xml:space="preserve">Das sind die Treiber für </w:t>
-            </w:r>
-            <w:proofErr w:type="spellStart"/>
-            <w:r>
-              <w:t>gna</w:t>
-            </w:r>
-            <w:proofErr w:type="spellEnd"/>
-            <w:r>
-              <w:t>, damit eine Verbindung zum Datenbank Server hergestellt werden kann.</w:t>
+              <w:t>Das sind die Treiber für gna, damit eine Verbindung zum Datenbank Server hergestellt werden kann.</w:t>
             </w:r>
           </w:p>
         </w:tc>
@@ -5001,6 +4819,9 @@
           </w:tcPr>
           <w:p>
             <w:r>
+              <w:rPr>
+                <w:noProof/>
+              </w:rPr>
               <w:drawing>
                 <wp:inline distT="0" distB="0" distL="0" distR="0" wp14:anchorId="30AEE50F" wp14:editId="5E8535A3">
                   <wp:extent cx="2756848" cy="577686"/>
@@ -5045,23 +4866,7 @@
           </w:tcPr>
           <w:p>
             <w:r>
-              <w:t xml:space="preserve">Im </w:t>
-            </w:r>
-            <w:proofErr w:type="spellStart"/>
-            <w:r>
-              <w:t>gna.conf.yml</w:t>
-            </w:r>
-            <w:proofErr w:type="spellEnd"/>
-            <w:r>
-              <w:t xml:space="preserve"> File gibt man dann noch die richtigen </w:t>
-            </w:r>
-            <w:proofErr w:type="spellStart"/>
-            <w:r>
-              <w:t>Credentials</w:t>
-            </w:r>
-            <w:proofErr w:type="spellEnd"/>
-            <w:r>
-              <w:t xml:space="preserve"> an für die Verbindung zum Datenbankserver.</w:t>
+              <w:t>Im gna.conf.yml File gibt man dann noch die richtigen Credentials an für die Verbindung zum Datenbankserver.</w:t>
             </w:r>
           </w:p>
         </w:tc>
@@ -5073,6 +4878,9 @@
           </w:tcPr>
           <w:p>
             <w:r>
+              <w:rPr>
+                <w:noProof/>
+              </w:rPr>
               <w:drawing>
                 <wp:inline distT="0" distB="0" distL="0" distR="0" wp14:anchorId="443E4A6C" wp14:editId="7EEE9F8A">
                   <wp:extent cx="2756535" cy="262528"/>
@@ -5117,15 +4925,7 @@
           </w:tcPr>
           <w:p>
             <w:r>
-              <w:t>Wenn man alles konfiguriert hat, muss man in der Konsole noch "</w:t>
-            </w:r>
-            <w:proofErr w:type="spellStart"/>
-            <w:r>
-              <w:t>gna</w:t>
-            </w:r>
-            <w:proofErr w:type="spellEnd"/>
-            <w:r>
-              <w:t>" eingeben und Enter drücken, somit startet man den Webserver</w:t>
+              <w:t>Wenn man alles konfiguriert hat, muss man in der Konsole noch "gna" eingeben und Enter drücken, somit startet man den Webserver</w:t>
             </w:r>
             <w:r>
               <w:t>.</w:t>
@@ -5142,7 +4942,7 @@
     </w:p>
     <w:p>
       <w:pPr>
-        <w:pStyle w:val="berschrift1"/>
+        <w:pStyle w:val="Heading1"/>
       </w:pPr>
       <w:bookmarkStart w:id="18" w:name="_Toc122097172"/>
       <w:r>
@@ -5153,7 +4953,7 @@
     </w:p>
     <w:p>
       <w:pPr>
-        <w:pStyle w:val="berschrift2"/>
+        <w:pStyle w:val="Heading2"/>
       </w:pPr>
       <w:bookmarkStart w:id="19" w:name="_Toc122097173"/>
       <w:r>
@@ -5163,48 +4963,41 @@
     </w:p>
     <w:p>
       <w:r>
-        <w:t xml:space="preserve">Damit auf dem Webserver beziehungsweise im Browser die richtigen Datensätze angezeigt werden, muss man das im </w:t>
-      </w:r>
-      <w:proofErr w:type="spellStart"/>
-      <w:r>
-        <w:t>gna.conf.yml</w:t>
-      </w:r>
-      <w:proofErr w:type="spellEnd"/>
-      <w:r>
-        <w:t xml:space="preserve"> File noch richtig konfigurieren. </w:t>
-      </w:r>
-    </w:p>
-    <w:p>
-      <w:pPr>
-        <w:pStyle w:val="berschrift2"/>
+        <w:t xml:space="preserve">Damit auf dem Webserver beziehungsweise im Browser die richtigen Datensätze angezeigt werden, muss man das im gna.conf.yml File noch richtig konfigurieren. </w:t>
+      </w:r>
+    </w:p>
+    <w:p>
+      <w:pPr>
+        <w:pStyle w:val="Heading2"/>
+        <w:rPr>
+          <w:lang w:val="fr-CH"/>
+        </w:rPr>
       </w:pPr>
       <w:bookmarkStart w:id="20" w:name="_Toc122097174"/>
       <w:r>
-        <w:t xml:space="preserve">7.2 </w:t>
-      </w:r>
-      <w:proofErr w:type="spellStart"/>
-      <w:r>
-        <w:t>gna.conf.yml</w:t>
-      </w:r>
-      <w:proofErr w:type="spellEnd"/>
-      <w:r>
-        <w:t xml:space="preserve"> File SQL </w:t>
-      </w:r>
-      <w:proofErr w:type="spellStart"/>
-      <w:r>
-        <w:t>Querys</w:t>
+        <w:rPr>
+          <w:lang w:val="fr-CH"/>
+        </w:rPr>
+        <w:t>7.2 gna.conf.yml File SQL Querys</w:t>
       </w:r>
       <w:bookmarkEnd w:id="20"/>
-      <w:proofErr w:type="spellEnd"/>
-    </w:p>
-    <w:p>
-      <w:r>
+    </w:p>
+    <w:p>
+      <w:pPr>
+        <w:rPr>
+          <w:lang w:val="fr-CH"/>
+        </w:rPr>
+      </w:pPr>
+      <w:r>
+        <w:rPr>
+          <w:lang w:val="fr-CH"/>
+        </w:rPr>
         <w:br w:type="page"/>
       </w:r>
     </w:p>
     <w:p>
       <w:pPr>
-        <w:pStyle w:val="berschrift1"/>
+        <w:pStyle w:val="Heading1"/>
       </w:pPr>
       <w:bookmarkStart w:id="21" w:name="_Toc122097175"/>
       <w:r>
@@ -5215,7 +5008,7 @@
     </w:p>
     <w:p>
       <w:pPr>
-        <w:pStyle w:val="berschrift2"/>
+        <w:pStyle w:val="Heading2"/>
       </w:pPr>
       <w:bookmarkStart w:id="22" w:name="_Toc122097176"/>
       <w:r>
@@ -5398,6 +5191,9 @@
         </mc:AlternateContent>
       </w:r>
       <w:r>
+        <w:rPr>
+          <w:noProof/>
+        </w:rPr>
         <w:drawing>
           <wp:inline distT="0" distB="0" distL="0" distR="0" wp14:anchorId="3DBA7D57" wp14:editId="36674960">
             <wp:extent cx="5020376" cy="1609950"/>
@@ -5463,7 +5259,7 @@
 </file>
 
 <file path=word/endnotes.xml><?xml version="1.0" encoding="utf-8"?>
-<w:endnotes xmlns:wpc="http://schemas.microsoft.com/office/word/2010/wordprocessingCanvas" xmlns:cx="http://schemas.microsoft.com/office/drawing/2014/chartex" xmlns:cx1="http://schemas.microsoft.com/office/drawing/2015/9/8/chartex" xmlns:cx2="http://schemas.microsoft.com/office/drawing/2015/10/21/chartex" xmlns:cx3="http://schemas.microsoft.com/office/drawing/2016/5/9/chartex" xmlns:cx4="http://schemas.microsoft.com/office/drawing/2016/5/10/chartex" xmlns:cx5="http://schemas.microsoft.com/office/drawing/2016/5/11/chartex" xmlns:cx6="http://schemas.microsoft.com/office/drawing/2016/5/12/chartex" xmlns:cx7="http://schemas.microsoft.com/office/drawing/2016/5/13/chartex" xmlns:cx8="http://schemas.microsoft.com/office/drawing/2016/5/14/chartex" xmlns:mc="http://schemas.openxmlformats.org/markup-compatibility/2006" xmlns:aink="http://schemas.microsoft.com/office/drawing/2016/ink" xmlns:am3d="http://schemas.microsoft.com/office/drawing/2017/model3d" xmlns:o="urn:schemas-microsoft-com:office:office" xmlns:r="http://schemas.openxmlformats.org/officeDocument/2006/relationships" xmlns:m="http://schemas.openxmlformats.org/officeDocument/2006/math" xmlns:v="urn:schemas-microsoft-com:vml" xmlns:wp14="http://schemas.microsoft.com/office/word/2010/wordprocessingDrawing" xmlns:wp="http://schemas.openxmlformats.org/drawingml/2006/wordprocessingDrawing" xmlns:w10="urn:schemas-microsoft-com:office:word" xmlns:w="http://schemas.openxmlformats.org/wordprocessingml/2006/main" xmlns:w14="http://schemas.microsoft.com/office/word/2010/wordml" xmlns:w15="http://schemas.microsoft.com/office/word/2012/wordml" xmlns:w16cex="http://schemas.microsoft.com/office/word/2018/wordml/cex" xmlns:w16cid="http://schemas.microsoft.com/office/word/2016/wordml/cid" xmlns:w16="http://schemas.microsoft.com/office/word/2018/wordml" xmlns:w16sdtdh="http://schemas.microsoft.com/office/word/2020/wordml/sdtdatahash" xmlns:w16se="http://schemas.microsoft.com/office/word/2015/wordml/symex" xmlns:wpg="http://schemas.microsoft.com/office/word/2010/wordprocessingGroup" xmlns:wpi="http://schemas.microsoft.com/office/word/2010/wordprocessingInk" xmlns:wne="http://schemas.microsoft.com/office/word/2006/wordml" xmlns:wps="http://schemas.microsoft.com/office/word/2010/wordprocessingShape" mc:Ignorable="w14 w15 w16se w16cid w16 w16cex w16sdtdh wp14">
+<w:endnotes xmlns:wpc="http://schemas.microsoft.com/office/word/2010/wordprocessingCanvas" xmlns:cx="http://schemas.microsoft.com/office/drawing/2014/chartex" xmlns:cx1="http://schemas.microsoft.com/office/drawing/2015/9/8/chartex" xmlns:cx2="http://schemas.microsoft.com/office/drawing/2015/10/21/chartex" xmlns:cx3="http://schemas.microsoft.com/office/drawing/2016/5/9/chartex" xmlns:cx4="http://schemas.microsoft.com/office/drawing/2016/5/10/chartex" xmlns:cx5="http://schemas.microsoft.com/office/drawing/2016/5/11/chartex" xmlns:cx6="http://schemas.microsoft.com/office/drawing/2016/5/12/chartex" xmlns:cx7="http://schemas.microsoft.com/office/drawing/2016/5/13/chartex" xmlns:cx8="http://schemas.microsoft.com/office/drawing/2016/5/14/chartex" xmlns:mc="http://schemas.openxmlformats.org/markup-compatibility/2006" xmlns:aink="http://schemas.microsoft.com/office/drawing/2016/ink" xmlns:am3d="http://schemas.microsoft.com/office/drawing/2017/model3d" xmlns:o="urn:schemas-microsoft-com:office:office" xmlns:oel="http://schemas.microsoft.com/office/2019/extlst" xmlns:r="http://schemas.openxmlformats.org/officeDocument/2006/relationships" xmlns:m="http://schemas.openxmlformats.org/officeDocument/2006/math" xmlns:v="urn:schemas-microsoft-com:vml" xmlns:wp14="http://schemas.microsoft.com/office/word/2010/wordprocessingDrawing" xmlns:wp="http://schemas.openxmlformats.org/drawingml/2006/wordprocessingDrawing" xmlns:w10="urn:schemas-microsoft-com:office:word" xmlns:w="http://schemas.openxmlformats.org/wordprocessingml/2006/main" xmlns:w14="http://schemas.microsoft.com/office/word/2010/wordml" xmlns:w15="http://schemas.microsoft.com/office/word/2012/wordml" xmlns:w16cex="http://schemas.microsoft.com/office/word/2018/wordml/cex" xmlns:w16cid="http://schemas.microsoft.com/office/word/2016/wordml/cid" xmlns:w16="http://schemas.microsoft.com/office/word/2018/wordml" xmlns:w16sdtdh="http://schemas.microsoft.com/office/word/2020/wordml/sdtdatahash" xmlns:w16se="http://schemas.microsoft.com/office/word/2015/wordml/symex" xmlns:wpg="http://schemas.microsoft.com/office/word/2010/wordprocessingGroup" xmlns:wpi="http://schemas.microsoft.com/office/word/2010/wordprocessingInk" xmlns:wne="http://schemas.microsoft.com/office/word/2006/wordml" xmlns:wps="http://schemas.microsoft.com/office/word/2010/wordprocessingShape" mc:Ignorable="w14 w15 w16se w16cid w16 w16cex w16sdtdh wp14">
   <w:endnote w:type="separator" w:id="-1">
     <w:p>
       <w:pPr>
@@ -5488,7 +5284,7 @@
 </file>
 
 <file path=word/footer1.xml><?xml version="1.0" encoding="utf-8"?>
-<w:ftr xmlns:wpc="http://schemas.microsoft.com/office/word/2010/wordprocessingCanvas" xmlns:cx="http://schemas.microsoft.com/office/drawing/2014/chartex" xmlns:cx1="http://schemas.microsoft.com/office/drawing/2015/9/8/chartex" xmlns:cx2="http://schemas.microsoft.com/office/drawing/2015/10/21/chartex" xmlns:cx3="http://schemas.microsoft.com/office/drawing/2016/5/9/chartex" xmlns:cx4="http://schemas.microsoft.com/office/drawing/2016/5/10/chartex" xmlns:cx5="http://schemas.microsoft.com/office/drawing/2016/5/11/chartex" xmlns:cx6="http://schemas.microsoft.com/office/drawing/2016/5/12/chartex" xmlns:cx7="http://schemas.microsoft.com/office/drawing/2016/5/13/chartex" xmlns:cx8="http://schemas.microsoft.com/office/drawing/2016/5/14/chartex" xmlns:mc="http://schemas.openxmlformats.org/markup-compatibility/2006" xmlns:aink="http://schemas.microsoft.com/office/drawing/2016/ink" xmlns:am3d="http://schemas.microsoft.com/office/drawing/2017/model3d" xmlns:o="urn:schemas-microsoft-com:office:office" xmlns:r="http://schemas.openxmlformats.org/officeDocument/2006/relationships" xmlns:m="http://schemas.openxmlformats.org/officeDocument/2006/math" xmlns:v="urn:schemas-microsoft-com:vml" xmlns:wp14="http://schemas.microsoft.com/office/word/2010/wordprocessingDrawing" xmlns:wp="http://schemas.openxmlformats.org/drawingml/2006/wordprocessingDrawing" xmlns:w10="urn:schemas-microsoft-com:office:word" xmlns:w="http://schemas.openxmlformats.org/wordprocessingml/2006/main" xmlns:w14="http://schemas.microsoft.com/office/word/2010/wordml" xmlns:w15="http://schemas.microsoft.com/office/word/2012/wordml" xmlns:w16cex="http://schemas.microsoft.com/office/word/2018/wordml/cex" xmlns:w16cid="http://schemas.microsoft.com/office/word/2016/wordml/cid" xmlns:w16="http://schemas.microsoft.com/office/word/2018/wordml" xmlns:w16sdtdh="http://schemas.microsoft.com/office/word/2020/wordml/sdtdatahash" xmlns:w16se="http://schemas.microsoft.com/office/word/2015/wordml/symex" xmlns:wpg="http://schemas.microsoft.com/office/word/2010/wordprocessingGroup" xmlns:wpi="http://schemas.microsoft.com/office/word/2010/wordprocessingInk" xmlns:wne="http://schemas.microsoft.com/office/word/2006/wordml" xmlns:wps="http://schemas.microsoft.com/office/word/2010/wordprocessingShape" mc:Ignorable="w14 w15 w16se w16cid w16 w16cex w16sdtdh wp14">
+<w:ftr xmlns:wpc="http://schemas.microsoft.com/office/word/2010/wordprocessingCanvas" xmlns:cx="http://schemas.microsoft.com/office/drawing/2014/chartex" xmlns:cx1="http://schemas.microsoft.com/office/drawing/2015/9/8/chartex" xmlns:cx2="http://schemas.microsoft.com/office/drawing/2015/10/21/chartex" xmlns:cx3="http://schemas.microsoft.com/office/drawing/2016/5/9/chartex" xmlns:cx4="http://schemas.microsoft.com/office/drawing/2016/5/10/chartex" xmlns:cx5="http://schemas.microsoft.com/office/drawing/2016/5/11/chartex" xmlns:cx6="http://schemas.microsoft.com/office/drawing/2016/5/12/chartex" xmlns:cx7="http://schemas.microsoft.com/office/drawing/2016/5/13/chartex" xmlns:cx8="http://schemas.microsoft.com/office/drawing/2016/5/14/chartex" xmlns:mc="http://schemas.openxmlformats.org/markup-compatibility/2006" xmlns:aink="http://schemas.microsoft.com/office/drawing/2016/ink" xmlns:am3d="http://schemas.microsoft.com/office/drawing/2017/model3d" xmlns:o="urn:schemas-microsoft-com:office:office" xmlns:oel="http://schemas.microsoft.com/office/2019/extlst" xmlns:r="http://schemas.openxmlformats.org/officeDocument/2006/relationships" xmlns:m="http://schemas.openxmlformats.org/officeDocument/2006/math" xmlns:v="urn:schemas-microsoft-com:vml" xmlns:wp14="http://schemas.microsoft.com/office/word/2010/wordprocessingDrawing" xmlns:wp="http://schemas.openxmlformats.org/drawingml/2006/wordprocessingDrawing" xmlns:w10="urn:schemas-microsoft-com:office:word" xmlns:w="http://schemas.openxmlformats.org/wordprocessingml/2006/main" xmlns:w14="http://schemas.microsoft.com/office/word/2010/wordml" xmlns:w15="http://schemas.microsoft.com/office/word/2012/wordml" xmlns:w16cex="http://schemas.microsoft.com/office/word/2018/wordml/cex" xmlns:w16cid="http://schemas.microsoft.com/office/word/2016/wordml/cid" xmlns:w16="http://schemas.microsoft.com/office/word/2018/wordml" xmlns:w16sdtdh="http://schemas.microsoft.com/office/word/2020/wordml/sdtdatahash" xmlns:w16se="http://schemas.microsoft.com/office/word/2015/wordml/symex" xmlns:wpg="http://schemas.microsoft.com/office/word/2010/wordprocessingGroup" xmlns:wpi="http://schemas.microsoft.com/office/word/2010/wordprocessingInk" xmlns:wne="http://schemas.microsoft.com/office/word/2006/wordml" xmlns:wps="http://schemas.microsoft.com/office/word/2010/wordprocessingShape" mc:Ignorable="w14 w15 w16se w16cid w16 w16cex w16sdtdh wp14">
   <w:sdt>
     <w:sdtPr>
       <w:id w:val="-1467804170"/>
@@ -5505,7 +5301,7 @@
     <w:sdtContent>
       <w:p>
         <w:pPr>
-          <w:pStyle w:val="Fuzeile"/>
+          <w:pStyle w:val="Footer"/>
           <w:jc w:val="right"/>
         </w:pPr>
         <w:r>
@@ -5534,14 +5330,14 @@
   </w:sdt>
   <w:p>
     <w:pPr>
-      <w:pStyle w:val="Fuzeile"/>
+      <w:pStyle w:val="Footer"/>
     </w:pPr>
   </w:p>
 </w:ftr>
 </file>
 
 <file path=word/footnotes.xml><?xml version="1.0" encoding="utf-8"?>
-<w:footnotes xmlns:wpc="http://schemas.microsoft.com/office/word/2010/wordprocessingCanvas" xmlns:cx="http://schemas.microsoft.com/office/drawing/2014/chartex" xmlns:cx1="http://schemas.microsoft.com/office/drawing/2015/9/8/chartex" xmlns:cx2="http://schemas.microsoft.com/office/drawing/2015/10/21/chartex" xmlns:cx3="http://schemas.microsoft.com/office/drawing/2016/5/9/chartex" xmlns:cx4="http://schemas.microsoft.com/office/drawing/2016/5/10/chartex" xmlns:cx5="http://schemas.microsoft.com/office/drawing/2016/5/11/chartex" xmlns:cx6="http://schemas.microsoft.com/office/drawing/2016/5/12/chartex" xmlns:cx7="http://schemas.microsoft.com/office/drawing/2016/5/13/chartex" xmlns:cx8="http://schemas.microsoft.com/office/drawing/2016/5/14/chartex" xmlns:mc="http://schemas.openxmlformats.org/markup-compatibility/2006" xmlns:aink="http://schemas.microsoft.com/office/drawing/2016/ink" xmlns:am3d="http://schemas.microsoft.com/office/drawing/2017/model3d" xmlns:o="urn:schemas-microsoft-com:office:office" xmlns:r="http://schemas.openxmlformats.org/officeDocument/2006/relationships" xmlns:m="http://schemas.openxmlformats.org/officeDocument/2006/math" xmlns:v="urn:schemas-microsoft-com:vml" xmlns:wp14="http://schemas.microsoft.com/office/word/2010/wordprocessingDrawing" xmlns:wp="http://schemas.openxmlformats.org/drawingml/2006/wordprocessingDrawing" xmlns:w10="urn:schemas-microsoft-com:office:word" xmlns:w="http://schemas.openxmlformats.org/wordprocessingml/2006/main" xmlns:w14="http://schemas.microsoft.com/office/word/2010/wordml" xmlns:w15="http://schemas.microsoft.com/office/word/2012/wordml" xmlns:w16cex="http://schemas.microsoft.com/office/word/2018/wordml/cex" xmlns:w16cid="http://schemas.microsoft.com/office/word/2016/wordml/cid" xmlns:w16="http://schemas.microsoft.com/office/word/2018/wordml" xmlns:w16sdtdh="http://schemas.microsoft.com/office/word/2020/wordml/sdtdatahash" xmlns:w16se="http://schemas.microsoft.com/office/word/2015/wordml/symex" xmlns:wpg="http://schemas.microsoft.com/office/word/2010/wordprocessingGroup" xmlns:wpi="http://schemas.microsoft.com/office/word/2010/wordprocessingInk" xmlns:wne="http://schemas.microsoft.com/office/word/2006/wordml" xmlns:wps="http://schemas.microsoft.com/office/word/2010/wordprocessingShape" mc:Ignorable="w14 w15 w16se w16cid w16 w16cex w16sdtdh wp14">
+<w:footnotes xmlns:wpc="http://schemas.microsoft.com/office/word/2010/wordprocessingCanvas" xmlns:cx="http://schemas.microsoft.com/office/drawing/2014/chartex" xmlns:cx1="http://schemas.microsoft.com/office/drawing/2015/9/8/chartex" xmlns:cx2="http://schemas.microsoft.com/office/drawing/2015/10/21/chartex" xmlns:cx3="http://schemas.microsoft.com/office/drawing/2016/5/9/chartex" xmlns:cx4="http://schemas.microsoft.com/office/drawing/2016/5/10/chartex" xmlns:cx5="http://schemas.microsoft.com/office/drawing/2016/5/11/chartex" xmlns:cx6="http://schemas.microsoft.com/office/drawing/2016/5/12/chartex" xmlns:cx7="http://schemas.microsoft.com/office/drawing/2016/5/13/chartex" xmlns:cx8="http://schemas.microsoft.com/office/drawing/2016/5/14/chartex" xmlns:mc="http://schemas.openxmlformats.org/markup-compatibility/2006" xmlns:aink="http://schemas.microsoft.com/office/drawing/2016/ink" xmlns:am3d="http://schemas.microsoft.com/office/drawing/2017/model3d" xmlns:o="urn:schemas-microsoft-com:office:office" xmlns:oel="http://schemas.microsoft.com/office/2019/extlst" xmlns:r="http://schemas.openxmlformats.org/officeDocument/2006/relationships" xmlns:m="http://schemas.openxmlformats.org/officeDocument/2006/math" xmlns:v="urn:schemas-microsoft-com:vml" xmlns:wp14="http://schemas.microsoft.com/office/word/2010/wordprocessingDrawing" xmlns:wp="http://schemas.openxmlformats.org/drawingml/2006/wordprocessingDrawing" xmlns:w10="urn:schemas-microsoft-com:office:word" xmlns:w="http://schemas.openxmlformats.org/wordprocessingml/2006/main" xmlns:w14="http://schemas.microsoft.com/office/word/2010/wordml" xmlns:w15="http://schemas.microsoft.com/office/word/2012/wordml" xmlns:w16cex="http://schemas.microsoft.com/office/word/2018/wordml/cex" xmlns:w16cid="http://schemas.microsoft.com/office/word/2016/wordml/cid" xmlns:w16="http://schemas.microsoft.com/office/word/2018/wordml" xmlns:w16sdtdh="http://schemas.microsoft.com/office/word/2020/wordml/sdtdatahash" xmlns:w16se="http://schemas.microsoft.com/office/word/2015/wordml/symex" xmlns:wpg="http://schemas.microsoft.com/office/word/2010/wordprocessingGroup" xmlns:wpi="http://schemas.microsoft.com/office/word/2010/wordprocessingInk" xmlns:wne="http://schemas.microsoft.com/office/word/2006/wordml" xmlns:wps="http://schemas.microsoft.com/office/word/2010/wordprocessingShape" mc:Ignorable="w14 w15 w16se w16cid w16 w16cex w16sdtdh wp14">
   <w:footnote w:type="separator" w:id="-1">
     <w:p>
       <w:pPr>
@@ -5566,10 +5362,10 @@
 </file>
 
 <file path=word/header1.xml><?xml version="1.0" encoding="utf-8"?>
-<w:hdr xmlns:wpc="http://schemas.microsoft.com/office/word/2010/wordprocessingCanvas" xmlns:cx="http://schemas.microsoft.com/office/drawing/2014/chartex" xmlns:cx1="http://schemas.microsoft.com/office/drawing/2015/9/8/chartex" xmlns:cx2="http://schemas.microsoft.com/office/drawing/2015/10/21/chartex" xmlns:cx3="http://schemas.microsoft.com/office/drawing/2016/5/9/chartex" xmlns:cx4="http://schemas.microsoft.com/office/drawing/2016/5/10/chartex" xmlns:cx5="http://schemas.microsoft.com/office/drawing/2016/5/11/chartex" xmlns:cx6="http://schemas.microsoft.com/office/drawing/2016/5/12/chartex" xmlns:cx7="http://schemas.microsoft.com/office/drawing/2016/5/13/chartex" xmlns:cx8="http://schemas.microsoft.com/office/drawing/2016/5/14/chartex" xmlns:mc="http://schemas.openxmlformats.org/markup-compatibility/2006" xmlns:aink="http://schemas.microsoft.com/office/drawing/2016/ink" xmlns:am3d="http://schemas.microsoft.com/office/drawing/2017/model3d" xmlns:o="urn:schemas-microsoft-com:office:office" xmlns:r="http://schemas.openxmlformats.org/officeDocument/2006/relationships" xmlns:m="http://schemas.openxmlformats.org/officeDocument/2006/math" xmlns:v="urn:schemas-microsoft-com:vml" xmlns:wp14="http://schemas.microsoft.com/office/word/2010/wordprocessingDrawing" xmlns:wp="http://schemas.openxmlformats.org/drawingml/2006/wordprocessingDrawing" xmlns:w10="urn:schemas-microsoft-com:office:word" xmlns:w="http://schemas.openxmlformats.org/wordprocessingml/2006/main" xmlns:w14="http://schemas.microsoft.com/office/word/2010/wordml" xmlns:w15="http://schemas.microsoft.com/office/word/2012/wordml" xmlns:w16cex="http://schemas.microsoft.com/office/word/2018/wordml/cex" xmlns:w16cid="http://schemas.microsoft.com/office/word/2016/wordml/cid" xmlns:w16="http://schemas.microsoft.com/office/word/2018/wordml" xmlns:w16sdtdh="http://schemas.microsoft.com/office/word/2020/wordml/sdtdatahash" xmlns:w16se="http://schemas.microsoft.com/office/word/2015/wordml/symex" xmlns:wpg="http://schemas.microsoft.com/office/word/2010/wordprocessingGroup" xmlns:wpi="http://schemas.microsoft.com/office/word/2010/wordprocessingInk" xmlns:wne="http://schemas.microsoft.com/office/word/2006/wordml" xmlns:wps="http://schemas.microsoft.com/office/word/2010/wordprocessingShape" mc:Ignorable="w14 w15 w16se w16cid w16 w16cex w16sdtdh wp14">
+<w:hdr xmlns:wpc="http://schemas.microsoft.com/office/word/2010/wordprocessingCanvas" xmlns:cx="http://schemas.microsoft.com/office/drawing/2014/chartex" xmlns:cx1="http://schemas.microsoft.com/office/drawing/2015/9/8/chartex" xmlns:cx2="http://schemas.microsoft.com/office/drawing/2015/10/21/chartex" xmlns:cx3="http://schemas.microsoft.com/office/drawing/2016/5/9/chartex" xmlns:cx4="http://schemas.microsoft.com/office/drawing/2016/5/10/chartex" xmlns:cx5="http://schemas.microsoft.com/office/drawing/2016/5/11/chartex" xmlns:cx6="http://schemas.microsoft.com/office/drawing/2016/5/12/chartex" xmlns:cx7="http://schemas.microsoft.com/office/drawing/2016/5/13/chartex" xmlns:cx8="http://schemas.microsoft.com/office/drawing/2016/5/14/chartex" xmlns:mc="http://schemas.openxmlformats.org/markup-compatibility/2006" xmlns:aink="http://schemas.microsoft.com/office/drawing/2016/ink" xmlns:am3d="http://schemas.microsoft.com/office/drawing/2017/model3d" xmlns:o="urn:schemas-microsoft-com:office:office" xmlns:oel="http://schemas.microsoft.com/office/2019/extlst" xmlns:r="http://schemas.openxmlformats.org/officeDocument/2006/relationships" xmlns:m="http://schemas.openxmlformats.org/officeDocument/2006/math" xmlns:v="urn:schemas-microsoft-com:vml" xmlns:wp14="http://schemas.microsoft.com/office/word/2010/wordprocessingDrawing" xmlns:wp="http://schemas.openxmlformats.org/drawingml/2006/wordprocessingDrawing" xmlns:w10="urn:schemas-microsoft-com:office:word" xmlns:w="http://schemas.openxmlformats.org/wordprocessingml/2006/main" xmlns:w14="http://schemas.microsoft.com/office/word/2010/wordml" xmlns:w15="http://schemas.microsoft.com/office/word/2012/wordml" xmlns:w16cex="http://schemas.microsoft.com/office/word/2018/wordml/cex" xmlns:w16cid="http://schemas.microsoft.com/office/word/2016/wordml/cid" xmlns:w16="http://schemas.microsoft.com/office/word/2018/wordml" xmlns:w16sdtdh="http://schemas.microsoft.com/office/word/2020/wordml/sdtdatahash" xmlns:w16se="http://schemas.microsoft.com/office/word/2015/wordml/symex" xmlns:wpg="http://schemas.microsoft.com/office/word/2010/wordprocessingGroup" xmlns:wpi="http://schemas.microsoft.com/office/word/2010/wordprocessingInk" xmlns:wne="http://schemas.microsoft.com/office/word/2006/wordml" xmlns:wps="http://schemas.microsoft.com/office/word/2010/wordprocessingShape" mc:Ignorable="w14 w15 w16se w16cid w16 w16cex w16sdtdh wp14">
   <w:p>
     <w:pPr>
-      <w:pStyle w:val="Kopfzeile"/>
+      <w:pStyle w:val="Header"/>
     </w:pPr>
     <w:r>
       <w:t>Datenbank Projekt</w:t>
@@ -5592,7 +5388,7 @@
   </w:p>
   <w:p>
     <w:pPr>
-      <w:pStyle w:val="Kopfzeile"/>
+      <w:pStyle w:val="Header"/>
     </w:pPr>
     <w:r>
       <w:tab/>
@@ -5606,7 +5402,7 @@
 </file>
 
 <file path=word/numbering.xml><?xml version="1.0" encoding="utf-8"?>
-<w:numbering xmlns:wpc="http://schemas.microsoft.com/office/word/2010/wordprocessingCanvas" xmlns:cx="http://schemas.microsoft.com/office/drawing/2014/chartex" xmlns:cx1="http://schemas.microsoft.com/office/drawing/2015/9/8/chartex" xmlns:cx2="http://schemas.microsoft.com/office/drawing/2015/10/21/chartex" xmlns:cx3="http://schemas.microsoft.com/office/drawing/2016/5/9/chartex" xmlns:cx4="http://schemas.microsoft.com/office/drawing/2016/5/10/chartex" xmlns:cx5="http://schemas.microsoft.com/office/drawing/2016/5/11/chartex" xmlns:cx6="http://schemas.microsoft.com/office/drawing/2016/5/12/chartex" xmlns:cx7="http://schemas.microsoft.com/office/drawing/2016/5/13/chartex" xmlns:cx8="http://schemas.microsoft.com/office/drawing/2016/5/14/chartex" xmlns:mc="http://schemas.openxmlformats.org/markup-compatibility/2006" xmlns:aink="http://schemas.microsoft.com/office/drawing/2016/ink" xmlns:am3d="http://schemas.microsoft.com/office/drawing/2017/model3d" xmlns:o="urn:schemas-microsoft-com:office:office" xmlns:r="http://schemas.openxmlformats.org/officeDocument/2006/relationships" xmlns:m="http://schemas.openxmlformats.org/officeDocument/2006/math" xmlns:v="urn:schemas-microsoft-com:vml" xmlns:wp14="http://schemas.microsoft.com/office/word/2010/wordprocessingDrawing" xmlns:wp="http://schemas.openxmlformats.org/drawingml/2006/wordprocessingDrawing" xmlns:w10="urn:schemas-microsoft-com:office:word" xmlns:w="http://schemas.openxmlformats.org/wordprocessingml/2006/main" xmlns:w14="http://schemas.microsoft.com/office/word/2010/wordml" xmlns:w15="http://schemas.microsoft.com/office/word/2012/wordml" xmlns:w16cex="http://schemas.microsoft.com/office/word/2018/wordml/cex" xmlns:w16cid="http://schemas.microsoft.com/office/word/2016/wordml/cid" xmlns:w16="http://schemas.microsoft.com/office/word/2018/wordml" xmlns:w16sdtdh="http://schemas.microsoft.com/office/word/2020/wordml/sdtdatahash" xmlns:w16se="http://schemas.microsoft.com/office/word/2015/wordml/symex" xmlns:wpg="http://schemas.microsoft.com/office/word/2010/wordprocessingGroup" xmlns:wpi="http://schemas.microsoft.com/office/word/2010/wordprocessingInk" xmlns:wne="http://schemas.microsoft.com/office/word/2006/wordml" xmlns:wps="http://schemas.microsoft.com/office/word/2010/wordprocessingShape" mc:Ignorable="w14 w15 w16se w16cid w16 w16cex w16sdtdh wp14">
+<w:numbering xmlns:wpc="http://schemas.microsoft.com/office/word/2010/wordprocessingCanvas" xmlns:cx="http://schemas.microsoft.com/office/drawing/2014/chartex" xmlns:cx1="http://schemas.microsoft.com/office/drawing/2015/9/8/chartex" xmlns:cx2="http://schemas.microsoft.com/office/drawing/2015/10/21/chartex" xmlns:cx3="http://schemas.microsoft.com/office/drawing/2016/5/9/chartex" xmlns:cx4="http://schemas.microsoft.com/office/drawing/2016/5/10/chartex" xmlns:cx5="http://schemas.microsoft.com/office/drawing/2016/5/11/chartex" xmlns:cx6="http://schemas.microsoft.com/office/drawing/2016/5/12/chartex" xmlns:cx7="http://schemas.microsoft.com/office/drawing/2016/5/13/chartex" xmlns:cx8="http://schemas.microsoft.com/office/drawing/2016/5/14/chartex" xmlns:mc="http://schemas.openxmlformats.org/markup-compatibility/2006" xmlns:aink="http://schemas.microsoft.com/office/drawing/2016/ink" xmlns:am3d="http://schemas.microsoft.com/office/drawing/2017/model3d" xmlns:o="urn:schemas-microsoft-com:office:office" xmlns:oel="http://schemas.microsoft.com/office/2019/extlst" xmlns:r="http://schemas.openxmlformats.org/officeDocument/2006/relationships" xmlns:m="http://schemas.openxmlformats.org/officeDocument/2006/math" xmlns:v="urn:schemas-microsoft-com:vml" xmlns:wp14="http://schemas.microsoft.com/office/word/2010/wordprocessingDrawing" xmlns:wp="http://schemas.openxmlformats.org/drawingml/2006/wordprocessingDrawing" xmlns:w10="urn:schemas-microsoft-com:office:word" xmlns:w="http://schemas.openxmlformats.org/wordprocessingml/2006/main" xmlns:w14="http://schemas.microsoft.com/office/word/2010/wordml" xmlns:w15="http://schemas.microsoft.com/office/word/2012/wordml" xmlns:w16cex="http://schemas.microsoft.com/office/word/2018/wordml/cex" xmlns:w16cid="http://schemas.microsoft.com/office/word/2016/wordml/cid" xmlns:w16="http://schemas.microsoft.com/office/word/2018/wordml" xmlns:w16sdtdh="http://schemas.microsoft.com/office/word/2020/wordml/sdtdatahash" xmlns:w16se="http://schemas.microsoft.com/office/word/2015/wordml/symex" xmlns:wpg="http://schemas.microsoft.com/office/word/2010/wordprocessingGroup" xmlns:wpi="http://schemas.microsoft.com/office/word/2010/wordprocessingInk" xmlns:wne="http://schemas.microsoft.com/office/word/2006/wordml" xmlns:wps="http://schemas.microsoft.com/office/word/2010/wordprocessingShape" mc:Ignorable="w14 w15 w16se w16cid w16 w16cex w16sdtdh wp14">
   <w:abstractNum w:abstractNumId="0" w15:restartNumberingAfterBreak="0">
     <w:nsid w:val="FFFFFF89"/>
     <w:multiLevelType w:val="singleLevel"/>
@@ -5614,7 +5410,7 @@
     <w:lvl w:ilvl="0">
       <w:start w:val="1"/>
       <w:numFmt w:val="bullet"/>
-      <w:pStyle w:val="Aufzhlungszeichen"/>
+      <w:pStyle w:val="ListBullet"/>
       <w:lvlText w:val=""/>
       <w:lvlJc w:val="left"/>
       <w:pPr>
@@ -6508,31 +6304,31 @@
       </w:rPr>
     </w:lvl>
   </w:abstractNum>
-  <w:num w:numId="1">
+  <w:num w:numId="1" w16cid:durableId="539241145">
     <w:abstractNumId w:val="4"/>
   </w:num>
-  <w:num w:numId="2">
+  <w:num w:numId="2" w16cid:durableId="1846240118">
     <w:abstractNumId w:val="0"/>
   </w:num>
-  <w:num w:numId="3">
+  <w:num w:numId="3" w16cid:durableId="1221287473">
     <w:abstractNumId w:val="5"/>
   </w:num>
-  <w:num w:numId="4">
+  <w:num w:numId="4" w16cid:durableId="1685280228">
     <w:abstractNumId w:val="8"/>
   </w:num>
-  <w:num w:numId="5">
+  <w:num w:numId="5" w16cid:durableId="79303067">
     <w:abstractNumId w:val="1"/>
   </w:num>
-  <w:num w:numId="6">
+  <w:num w:numId="6" w16cid:durableId="586307115">
     <w:abstractNumId w:val="3"/>
   </w:num>
-  <w:num w:numId="7">
+  <w:num w:numId="7" w16cid:durableId="1017578495">
     <w:abstractNumId w:val="7"/>
   </w:num>
-  <w:num w:numId="8">
+  <w:num w:numId="8" w16cid:durableId="1772823433">
     <w:abstractNumId w:val="6"/>
   </w:num>
-  <w:num w:numId="9">
+  <w:num w:numId="9" w16cid:durableId="2104721315">
     <w:abstractNumId w:val="2"/>
   </w:num>
 </w:numbering>
@@ -6933,7 +6729,7 @@
     <w:lsdException w:name="Unresolved Mention" w:semiHidden="1" w:unhideWhenUsed="1"/>
     <w:lsdException w:name="Smart Link" w:semiHidden="1" w:unhideWhenUsed="1"/>
   </w:latentStyles>
-  <w:style w:type="paragraph" w:default="1" w:styleId="Standard">
+  <w:style w:type="paragraph" w:default="1" w:styleId="Normal">
     <w:name w:val="Normal"/>
     <w:qFormat/>
     <w:rsid w:val="003D6ABD"/>
@@ -6941,11 +6737,11 @@
       <w:sz w:val="24"/>
     </w:rPr>
   </w:style>
-  <w:style w:type="paragraph" w:styleId="berschrift1">
+  <w:style w:type="paragraph" w:styleId="Heading1">
     <w:name w:val="heading 1"/>
-    <w:basedOn w:val="Standard"/>
-    <w:next w:val="Standard"/>
-    <w:link w:val="berschrift1Zchn"/>
+    <w:basedOn w:val="Normal"/>
+    <w:next w:val="Normal"/>
+    <w:link w:val="Heading1Char"/>
     <w:uiPriority w:val="9"/>
     <w:qFormat/>
     <w:rsid w:val="00DD6DCE"/>
@@ -6962,11 +6758,11 @@
       <w:szCs w:val="32"/>
     </w:rPr>
   </w:style>
-  <w:style w:type="paragraph" w:styleId="berschrift2">
+  <w:style w:type="paragraph" w:styleId="Heading2">
     <w:name w:val="heading 2"/>
-    <w:basedOn w:val="Standard"/>
-    <w:next w:val="Standard"/>
-    <w:link w:val="berschrift2Zchn"/>
+    <w:basedOn w:val="Normal"/>
+    <w:next w:val="Normal"/>
+    <w:link w:val="Heading2Char"/>
     <w:uiPriority w:val="9"/>
     <w:unhideWhenUsed/>
     <w:qFormat/>
@@ -6984,13 +6780,13 @@
       <w:szCs w:val="26"/>
     </w:rPr>
   </w:style>
-  <w:style w:type="character" w:default="1" w:styleId="Absatz-Standardschriftart">
+  <w:style w:type="character" w:default="1" w:styleId="DefaultParagraphFont">
     <w:name w:val="Default Paragraph Font"/>
     <w:uiPriority w:val="1"/>
     <w:semiHidden/>
     <w:unhideWhenUsed/>
   </w:style>
-  <w:style w:type="table" w:default="1" w:styleId="NormaleTabelle">
+  <w:style w:type="table" w:default="1" w:styleId="TableNormal">
     <w:name w:val="Normal Table"/>
     <w:uiPriority w:val="99"/>
     <w:semiHidden/>
@@ -7005,16 +6801,16 @@
       </w:tblCellMar>
     </w:tblPr>
   </w:style>
-  <w:style w:type="numbering" w:default="1" w:styleId="KeineListe">
+  <w:style w:type="numbering" w:default="1" w:styleId="NoList">
     <w:name w:val="No List"/>
     <w:uiPriority w:val="99"/>
     <w:semiHidden/>
     <w:unhideWhenUsed/>
   </w:style>
-  <w:style w:type="character" w:customStyle="1" w:styleId="berschrift1Zchn">
-    <w:name w:val="Überschrift 1 Zchn"/>
-    <w:basedOn w:val="Absatz-Standardschriftart"/>
-    <w:link w:val="berschrift1"/>
+  <w:style w:type="character" w:customStyle="1" w:styleId="Heading1Char">
+    <w:name w:val="Heading 1 Char"/>
+    <w:basedOn w:val="DefaultParagraphFont"/>
+    <w:link w:val="Heading1"/>
     <w:uiPriority w:val="9"/>
     <w:rsid w:val="00DD6DCE"/>
     <w:rPr>
@@ -7024,10 +6820,10 @@
       <w:szCs w:val="32"/>
     </w:rPr>
   </w:style>
-  <w:style w:type="paragraph" w:styleId="Inhaltsverzeichnisberschrift">
+  <w:style w:type="paragraph" w:styleId="TOCHeading">
     <w:name w:val="TOC Heading"/>
-    <w:basedOn w:val="berschrift1"/>
-    <w:next w:val="Standard"/>
+    <w:basedOn w:val="Heading1"/>
+    <w:next w:val="Normal"/>
     <w:uiPriority w:val="39"/>
     <w:unhideWhenUsed/>
     <w:qFormat/>
@@ -7039,9 +6835,9 @@
       <w:lang w:eastAsia="de-CH"/>
     </w:rPr>
   </w:style>
-  <w:style w:type="paragraph" w:styleId="Listenabsatz">
+  <w:style w:type="paragraph" w:styleId="ListParagraph">
     <w:name w:val="List Paragraph"/>
-    <w:basedOn w:val="Standard"/>
+    <w:basedOn w:val="Normal"/>
     <w:uiPriority w:val="34"/>
     <w:qFormat/>
     <w:rsid w:val="008651DC"/>
@@ -7050,10 +6846,10 @@
       <w:contextualSpacing/>
     </w:pPr>
   </w:style>
-  <w:style w:type="character" w:customStyle="1" w:styleId="berschrift2Zchn">
-    <w:name w:val="Überschrift 2 Zchn"/>
-    <w:basedOn w:val="Absatz-Standardschriftart"/>
-    <w:link w:val="berschrift2"/>
+  <w:style w:type="character" w:customStyle="1" w:styleId="Heading2Char">
+    <w:name w:val="Heading 2 Char"/>
+    <w:basedOn w:val="DefaultParagraphFont"/>
+    <w:link w:val="Heading2"/>
     <w:uiPriority w:val="9"/>
     <w:rsid w:val="003C2AF5"/>
     <w:rPr>
@@ -7063,10 +6859,10 @@
       <w:szCs w:val="26"/>
     </w:rPr>
   </w:style>
-  <w:style w:type="paragraph" w:styleId="Verzeichnis1">
+  <w:style w:type="paragraph" w:styleId="TOC1">
     <w:name w:val="toc 1"/>
-    <w:basedOn w:val="Standard"/>
-    <w:next w:val="Standard"/>
+    <w:basedOn w:val="Normal"/>
+    <w:next w:val="Normal"/>
     <w:autoRedefine/>
     <w:uiPriority w:val="39"/>
     <w:unhideWhenUsed/>
@@ -7075,10 +6871,10 @@
       <w:spacing w:after="100"/>
     </w:pPr>
   </w:style>
-  <w:style w:type="paragraph" w:styleId="Verzeichnis2">
+  <w:style w:type="paragraph" w:styleId="TOC2">
     <w:name w:val="toc 2"/>
-    <w:basedOn w:val="Standard"/>
-    <w:next w:val="Standard"/>
+    <w:basedOn w:val="Normal"/>
+    <w:next w:val="Normal"/>
     <w:autoRedefine/>
     <w:uiPriority w:val="39"/>
     <w:unhideWhenUsed/>
@@ -7090,7 +6886,7 @@
   </w:style>
   <w:style w:type="character" w:styleId="Hyperlink">
     <w:name w:val="Hyperlink"/>
-    <w:basedOn w:val="Absatz-Standardschriftart"/>
+    <w:basedOn w:val="DefaultParagraphFont"/>
     <w:uiPriority w:val="99"/>
     <w:unhideWhenUsed/>
     <w:rsid w:val="00A763F3"/>
@@ -7099,9 +6895,9 @@
       <w:u w:val="single"/>
     </w:rPr>
   </w:style>
-  <w:style w:type="paragraph" w:styleId="Aufzhlungszeichen">
+  <w:style w:type="paragraph" w:styleId="ListBullet">
     <w:name w:val="List Bullet"/>
-    <w:basedOn w:val="Standard"/>
+    <w:basedOn w:val="Normal"/>
     <w:uiPriority w:val="99"/>
     <w:unhideWhenUsed/>
     <w:rsid w:val="00C769B5"/>
@@ -7112,10 +6908,10 @@
       <w:contextualSpacing/>
     </w:pPr>
   </w:style>
-  <w:style w:type="paragraph" w:styleId="Kopfzeile">
+  <w:style w:type="paragraph" w:styleId="Header">
     <w:name w:val="header"/>
-    <w:basedOn w:val="Standard"/>
-    <w:link w:val="KopfzeileZchn"/>
+    <w:basedOn w:val="Normal"/>
+    <w:link w:val="HeaderChar"/>
     <w:uiPriority w:val="99"/>
     <w:unhideWhenUsed/>
     <w:rsid w:val="00DC2BB9"/>
@@ -7127,17 +6923,17 @@
       <w:spacing w:after="0" w:line="240" w:lineRule="auto"/>
     </w:pPr>
   </w:style>
-  <w:style w:type="character" w:customStyle="1" w:styleId="KopfzeileZchn">
-    <w:name w:val="Kopfzeile Zchn"/>
-    <w:basedOn w:val="Absatz-Standardschriftart"/>
-    <w:link w:val="Kopfzeile"/>
+  <w:style w:type="character" w:customStyle="1" w:styleId="HeaderChar">
+    <w:name w:val="Header Char"/>
+    <w:basedOn w:val="DefaultParagraphFont"/>
+    <w:link w:val="Header"/>
     <w:uiPriority w:val="99"/>
     <w:rsid w:val="00DC2BB9"/>
   </w:style>
-  <w:style w:type="paragraph" w:styleId="Fuzeile">
+  <w:style w:type="paragraph" w:styleId="Footer">
     <w:name w:val="footer"/>
-    <w:basedOn w:val="Standard"/>
-    <w:link w:val="FuzeileZchn"/>
+    <w:basedOn w:val="Normal"/>
+    <w:link w:val="FooterChar"/>
     <w:uiPriority w:val="99"/>
     <w:unhideWhenUsed/>
     <w:rsid w:val="00DC2BB9"/>
@@ -7149,16 +6945,16 @@
       <w:spacing w:after="0" w:line="240" w:lineRule="auto"/>
     </w:pPr>
   </w:style>
-  <w:style w:type="character" w:customStyle="1" w:styleId="FuzeileZchn">
-    <w:name w:val="Fußzeile Zchn"/>
-    <w:basedOn w:val="Absatz-Standardschriftart"/>
-    <w:link w:val="Fuzeile"/>
+  <w:style w:type="character" w:customStyle="1" w:styleId="FooterChar">
+    <w:name w:val="Footer Char"/>
+    <w:basedOn w:val="DefaultParagraphFont"/>
+    <w:link w:val="Footer"/>
     <w:uiPriority w:val="99"/>
     <w:rsid w:val="00DC2BB9"/>
   </w:style>
-  <w:style w:type="table" w:styleId="Tabellenraster">
+  <w:style w:type="table" w:styleId="TableGrid">
     <w:name w:val="Table Grid"/>
-    <w:basedOn w:val="NormaleTabelle"/>
+    <w:basedOn w:val="TableNormal"/>
     <w:uiPriority w:val="39"/>
     <w:rsid w:val="00E00029"/>
     <w:pPr>

</xml_diff>